<commit_message>
simplify the hamming weight counter
</commit_message>
<xml_diff>
--- a/project2_group_17_report.docx
+++ b/project2_group_17_report.docx
@@ -101,15 +101,7 @@
     </w:p>
     <w:p>
       <w:r>
-        <w:t xml:space="preserve">Philosophy is to minimize use of loops except for looping through entries and have some instructed carry implicit details. There </w:t>
-      </w:r>
-      <w:proofErr w:type="gramStart"/>
-      <w:r>
-        <w:t>is</w:t>
-      </w:r>
-      <w:proofErr w:type="gramEnd"/>
-      <w:r>
-        <w:t xml:space="preserve"> some very specific instructions such as score and the add, sub. There is also use of unique machine codes mapped to instruction types to maximize versatility with limited number of bits.</w:t>
+        <w:t>Philosophy is to minimize use of loops except for looping through entries and have some instructed carry implicit details. There is some very specific instructions such as score and the add, sub. There is also use of unique machine codes mapped to instruction types to maximize versatility with limited number of bits.</w:t>
       </w:r>
     </w:p>
     <w:p>
@@ -282,34 +274,14 @@
                 <w:szCs w:val="21"/>
               </w:rPr>
             </w:pPr>
-            <w:proofErr w:type="spellStart"/>
-            <w:r>
-              <w:rPr>
-                <w:rFonts w:ascii="Menlo" w:eastAsiaTheme="majorHAnsi" w:hAnsi="Menlo" w:cs="Menlo"/>
-                <w:sz w:val="16"/>
-                <w:szCs w:val="21"/>
-              </w:rPr>
-              <w:t>init</w:t>
-            </w:r>
-            <w:proofErr w:type="spellEnd"/>
-            <w:r>
-              <w:rPr>
-                <w:rFonts w:ascii="Menlo" w:eastAsiaTheme="majorHAnsi" w:hAnsi="Menlo" w:cs="Menlo"/>
-                <w:sz w:val="16"/>
-                <w:szCs w:val="21"/>
-              </w:rPr>
-              <w:t xml:space="preserve"> Rx, </w:t>
-            </w:r>
-            <w:proofErr w:type="spellStart"/>
-            <w:r>
-              <w:rPr>
-                <w:rFonts w:ascii="Menlo" w:eastAsiaTheme="majorHAnsi" w:hAnsi="Menlo" w:cs="Menlo"/>
-                <w:sz w:val="16"/>
-                <w:szCs w:val="21"/>
-              </w:rPr>
-              <w:t>imm</w:t>
-            </w:r>
-            <w:proofErr w:type="spellEnd"/>
+            <w:r>
+              <w:rPr>
+                <w:rFonts w:ascii="Menlo" w:eastAsiaTheme="majorHAnsi" w:hAnsi="Menlo" w:cs="Menlo"/>
+                <w:sz w:val="16"/>
+                <w:szCs w:val="21"/>
+              </w:rPr>
+              <w:t>init Rx, imm</w:t>
+            </w:r>
           </w:p>
         </w:tc>
         <w:tc>
@@ -409,23 +381,13 @@
                 <w:szCs w:val="21"/>
               </w:rPr>
             </w:pPr>
-            <w:proofErr w:type="spellStart"/>
-            <w:r>
-              <w:rPr>
-                <w:rFonts w:ascii="Menlo" w:eastAsiaTheme="majorHAnsi" w:hAnsi="Menlo" w:cs="Menlo"/>
-                <w:sz w:val="16"/>
-                <w:szCs w:val="21"/>
-              </w:rPr>
-              <w:t>imm</w:t>
-            </w:r>
-            <w:proofErr w:type="spellEnd"/>
-            <w:r>
-              <w:rPr>
-                <w:rFonts w:ascii="Menlo" w:eastAsiaTheme="majorHAnsi" w:hAnsi="Menlo" w:cs="Menlo"/>
-                <w:sz w:val="16"/>
-                <w:szCs w:val="21"/>
-              </w:rPr>
-              <w:t>: [1,8</w:t>
+            <w:r>
+              <w:rPr>
+                <w:rFonts w:ascii="Menlo" w:eastAsiaTheme="majorHAnsi" w:hAnsi="Menlo" w:cs="Menlo"/>
+                <w:sz w:val="16"/>
+                <w:szCs w:val="21"/>
+              </w:rPr>
+              <w:t>imm: [1,8</w:t>
             </w:r>
             <w:r>
               <w:rPr>
@@ -451,23 +413,13 @@
                 <w:szCs w:val="21"/>
               </w:rPr>
             </w:pPr>
-            <w:proofErr w:type="spellStart"/>
-            <w:r>
-              <w:rPr>
-                <w:rFonts w:ascii="Menlo" w:eastAsiaTheme="majorHAnsi" w:hAnsi="Menlo" w:cs="Menlo"/>
-                <w:sz w:val="16"/>
-                <w:szCs w:val="21"/>
-              </w:rPr>
-              <w:t>init</w:t>
-            </w:r>
-            <w:proofErr w:type="spellEnd"/>
-            <w:r>
-              <w:rPr>
-                <w:rFonts w:ascii="Menlo" w:eastAsiaTheme="majorHAnsi" w:hAnsi="Menlo" w:cs="Menlo"/>
-                <w:sz w:val="16"/>
-                <w:szCs w:val="21"/>
-              </w:rPr>
-              <w:t xml:space="preserve"> R0,111</w:t>
+            <w:r>
+              <w:rPr>
+                <w:rFonts w:ascii="Menlo" w:eastAsiaTheme="majorHAnsi" w:hAnsi="Menlo" w:cs="Menlo"/>
+                <w:sz w:val="16"/>
+                <w:szCs w:val="21"/>
+              </w:rPr>
+              <w:t>init R0,111</w:t>
             </w:r>
           </w:p>
         </w:tc>
@@ -514,23 +466,13 @@
                 <w:szCs w:val="21"/>
               </w:rPr>
             </w:pPr>
-            <w:proofErr w:type="spellStart"/>
-            <w:r>
-              <w:rPr>
-                <w:rFonts w:ascii="Menlo" w:eastAsiaTheme="majorHAnsi" w:hAnsi="Menlo" w:cs="Menlo"/>
-                <w:sz w:val="16"/>
-                <w:szCs w:val="21"/>
-              </w:rPr>
-              <w:t>ld</w:t>
-            </w:r>
-            <w:proofErr w:type="spellEnd"/>
-            <w:r>
-              <w:rPr>
-                <w:rFonts w:ascii="Menlo" w:eastAsiaTheme="majorHAnsi" w:hAnsi="Menlo" w:cs="Menlo"/>
-                <w:sz w:val="16"/>
-                <w:szCs w:val="21"/>
-              </w:rPr>
-              <w:t xml:space="preserve"> Rx, Ry</w:t>
+            <w:r>
+              <w:rPr>
+                <w:rFonts w:ascii="Menlo" w:eastAsiaTheme="majorHAnsi" w:hAnsi="Menlo" w:cs="Menlo"/>
+                <w:sz w:val="16"/>
+                <w:szCs w:val="21"/>
+              </w:rPr>
+              <w:t>ld Rx, Ry</w:t>
             </w:r>
           </w:p>
         </w:tc>
@@ -578,18 +520,8 @@
                 <w:sz w:val="16"/>
                 <w:szCs w:val="21"/>
               </w:rPr>
-              <w:t xml:space="preserve">001 xx </w:t>
-            </w:r>
-            <w:proofErr w:type="spellStart"/>
-            <w:r>
-              <w:rPr>
-                <w:rFonts w:ascii="Menlo" w:eastAsiaTheme="majorHAnsi" w:hAnsi="Menlo" w:cs="Menlo"/>
-                <w:sz w:val="16"/>
-                <w:szCs w:val="21"/>
-              </w:rPr>
-              <w:t>yy</w:t>
-            </w:r>
-            <w:proofErr w:type="spellEnd"/>
+              <w:t>001 xx yy</w:t>
+            </w:r>
           </w:p>
         </w:tc>
         <w:tc>
@@ -630,23 +562,13 @@
                 <w:szCs w:val="21"/>
               </w:rPr>
             </w:pPr>
-            <w:proofErr w:type="spellStart"/>
-            <w:r>
-              <w:rPr>
-                <w:rFonts w:ascii="Menlo" w:eastAsiaTheme="majorHAnsi" w:hAnsi="Menlo" w:cs="Menlo"/>
-                <w:sz w:val="16"/>
-                <w:szCs w:val="21"/>
-              </w:rPr>
-              <w:t>ld</w:t>
-            </w:r>
-            <w:proofErr w:type="spellEnd"/>
-            <w:r>
-              <w:rPr>
-                <w:rFonts w:ascii="Menlo" w:eastAsiaTheme="majorHAnsi" w:hAnsi="Menlo" w:cs="Menlo"/>
-                <w:sz w:val="16"/>
-                <w:szCs w:val="21"/>
-              </w:rPr>
-              <w:t xml:space="preserve"> R0,</w:t>
+            <w:r>
+              <w:rPr>
+                <w:rFonts w:ascii="Menlo" w:eastAsiaTheme="majorHAnsi" w:hAnsi="Menlo" w:cs="Menlo"/>
+                <w:sz w:val="16"/>
+                <w:szCs w:val="21"/>
+              </w:rPr>
+              <w:t>ld R0,</w:t>
             </w:r>
             <w:r>
               <w:rPr>
@@ -709,7 +631,6 @@
                 <w:szCs w:val="21"/>
               </w:rPr>
             </w:pPr>
-            <w:proofErr w:type="spellStart"/>
             <w:r>
               <w:rPr>
                 <w:rFonts w:ascii="Menlo" w:eastAsiaTheme="majorHAnsi" w:hAnsi="Menlo" w:cs="Menlo"/>
@@ -724,16 +645,7 @@
                 <w:sz w:val="16"/>
                 <w:szCs w:val="21"/>
               </w:rPr>
-              <w:t>r</w:t>
-            </w:r>
-            <w:proofErr w:type="spellEnd"/>
-            <w:r>
-              <w:rPr>
-                <w:rFonts w:ascii="Menlo" w:eastAsiaTheme="majorHAnsi" w:hAnsi="Menlo" w:cs="Menlo"/>
-                <w:sz w:val="16"/>
-                <w:szCs w:val="21"/>
-              </w:rPr>
-              <w:t xml:space="preserve"> Rx, </w:t>
+              <w:t xml:space="preserve">r Rx, </w:t>
             </w:r>
             <w:r>
               <w:rPr>
@@ -789,18 +701,8 @@
                 <w:sz w:val="16"/>
                 <w:szCs w:val="21"/>
               </w:rPr>
-              <w:t xml:space="preserve">010 xx </w:t>
-            </w:r>
-            <w:proofErr w:type="spellStart"/>
-            <w:r>
-              <w:rPr>
-                <w:rFonts w:ascii="Menlo" w:eastAsiaTheme="majorHAnsi" w:hAnsi="Menlo" w:cs="Menlo"/>
-                <w:sz w:val="16"/>
-                <w:szCs w:val="21"/>
-              </w:rPr>
-              <w:t>yy</w:t>
-            </w:r>
-            <w:proofErr w:type="spellEnd"/>
+              <w:t>010 xx yy</w:t>
+            </w:r>
           </w:p>
         </w:tc>
         <w:tc>
@@ -841,23 +743,13 @@
                 <w:szCs w:val="21"/>
               </w:rPr>
             </w:pPr>
-            <w:proofErr w:type="spellStart"/>
-            <w:r>
-              <w:rPr>
-                <w:rFonts w:ascii="Menlo" w:eastAsiaTheme="majorHAnsi" w:hAnsi="Menlo" w:cs="Menlo"/>
-                <w:sz w:val="16"/>
-                <w:szCs w:val="21"/>
-              </w:rPr>
-              <w:t>st</w:t>
-            </w:r>
-            <w:proofErr w:type="spellEnd"/>
-            <w:r>
-              <w:rPr>
-                <w:rFonts w:ascii="Menlo" w:eastAsiaTheme="majorHAnsi" w:hAnsi="Menlo" w:cs="Menlo"/>
-                <w:sz w:val="16"/>
-                <w:szCs w:val="21"/>
-              </w:rPr>
-              <w:t xml:space="preserve"> R0,</w:t>
+            <w:r>
+              <w:rPr>
+                <w:rFonts w:ascii="Menlo" w:eastAsiaTheme="majorHAnsi" w:hAnsi="Menlo" w:cs="Menlo"/>
+                <w:sz w:val="16"/>
+                <w:szCs w:val="21"/>
+              </w:rPr>
+              <w:t>st R0,</w:t>
             </w:r>
             <w:r>
               <w:rPr>
@@ -920,8 +812,6 @@
                 <w:szCs w:val="21"/>
               </w:rPr>
             </w:pPr>
-            <w:proofErr w:type="spellStart"/>
-            <w:proofErr w:type="gramStart"/>
             <w:r>
               <w:rPr>
                 <w:rFonts w:ascii="Menlo" w:eastAsiaTheme="majorHAnsi" w:hAnsi="Menlo" w:cs="Menlo"/>
@@ -938,7 +828,6 @@
               </w:rPr>
               <w:t>R</w:t>
             </w:r>
-            <w:proofErr w:type="spellEnd"/>
             <w:r>
               <w:rPr>
                 <w:rFonts w:ascii="Menlo" w:eastAsiaTheme="majorHAnsi" w:hAnsi="Menlo" w:cs="Menlo"/>
@@ -963,7 +852,6 @@
               </w:rPr>
               <w:t>Rx</w:t>
             </w:r>
-            <w:proofErr w:type="gramEnd"/>
           </w:p>
         </w:tc>
         <w:tc>
@@ -1004,7 +892,6 @@
                 <w:szCs w:val="21"/>
               </w:rPr>
             </w:pPr>
-            <w:proofErr w:type="gramStart"/>
             <w:r>
               <w:rPr>
                 <w:rFonts w:ascii="Menlo" w:eastAsiaTheme="majorHAnsi" w:hAnsi="Menlo" w:cs="Menlo"/>
@@ -1037,7 +924,6 @@
               </w:rPr>
               <w:t>xx</w:t>
             </w:r>
-            <w:proofErr w:type="gramEnd"/>
           </w:p>
         </w:tc>
         <w:tc>
@@ -1068,16 +954,7 @@
                 <w:sz w:val="16"/>
                 <w:szCs w:val="21"/>
               </w:rPr>
-              <w:t xml:space="preserve"> = Rx + </w:t>
-            </w:r>
-            <w:proofErr w:type="spellStart"/>
-            <w:r>
-              <w:rPr>
-                <w:rFonts w:ascii="Menlo" w:eastAsiaTheme="majorHAnsi" w:hAnsi="Menlo" w:cs="Menlo"/>
-                <w:sz w:val="16"/>
-                <w:szCs w:val="21"/>
-              </w:rPr>
-              <w:t>R</w:t>
+              <w:t xml:space="preserve"> = Rx + R</w:t>
             </w:r>
             <w:r>
               <w:rPr>
@@ -1087,7 +964,6 @@
               </w:rPr>
               <w:t>x</w:t>
             </w:r>
-            <w:proofErr w:type="spellEnd"/>
           </w:p>
         </w:tc>
         <w:tc>
@@ -1104,23 +980,13 @@
                 <w:szCs w:val="21"/>
               </w:rPr>
             </w:pPr>
-            <w:proofErr w:type="spellStart"/>
-            <w:r>
-              <w:rPr>
-                <w:rFonts w:ascii="Menlo" w:eastAsiaTheme="majorHAnsi" w:hAnsi="Menlo" w:cs="Menlo"/>
-                <w:sz w:val="16"/>
-                <w:szCs w:val="21"/>
-              </w:rPr>
-              <w:t>addR</w:t>
-            </w:r>
-            <w:proofErr w:type="spellEnd"/>
-            <w:r>
-              <w:rPr>
-                <w:rFonts w:ascii="Menlo" w:eastAsiaTheme="majorHAnsi" w:hAnsi="Menlo" w:cs="Menlo"/>
-                <w:sz w:val="16"/>
-                <w:szCs w:val="21"/>
-              </w:rPr>
-              <w:t xml:space="preserve"> R0</w:t>
+            <w:r>
+              <w:rPr>
+                <w:rFonts w:ascii="Menlo" w:eastAsiaTheme="majorHAnsi" w:hAnsi="Menlo" w:cs="Menlo"/>
+                <w:sz w:val="16"/>
+                <w:szCs w:val="21"/>
+              </w:rPr>
+              <w:t>addR R0</w:t>
             </w:r>
           </w:p>
         </w:tc>
@@ -1138,7 +1004,6 @@
                 <w:szCs w:val="21"/>
               </w:rPr>
             </w:pPr>
-            <w:proofErr w:type="gramStart"/>
             <w:r>
               <w:rPr>
                 <w:rFonts w:ascii="Menlo" w:eastAsiaTheme="majorHAnsi" w:hAnsi="Menlo" w:cs="Menlo"/>
@@ -1163,7 +1028,6 @@
               </w:rPr>
               <w:t>00</w:t>
             </w:r>
-            <w:proofErr w:type="gramEnd"/>
           </w:p>
         </w:tc>
       </w:tr>
@@ -1233,7 +1097,6 @@
                 <w:szCs w:val="21"/>
               </w:rPr>
             </w:pPr>
-            <w:proofErr w:type="gramStart"/>
             <w:r>
               <w:rPr>
                 <w:rFonts w:ascii="Menlo" w:eastAsiaTheme="majorHAnsi" w:hAnsi="Menlo" w:cs="Menlo"/>
@@ -1242,7 +1105,6 @@
               </w:rPr>
               <w:t>01110  xx</w:t>
             </w:r>
-            <w:proofErr w:type="gramEnd"/>
           </w:p>
         </w:tc>
         <w:tc>
@@ -1265,25 +1127,7 @@
                 <w:sz w:val="16"/>
                 <w:szCs w:val="21"/>
               </w:rPr>
-              <w:t xml:space="preserve">R2 = </w:t>
-            </w:r>
-            <w:proofErr w:type="spellStart"/>
-            <w:r>
-              <w:rPr>
-                <w:rFonts w:ascii="Menlo" w:eastAsiaTheme="majorHAnsi" w:hAnsi="Menlo" w:cs="Menlo"/>
-                <w:sz w:val="16"/>
-                <w:szCs w:val="21"/>
-              </w:rPr>
-              <w:t>R2</w:t>
-            </w:r>
-            <w:proofErr w:type="spellEnd"/>
-            <w:r>
-              <w:rPr>
-                <w:rFonts w:ascii="Menlo" w:eastAsiaTheme="majorHAnsi" w:hAnsi="Menlo" w:cs="Menlo"/>
-                <w:sz w:val="16"/>
-                <w:szCs w:val="21"/>
-              </w:rPr>
-              <w:t xml:space="preserve"> + Rx</w:t>
+              <w:t>R2 = R2 + Rx</w:t>
             </w:r>
           </w:p>
         </w:tc>
@@ -1325,7 +1169,6 @@
                 <w:szCs w:val="21"/>
               </w:rPr>
             </w:pPr>
-            <w:proofErr w:type="gramStart"/>
             <w:r>
               <w:rPr>
                 <w:rFonts w:ascii="Menlo" w:eastAsiaTheme="majorHAnsi" w:hAnsi="Menlo" w:cs="Menlo"/>
@@ -1334,7 +1177,6 @@
               </w:rPr>
               <w:t>01110  00</w:t>
             </w:r>
-            <w:proofErr w:type="gramEnd"/>
           </w:p>
         </w:tc>
       </w:tr>
@@ -1412,7 +1254,6 @@
                 <w:szCs w:val="21"/>
               </w:rPr>
             </w:pPr>
-            <w:proofErr w:type="gramStart"/>
             <w:r>
               <w:rPr>
                 <w:rFonts w:ascii="Menlo" w:eastAsiaTheme="majorHAnsi" w:hAnsi="Menlo" w:cs="Menlo"/>
@@ -1421,7 +1262,6 @@
               </w:rPr>
               <w:t>01111  xx</w:t>
             </w:r>
-            <w:proofErr w:type="gramEnd"/>
           </w:p>
         </w:tc>
         <w:tc>
@@ -1444,18 +1284,8 @@
                 <w:sz w:val="16"/>
                 <w:szCs w:val="21"/>
               </w:rPr>
-              <w:t xml:space="preserve">R3 = Rx + </w:t>
-            </w:r>
-            <w:proofErr w:type="spellStart"/>
-            <w:r>
-              <w:rPr>
-                <w:rFonts w:ascii="Menlo" w:eastAsiaTheme="majorHAnsi" w:hAnsi="Menlo" w:cs="Menlo"/>
-                <w:sz w:val="16"/>
-                <w:szCs w:val="21"/>
-              </w:rPr>
-              <w:t>Rx</w:t>
-            </w:r>
-            <w:proofErr w:type="spellEnd"/>
+              <w:t>R3 = Rx + Rx</w:t>
+            </w:r>
           </w:p>
         </w:tc>
         <w:tc>
@@ -1496,7 +1326,6 @@
                 <w:szCs w:val="21"/>
               </w:rPr>
             </w:pPr>
-            <w:proofErr w:type="gramStart"/>
             <w:r>
               <w:rPr>
                 <w:rFonts w:ascii="Menlo" w:eastAsiaTheme="majorHAnsi" w:hAnsi="Menlo" w:cs="Menlo"/>
@@ -1505,7 +1334,6 @@
               </w:rPr>
               <w:t>01111  00</w:t>
             </w:r>
-            <w:proofErr w:type="gramEnd"/>
           </w:p>
         </w:tc>
       </w:tr>
@@ -1583,7 +1411,6 @@
                 <w:szCs w:val="21"/>
               </w:rPr>
             </w:pPr>
-            <w:proofErr w:type="gramStart"/>
             <w:r>
               <w:rPr>
                 <w:rFonts w:ascii="Menlo" w:eastAsiaTheme="majorHAnsi" w:hAnsi="Menlo" w:cs="Menlo"/>
@@ -1592,7 +1419,6 @@
               </w:rPr>
               <w:t>01101  xx</w:t>
             </w:r>
-            <w:proofErr w:type="gramEnd"/>
           </w:p>
         </w:tc>
         <w:tc>
@@ -1615,25 +1441,7 @@
                 <w:sz w:val="16"/>
                 <w:szCs w:val="21"/>
               </w:rPr>
-              <w:t xml:space="preserve">R3 = </w:t>
-            </w:r>
-            <w:proofErr w:type="spellStart"/>
-            <w:r>
-              <w:rPr>
-                <w:rFonts w:ascii="Menlo" w:eastAsiaTheme="majorHAnsi" w:hAnsi="Menlo" w:cs="Menlo"/>
-                <w:sz w:val="16"/>
-                <w:szCs w:val="21"/>
-              </w:rPr>
-              <w:t>R3</w:t>
-            </w:r>
-            <w:proofErr w:type="spellEnd"/>
-            <w:r>
-              <w:rPr>
-                <w:rFonts w:ascii="Menlo" w:eastAsiaTheme="majorHAnsi" w:hAnsi="Menlo" w:cs="Menlo"/>
-                <w:sz w:val="16"/>
-                <w:szCs w:val="21"/>
-              </w:rPr>
-              <w:t xml:space="preserve"> - Rx</w:t>
+              <w:t>R3 = R3 - Rx</w:t>
             </w:r>
           </w:p>
         </w:tc>
@@ -1675,7 +1483,6 @@
                 <w:szCs w:val="21"/>
               </w:rPr>
             </w:pPr>
-            <w:proofErr w:type="gramStart"/>
             <w:r>
               <w:rPr>
                 <w:rFonts w:ascii="Menlo" w:eastAsiaTheme="majorHAnsi" w:hAnsi="Menlo" w:cs="Menlo"/>
@@ -1684,7 +1491,6 @@
               </w:rPr>
               <w:t>01101  00</w:t>
             </w:r>
-            <w:proofErr w:type="gramEnd"/>
           </w:p>
         </w:tc>
       </w:tr>
@@ -1706,25 +1512,102 @@
                 <w:szCs w:val="21"/>
               </w:rPr>
             </w:pPr>
-            <w:proofErr w:type="spellStart"/>
-            <w:r>
-              <w:rPr>
-                <w:rFonts w:ascii="Menlo" w:eastAsiaTheme="majorHAnsi" w:hAnsi="Menlo" w:cs="Menlo"/>
-                <w:sz w:val="16"/>
-                <w:szCs w:val="21"/>
-              </w:rPr>
-              <w:t>addi</w:t>
-            </w:r>
-            <w:proofErr w:type="spellEnd"/>
-            <w:r>
-              <w:rPr>
-                <w:rFonts w:ascii="Menlo" w:eastAsiaTheme="majorHAnsi" w:hAnsi="Menlo" w:cs="Menlo"/>
-                <w:sz w:val="16"/>
-                <w:szCs w:val="21"/>
-              </w:rPr>
-              <w:t xml:space="preserve"> Rx </w:t>
-            </w:r>
-            <w:proofErr w:type="spellStart"/>
+            <w:r>
+              <w:rPr>
+                <w:rFonts w:ascii="Menlo" w:eastAsiaTheme="majorHAnsi" w:hAnsi="Menlo" w:cs="Menlo"/>
+                <w:sz w:val="16"/>
+                <w:szCs w:val="21"/>
+              </w:rPr>
+              <w:t>addi Rx imm</w:t>
+            </w:r>
+          </w:p>
+        </w:tc>
+        <w:tc>
+          <w:tcPr>
+            <w:tcW w:w="1965" w:type="dxa"/>
+          </w:tcPr>
+          <w:p>
+            <w:pPr>
+              <w:spacing w:line="240" w:lineRule="atLeast"/>
+              <w:jc w:val="left"/>
+              <w:rPr>
+                <w:rFonts w:ascii="Menlo" w:eastAsiaTheme="majorHAnsi" w:hAnsi="Menlo" w:cs="Menlo"/>
+                <w:sz w:val="16"/>
+                <w:szCs w:val="21"/>
+              </w:rPr>
+            </w:pPr>
+            <w:r>
+              <w:rPr>
+                <w:rFonts w:ascii="Menlo" w:eastAsiaTheme="majorHAnsi" w:hAnsi="Menlo" w:cs="Menlo"/>
+                <w:sz w:val="16"/>
+                <w:szCs w:val="21"/>
+              </w:rPr>
+              <w:t>PC++</w:t>
+            </w:r>
+          </w:p>
+        </w:tc>
+        <w:tc>
+          <w:tcPr>
+            <w:tcW w:w="1923" w:type="dxa"/>
+          </w:tcPr>
+          <w:p>
+            <w:pPr>
+              <w:spacing w:line="240" w:lineRule="atLeast"/>
+              <w:jc w:val="left"/>
+              <w:rPr>
+                <w:rFonts w:ascii="Menlo" w:eastAsiaTheme="majorHAnsi" w:hAnsi="Menlo" w:cs="Menlo"/>
+                <w:sz w:val="16"/>
+                <w:szCs w:val="21"/>
+              </w:rPr>
+            </w:pPr>
+            <w:r>
+              <w:rPr>
+                <w:rFonts w:ascii="Menlo" w:eastAsiaTheme="majorHAnsi" w:hAnsi="Menlo" w:cs="Menlo"/>
+                <w:sz w:val="16"/>
+                <w:szCs w:val="21"/>
+              </w:rPr>
+              <w:t xml:space="preserve">100 xx </w:t>
+            </w:r>
+            <w:r>
+              <w:rPr>
+                <w:rFonts w:ascii="Menlo" w:eastAsiaTheme="majorHAnsi" w:hAnsi="Menlo" w:cs="Menlo"/>
+                <w:sz w:val="16"/>
+                <w:szCs w:val="21"/>
+              </w:rPr>
+              <w:t>ii</w:t>
+            </w:r>
+          </w:p>
+        </w:tc>
+        <w:tc>
+          <w:tcPr>
+            <w:tcW w:w="2174" w:type="dxa"/>
+          </w:tcPr>
+          <w:p>
+            <w:pPr>
+              <w:spacing w:line="240" w:lineRule="atLeast"/>
+              <w:jc w:val="left"/>
+              <w:rPr>
+                <w:rFonts w:ascii="Menlo" w:eastAsiaTheme="majorHAnsi" w:hAnsi="Menlo" w:cs="Menlo"/>
+                <w:sz w:val="16"/>
+                <w:szCs w:val="21"/>
+              </w:rPr>
+            </w:pPr>
+            <w:r>
+              <w:rPr>
+                <w:rFonts w:ascii="Menlo" w:eastAsiaTheme="majorHAnsi" w:hAnsi="Menlo" w:cs="Menlo"/>
+                <w:sz w:val="16"/>
+                <w:szCs w:val="21"/>
+              </w:rPr>
+              <w:t>Rx = Rx +</w:t>
+            </w:r>
+            <w:r>
+              <w:rPr>
+                <w:rFonts w:ascii="Menlo" w:eastAsiaTheme="majorHAnsi" w:hAnsi="Menlo" w:cs="Menlo"/>
+                <w:sz w:val="16"/>
+                <w:szCs w:val="21"/>
+              </w:rPr>
+              <w:t xml:space="preserve"> </w:t>
+            </w:r>
             <w:r>
               <w:rPr>
                 <w:rFonts w:ascii="Menlo" w:eastAsiaTheme="majorHAnsi" w:hAnsi="Menlo" w:cs="Menlo"/>
@@ -1733,123 +1616,6 @@
               </w:rPr>
               <w:t>imm</w:t>
             </w:r>
-            <w:proofErr w:type="spellEnd"/>
-          </w:p>
-        </w:tc>
-        <w:tc>
-          <w:tcPr>
-            <w:tcW w:w="1965" w:type="dxa"/>
-          </w:tcPr>
-          <w:p>
-            <w:pPr>
-              <w:spacing w:line="240" w:lineRule="atLeast"/>
-              <w:jc w:val="left"/>
-              <w:rPr>
-                <w:rFonts w:ascii="Menlo" w:eastAsiaTheme="majorHAnsi" w:hAnsi="Menlo" w:cs="Menlo"/>
-                <w:sz w:val="16"/>
-                <w:szCs w:val="21"/>
-              </w:rPr>
-            </w:pPr>
-            <w:r>
-              <w:rPr>
-                <w:rFonts w:ascii="Menlo" w:eastAsiaTheme="majorHAnsi" w:hAnsi="Menlo" w:cs="Menlo"/>
-                <w:sz w:val="16"/>
-                <w:szCs w:val="21"/>
-              </w:rPr>
-              <w:t>PC++</w:t>
-            </w:r>
-          </w:p>
-        </w:tc>
-        <w:tc>
-          <w:tcPr>
-            <w:tcW w:w="1923" w:type="dxa"/>
-          </w:tcPr>
-          <w:p>
-            <w:pPr>
-              <w:spacing w:line="240" w:lineRule="atLeast"/>
-              <w:jc w:val="left"/>
-              <w:rPr>
-                <w:rFonts w:ascii="Menlo" w:eastAsiaTheme="majorHAnsi" w:hAnsi="Menlo" w:cs="Menlo"/>
-                <w:sz w:val="16"/>
-                <w:szCs w:val="21"/>
-              </w:rPr>
-            </w:pPr>
-            <w:r>
-              <w:rPr>
-                <w:rFonts w:ascii="Menlo" w:eastAsiaTheme="majorHAnsi" w:hAnsi="Menlo" w:cs="Menlo"/>
-                <w:sz w:val="16"/>
-                <w:szCs w:val="21"/>
-              </w:rPr>
-              <w:t xml:space="preserve">100 xx </w:t>
-            </w:r>
-            <w:r>
-              <w:rPr>
-                <w:rFonts w:ascii="Menlo" w:eastAsiaTheme="majorHAnsi" w:hAnsi="Menlo" w:cs="Menlo"/>
-                <w:sz w:val="16"/>
-                <w:szCs w:val="21"/>
-              </w:rPr>
-              <w:t>ii</w:t>
-            </w:r>
-          </w:p>
-        </w:tc>
-        <w:tc>
-          <w:tcPr>
-            <w:tcW w:w="2174" w:type="dxa"/>
-          </w:tcPr>
-          <w:p>
-            <w:pPr>
-              <w:spacing w:line="240" w:lineRule="atLeast"/>
-              <w:jc w:val="left"/>
-              <w:rPr>
-                <w:rFonts w:ascii="Menlo" w:eastAsiaTheme="majorHAnsi" w:hAnsi="Menlo" w:cs="Menlo"/>
-                <w:sz w:val="16"/>
-                <w:szCs w:val="21"/>
-              </w:rPr>
-            </w:pPr>
-            <w:r>
-              <w:rPr>
-                <w:rFonts w:ascii="Menlo" w:eastAsiaTheme="majorHAnsi" w:hAnsi="Menlo" w:cs="Menlo"/>
-                <w:sz w:val="16"/>
-                <w:szCs w:val="21"/>
-              </w:rPr>
-              <w:t xml:space="preserve">Rx = </w:t>
-            </w:r>
-            <w:proofErr w:type="spellStart"/>
-            <w:r>
-              <w:rPr>
-                <w:rFonts w:ascii="Menlo" w:eastAsiaTheme="majorHAnsi" w:hAnsi="Menlo" w:cs="Menlo"/>
-                <w:sz w:val="16"/>
-                <w:szCs w:val="21"/>
-              </w:rPr>
-              <w:t>Rx</w:t>
-            </w:r>
-            <w:proofErr w:type="spellEnd"/>
-            <w:r>
-              <w:rPr>
-                <w:rFonts w:ascii="Menlo" w:eastAsiaTheme="majorHAnsi" w:hAnsi="Menlo" w:cs="Menlo"/>
-                <w:sz w:val="16"/>
-                <w:szCs w:val="21"/>
-              </w:rPr>
-              <w:t xml:space="preserve"> +</w:t>
-            </w:r>
-            <w:r>
-              <w:rPr>
-                <w:rFonts w:ascii="Menlo" w:eastAsiaTheme="majorHAnsi" w:hAnsi="Menlo" w:cs="Menlo"/>
-                <w:sz w:val="16"/>
-                <w:szCs w:val="21"/>
-              </w:rPr>
-              <w:t xml:space="preserve"> </w:t>
-            </w:r>
-            <w:proofErr w:type="spellStart"/>
-            <w:r>
-              <w:rPr>
-                <w:rFonts w:ascii="Menlo" w:eastAsiaTheme="majorHAnsi" w:hAnsi="Menlo" w:cs="Menlo"/>
-                <w:sz w:val="16"/>
-                <w:szCs w:val="21"/>
-              </w:rPr>
-              <w:t>imm</w:t>
-            </w:r>
-            <w:proofErr w:type="spellEnd"/>
           </w:p>
         </w:tc>
         <w:tc>
@@ -1866,23 +1632,13 @@
                 <w:szCs w:val="21"/>
               </w:rPr>
             </w:pPr>
-            <w:proofErr w:type="spellStart"/>
-            <w:r>
-              <w:rPr>
-                <w:rFonts w:ascii="Menlo" w:eastAsiaTheme="majorHAnsi" w:hAnsi="Menlo" w:cs="Menlo"/>
-                <w:sz w:val="16"/>
-                <w:szCs w:val="21"/>
-              </w:rPr>
-              <w:t>addi</w:t>
-            </w:r>
-            <w:proofErr w:type="spellEnd"/>
-            <w:r>
-              <w:rPr>
-                <w:rFonts w:ascii="Menlo" w:eastAsiaTheme="majorHAnsi" w:hAnsi="Menlo" w:cs="Menlo"/>
-                <w:sz w:val="16"/>
-                <w:szCs w:val="21"/>
-              </w:rPr>
-              <w:t xml:space="preserve"> R0, 2</w:t>
+            <w:r>
+              <w:rPr>
+                <w:rFonts w:ascii="Menlo" w:eastAsiaTheme="majorHAnsi" w:hAnsi="Menlo" w:cs="Menlo"/>
+                <w:sz w:val="16"/>
+                <w:szCs w:val="21"/>
+              </w:rPr>
+              <w:t>addi R0, 2</w:t>
             </w:r>
           </w:p>
         </w:tc>
@@ -1935,20 +1691,8 @@
                 <w:sz w:val="16"/>
                 <w:szCs w:val="21"/>
               </w:rPr>
-              <w:t xml:space="preserve">sltR0 </w:t>
-            </w:r>
-            <w:proofErr w:type="spellStart"/>
-            <w:proofErr w:type="gramStart"/>
-            <w:r>
-              <w:rPr>
-                <w:rFonts w:ascii="Menlo" w:eastAsiaTheme="majorHAnsi" w:hAnsi="Menlo" w:cs="Menlo"/>
-                <w:sz w:val="16"/>
-                <w:szCs w:val="21"/>
-              </w:rPr>
-              <w:t>Rx,Ry</w:t>
-            </w:r>
-            <w:proofErr w:type="spellEnd"/>
-            <w:proofErr w:type="gramEnd"/>
+              <w:t>sltR0 Rx,Ry</w:t>
+            </w:r>
           </w:p>
         </w:tc>
         <w:tc>
@@ -1995,18 +1739,8 @@
                 <w:sz w:val="16"/>
                 <w:szCs w:val="21"/>
               </w:rPr>
-              <w:t xml:space="preserve">101 xx </w:t>
-            </w:r>
-            <w:proofErr w:type="spellStart"/>
-            <w:r>
-              <w:rPr>
-                <w:rFonts w:ascii="Menlo" w:eastAsiaTheme="majorHAnsi" w:hAnsi="Menlo" w:cs="Menlo"/>
-                <w:sz w:val="16"/>
-                <w:szCs w:val="21"/>
-              </w:rPr>
-              <w:t>yy</w:t>
-            </w:r>
-            <w:proofErr w:type="spellEnd"/>
+              <w:t>101 xx yy</w:t>
+            </w:r>
           </w:p>
         </w:tc>
         <w:tc>
@@ -2053,25 +1787,7 @@
                 <w:sz w:val="16"/>
                 <w:szCs w:val="21"/>
               </w:rPr>
-              <w:t>sltR0 R</w:t>
-            </w:r>
-            <w:proofErr w:type="gramStart"/>
-            <w:r>
-              <w:rPr>
-                <w:rFonts w:ascii="Menlo" w:eastAsiaTheme="majorHAnsi" w:hAnsi="Menlo" w:cs="Menlo"/>
-                <w:sz w:val="16"/>
-                <w:szCs w:val="21"/>
-              </w:rPr>
-              <w:t>0,R</w:t>
-            </w:r>
-            <w:proofErr w:type="gramEnd"/>
-            <w:r>
-              <w:rPr>
-                <w:rFonts w:ascii="Menlo" w:eastAsiaTheme="majorHAnsi" w:hAnsi="Menlo" w:cs="Menlo"/>
-                <w:sz w:val="16"/>
-                <w:szCs w:val="21"/>
-              </w:rPr>
-              <w:t>1</w:t>
+              <w:t>sltR0 R0,R1</w:t>
             </w:r>
           </w:p>
         </w:tc>
@@ -2140,18 +1856,8 @@
                 <w:sz w:val="16"/>
                 <w:szCs w:val="21"/>
               </w:rPr>
-              <w:t xml:space="preserve"> </w:t>
-            </w:r>
-            <w:proofErr w:type="spellStart"/>
-            <w:r>
-              <w:rPr>
-                <w:rFonts w:ascii="Menlo" w:eastAsiaTheme="majorHAnsi" w:hAnsi="Menlo" w:cs="Menlo"/>
-                <w:sz w:val="16"/>
-                <w:szCs w:val="21"/>
-              </w:rPr>
-              <w:t>imm</w:t>
-            </w:r>
-            <w:proofErr w:type="spellEnd"/>
+              <w:t xml:space="preserve"> imm</w:t>
+            </w:r>
           </w:p>
         </w:tc>
         <w:tc>
@@ -2193,25 +1899,7 @@
                 <w:sz w:val="16"/>
                 <w:szCs w:val="21"/>
               </w:rPr>
-              <w:t xml:space="preserve">  PC == MUX(</w:t>
-            </w:r>
-            <w:proofErr w:type="spellStart"/>
-            <w:r>
-              <w:rPr>
-                <w:rFonts w:ascii="Menlo" w:eastAsiaTheme="majorHAnsi" w:hAnsi="Menlo" w:cs="Menlo"/>
-                <w:sz w:val="16"/>
-                <w:szCs w:val="21"/>
-              </w:rPr>
-              <w:t>imm</w:t>
-            </w:r>
-            <w:proofErr w:type="spellEnd"/>
-            <w:r>
-              <w:rPr>
-                <w:rFonts w:ascii="Menlo" w:eastAsiaTheme="majorHAnsi" w:hAnsi="Menlo" w:cs="Menlo"/>
-                <w:sz w:val="16"/>
-                <w:szCs w:val="21"/>
-              </w:rPr>
-              <w:t>)</w:t>
+              <w:t xml:space="preserve">  PC == MUX(imm)</w:t>
             </w:r>
           </w:p>
           <w:p>
@@ -2342,7 +2030,6 @@
                 <w:szCs w:val="21"/>
               </w:rPr>
             </w:pPr>
-            <w:proofErr w:type="spellStart"/>
             <w:r>
               <w:rPr>
                 <w:rFonts w:ascii="Menlo" w:eastAsiaTheme="majorHAnsi" w:hAnsi="Menlo" w:cs="Menlo" w:hint="eastAsia"/>
@@ -2357,16 +2044,7 @@
                 <w:sz w:val="16"/>
                 <w:szCs w:val="21"/>
               </w:rPr>
-              <w:t>mm</w:t>
-            </w:r>
-            <w:proofErr w:type="spellEnd"/>
-            <w:r>
-              <w:rPr>
-                <w:rFonts w:ascii="Menlo" w:eastAsiaTheme="majorHAnsi" w:hAnsi="Menlo" w:cs="Menlo"/>
-                <w:sz w:val="16"/>
-                <w:szCs w:val="21"/>
-              </w:rPr>
-              <w:t xml:space="preserve"> number wil</w:t>
+              <w:t>mm number wil</w:t>
             </w:r>
             <w:r>
               <w:rPr>
@@ -2567,25 +2245,7 @@
                 <w:sz w:val="16"/>
                 <w:szCs w:val="21"/>
               </w:rPr>
-              <w:t xml:space="preserve">This function </w:t>
-            </w:r>
-            <w:proofErr w:type="gramStart"/>
-            <w:r>
-              <w:rPr>
-                <w:rFonts w:ascii="Menlo" w:eastAsiaTheme="majorHAnsi" w:hAnsi="Menlo" w:cs="Menlo" w:hint="eastAsia"/>
-                <w:sz w:val="16"/>
-                <w:szCs w:val="21"/>
-              </w:rPr>
-              <w:t>are</w:t>
-            </w:r>
-            <w:proofErr w:type="gramEnd"/>
-            <w:r>
-              <w:rPr>
-                <w:rFonts w:ascii="Menlo" w:eastAsiaTheme="majorHAnsi" w:hAnsi="Menlo" w:cs="Menlo" w:hint="eastAsia"/>
-                <w:sz w:val="16"/>
-                <w:szCs w:val="21"/>
-              </w:rPr>
-              <w:t xml:space="preserve"> done using logic circuit.</w:t>
+              <w:t>This function are done using logic circuit.</w:t>
             </w:r>
           </w:p>
         </w:tc>
@@ -2913,21 +2573,7 @@
         <w:rPr>
           <w:rFonts w:hint="eastAsia"/>
         </w:rPr>
-        <w:t xml:space="preserve">Since there are just several branches used in our Program1 and Program2, the instruction address of all these branches are constant, we save all these address into a MUX, and use the immediate number in the </w:t>
-      </w:r>
-      <w:proofErr w:type="spellStart"/>
-      <w:r>
-        <w:rPr>
-          <w:rFonts w:hint="eastAsia"/>
-        </w:rPr>
-        <w:t>beq</w:t>
-      </w:r>
-      <w:proofErr w:type="spellEnd"/>
-      <w:r>
-        <w:rPr>
-          <w:rFonts w:hint="eastAsia"/>
-        </w:rPr>
-        <w:t xml:space="preserve"> instructions to select it.</w:t>
+        <w:t>Since there are just several branches used in our Program1 and Program2, the instruction address of all these branches are constant, we save all these address into a MUX, and use the immediate number in the beq instructions to select it.</w:t>
       </w:r>
     </w:p>
     <w:p>
@@ -3151,19 +2797,11 @@
                 <w:rFonts w:ascii="Courier" w:hAnsi="Courier"/>
               </w:rPr>
             </w:pPr>
-            <w:proofErr w:type="gramStart"/>
-            <w:r>
-              <w:rPr>
-                <w:rFonts w:ascii="Courier" w:hAnsi="Courier"/>
-              </w:rPr>
-              <w:t>Mem[</w:t>
-            </w:r>
-            <w:proofErr w:type="gramEnd"/>
-            <w:r>
-              <w:rPr>
-                <w:rFonts w:ascii="Courier" w:hAnsi="Courier"/>
-              </w:rPr>
-              <w:t>0]</w:t>
+            <w:r>
+              <w:rPr>
+                <w:rFonts w:ascii="Courier" w:hAnsi="Courier"/>
+              </w:rPr>
+              <w:t>Mem[0]</w:t>
             </w:r>
           </w:p>
         </w:tc>
@@ -3200,19 +2838,11 @@
                 <w:rFonts w:ascii="Courier" w:hAnsi="Courier"/>
               </w:rPr>
             </w:pPr>
-            <w:proofErr w:type="gramStart"/>
-            <w:r>
-              <w:rPr>
-                <w:rFonts w:ascii="Courier" w:hAnsi="Courier"/>
-              </w:rPr>
-              <w:t>Mem[</w:t>
-            </w:r>
-            <w:proofErr w:type="gramEnd"/>
-            <w:r>
-              <w:rPr>
-                <w:rFonts w:ascii="Courier" w:hAnsi="Courier"/>
-              </w:rPr>
-              <w:t>1]</w:t>
+            <w:r>
+              <w:rPr>
+                <w:rFonts w:ascii="Courier" w:hAnsi="Courier"/>
+              </w:rPr>
+              <w:t>Mem[1]</w:t>
             </w:r>
           </w:p>
         </w:tc>
@@ -3314,19 +2944,11 @@
                 <w:rFonts w:ascii="Courier" w:hAnsi="Courier"/>
               </w:rPr>
             </w:pPr>
-            <w:proofErr w:type="gramStart"/>
-            <w:r>
-              <w:rPr>
-                <w:rFonts w:ascii="Courier" w:hAnsi="Courier"/>
-              </w:rPr>
-              <w:t>Mem[</w:t>
-            </w:r>
-            <w:proofErr w:type="gramEnd"/>
-            <w:r>
-              <w:rPr>
-                <w:rFonts w:ascii="Courier" w:hAnsi="Courier"/>
-              </w:rPr>
-              <w:t>1</w:t>
+            <w:r>
+              <w:rPr>
+                <w:rFonts w:ascii="Courier" w:hAnsi="Courier"/>
+              </w:rPr>
+              <w:t>Mem[1</w:t>
             </w:r>
             <w:r>
               <w:rPr>
@@ -3542,19 +3164,11 @@
                 <w:rFonts w:ascii="Courier" w:hAnsi="Courier"/>
               </w:rPr>
             </w:pPr>
-            <w:proofErr w:type="gramStart"/>
-            <w:r>
-              <w:rPr>
-                <w:rFonts w:ascii="Courier" w:hAnsi="Courier"/>
-              </w:rPr>
-              <w:t>Mem[</w:t>
-            </w:r>
-            <w:proofErr w:type="gramEnd"/>
-            <w:r>
-              <w:rPr>
-                <w:rFonts w:ascii="Courier" w:hAnsi="Courier"/>
-              </w:rPr>
-              <w:t>0]</w:t>
+            <w:r>
+              <w:rPr>
+                <w:rFonts w:ascii="Courier" w:hAnsi="Courier"/>
+              </w:rPr>
+              <w:t>Mem[0]</w:t>
             </w:r>
           </w:p>
         </w:tc>
@@ -3591,19 +3205,11 @@
                 <w:rFonts w:ascii="Courier" w:hAnsi="Courier"/>
               </w:rPr>
             </w:pPr>
-            <w:proofErr w:type="gramStart"/>
-            <w:r>
-              <w:rPr>
-                <w:rFonts w:ascii="Courier" w:hAnsi="Courier"/>
-              </w:rPr>
-              <w:t>Mem[</w:t>
-            </w:r>
-            <w:proofErr w:type="gramEnd"/>
-            <w:r>
-              <w:rPr>
-                <w:rFonts w:ascii="Courier" w:hAnsi="Courier"/>
-              </w:rPr>
-              <w:t>1]</w:t>
+            <w:r>
+              <w:rPr>
+                <w:rFonts w:ascii="Courier" w:hAnsi="Courier"/>
+              </w:rPr>
+              <w:t>Mem[1]</w:t>
             </w:r>
           </w:p>
         </w:tc>
@@ -3699,14 +3305,12 @@
                 <w:rFonts w:ascii="Courier" w:hAnsi="Courier"/>
               </w:rPr>
             </w:pPr>
-            <w:proofErr w:type="gramStart"/>
             <w:r>
               <w:rPr>
                 <w:rFonts w:ascii="Courier" w:hAnsi="Courier"/>
               </w:rPr>
               <w:t>Mem[</w:t>
             </w:r>
-            <w:proofErr w:type="gramEnd"/>
             <w:r>
               <w:rPr>
                 <w:rFonts w:ascii="Courier" w:hAnsi="Courier"/>
@@ -4049,7 +3653,6 @@
       <w:pPr>
         <w:jc w:val="center"/>
         <w:rPr>
-          <w:rFonts w:hint="eastAsia"/>
           <w:sz w:val="32"/>
         </w:rPr>
       </w:pPr>
@@ -4112,7 +3715,6 @@
       <w:pPr>
         <w:jc w:val="center"/>
         <w:rPr>
-          <w:rFonts w:hint="eastAsia"/>
           <w:sz w:val="32"/>
         </w:rPr>
       </w:pPr>
@@ -4121,19 +3723,27 @@
       <w:pPr>
         <w:jc w:val="center"/>
         <w:rPr>
-          <w:rFonts w:hint="eastAsia"/>
           <w:sz w:val="32"/>
         </w:rPr>
       </w:pPr>
+      <w:bookmarkStart w:id="0" w:name="_GoBack"/>
+      <w:bookmarkEnd w:id="0"/>
+    </w:p>
+    <w:p>
+      <w:pPr>
+        <w:jc w:val="center"/>
+        <w:rPr>
+          <w:sz w:val="32"/>
+        </w:rPr>
+      </w:pPr>
       <w:r>
         <w:rPr>
-          <w:rFonts w:hint="eastAsia"/>
           <w:noProof/>
           <w:sz w:val="32"/>
         </w:rPr>
         <w:drawing>
-          <wp:inline distT="0" distB="0" distL="0" distR="0" wp14:anchorId="2BA94535" wp14:editId="6B50F1AC">
-            <wp:extent cx="5723890" cy="7496810"/>
+          <wp:inline distT="0" distB="0" distL="0" distR="0" wp14:anchorId="242B740D" wp14:editId="6683C383">
+            <wp:extent cx="6223635" cy="8138440"/>
             <wp:effectExtent l="0" t="0" r="0" b="0"/>
             <wp:docPr id="2" name="Picture 2" descr="HammingCounter.png"/>
             <wp:cNvGraphicFramePr>
@@ -4143,7 +3753,7 @@
               <a:graphicData uri="http://schemas.openxmlformats.org/drawingml/2006/picture">
                 <pic:pic xmlns:pic="http://schemas.openxmlformats.org/drawingml/2006/picture">
                   <pic:nvPicPr>
-                    <pic:cNvPr id="0" name="Picture 2" descr="HammingCounter.png"/>
+                    <pic:cNvPr id="0" name="Picture 1" descr="HammingCounter.png"/>
                     <pic:cNvPicPr>
                       <a:picLocks noChangeAspect="1" noChangeArrowheads="1"/>
                     </pic:cNvPicPr>
@@ -4164,7 +3774,7 @@
                   <pic:spPr bwMode="auto">
                     <a:xfrm>
                       <a:off x="0" y="0"/>
-                      <a:ext cx="5723890" cy="7496810"/>
+                      <a:ext cx="6225741" cy="8141194"/>
                     </a:xfrm>
                     <a:prstGeom prst="rect">
                       <a:avLst/>
@@ -4180,8 +3790,6 @@
           </wp:inline>
         </w:drawing>
       </w:r>
-      <w:bookmarkStart w:id="0" w:name="_GoBack"/>
-      <w:bookmarkEnd w:id="0"/>
     </w:p>
     <w:sectPr>
       <w:pgSz w:w="11900" w:h="16840"/>
@@ -5631,7 +5239,7 @@
 </file>
 
 <file path=customXml/itemProps1.xml><?xml version="1.0" encoding="utf-8"?>
-<ds:datastoreItem xmlns:ds="http://schemas.openxmlformats.org/officeDocument/2006/customXml" ds:itemID="{B4EB9DA2-3CE2-6342-8FA1-39A0D93AE040}">
+<ds:datastoreItem xmlns:ds="http://schemas.openxmlformats.org/officeDocument/2006/customXml" ds:itemID="{C49BBE1C-F98F-FA4A-BEFE-825EA08117D8}">
   <ds:schemaRefs>
     <ds:schemaRef ds:uri="http://schemas.openxmlformats.org/officeDocument/2006/bibliography"/>
   </ds:schemaRefs>

</xml_diff>

<commit_message>
revise Hamming Weight Counter, finish PartB
</commit_message>
<xml_diff>
--- a/project2_group_17_report.docx
+++ b/project2_group_17_report.docx
@@ -45,7 +45,23 @@
           <w:rFonts w:ascii="Times" w:hAnsi="Times"/>
           <w:sz w:val="52"/>
         </w:rPr>
-        <w:t>(Fast Assembly Super Turbo)</w:t>
+        <w:t>(</w:t>
+      </w:r>
+      <w:proofErr w:type="spellStart"/>
+      <w:r>
+        <w:rPr>
+          <w:rFonts w:ascii="Times" w:hAnsi="Times"/>
+          <w:sz w:val="52"/>
+        </w:rPr>
+        <w:t>Fast</w:t>
+      </w:r>
+      <w:proofErr w:type="spellEnd"/>
+      <w:r>
+        <w:rPr>
+          <w:rFonts w:ascii="Times" w:hAnsi="Times"/>
+          <w:sz w:val="52"/>
+        </w:rPr>
+        <w:t xml:space="preserve"> Assembly Super Turbo)</w:t>
       </w:r>
     </w:p>
     <w:p>
@@ -101,7 +117,15 @@
     </w:p>
     <w:p>
       <w:r>
-        <w:t>Philosophy is to minimize use of loops except for looping through entries and have some instructed carry implicit details. There is some very specific instructions such as score and the add, sub. There is also use of unique machine codes mapped to instruction types to maximize versatility with limited number of bits.</w:t>
+        <w:t xml:space="preserve">Philosophy is to minimize use of loops except for looping through entries and have some instructed carry implicit details. There </w:t>
+      </w:r>
+      <w:proofErr w:type="gramStart"/>
+      <w:r>
+        <w:t>is</w:t>
+      </w:r>
+      <w:proofErr w:type="gramEnd"/>
+      <w:r>
+        <w:t xml:space="preserve"> some very specific instructions such as score and the add, sub. There is also use of unique machine codes mapped to instruction types to maximize versatility with limited number of bits.</w:t>
       </w:r>
     </w:p>
     <w:p>
@@ -258,7 +282,7 @@
       </w:tr>
       <w:tr>
         <w:trPr>
-          <w:trHeight w:val="846"/>
+          <w:trHeight w:val="633"/>
         </w:trPr>
         <w:tc>
           <w:tcPr>
@@ -274,14 +298,34 @@
                 <w:szCs w:val="21"/>
               </w:rPr>
             </w:pPr>
-            <w:r>
-              <w:rPr>
-                <w:rFonts w:ascii="Menlo" w:eastAsiaTheme="majorHAnsi" w:hAnsi="Menlo" w:cs="Menlo"/>
-                <w:sz w:val="16"/>
-                <w:szCs w:val="21"/>
-              </w:rPr>
-              <w:t>init Rx, imm</w:t>
-            </w:r>
+            <w:proofErr w:type="spellStart"/>
+            <w:r>
+              <w:rPr>
+                <w:rFonts w:ascii="Menlo" w:eastAsiaTheme="majorHAnsi" w:hAnsi="Menlo" w:cs="Menlo"/>
+                <w:sz w:val="16"/>
+                <w:szCs w:val="21"/>
+              </w:rPr>
+              <w:t>init</w:t>
+            </w:r>
+            <w:proofErr w:type="spellEnd"/>
+            <w:r>
+              <w:rPr>
+                <w:rFonts w:ascii="Menlo" w:eastAsiaTheme="majorHAnsi" w:hAnsi="Menlo" w:cs="Menlo"/>
+                <w:sz w:val="16"/>
+                <w:szCs w:val="21"/>
+              </w:rPr>
+              <w:t xml:space="preserve"> Rx, </w:t>
+            </w:r>
+            <w:proofErr w:type="spellStart"/>
+            <w:r>
+              <w:rPr>
+                <w:rFonts w:ascii="Menlo" w:eastAsiaTheme="majorHAnsi" w:hAnsi="Menlo" w:cs="Menlo"/>
+                <w:sz w:val="16"/>
+                <w:szCs w:val="21"/>
+              </w:rPr>
+              <w:t>imm</w:t>
+            </w:r>
+            <w:proofErr w:type="spellEnd"/>
           </w:p>
         </w:tc>
         <w:tc>
@@ -354,6 +398,120 @@
           </w:tcPr>
           <w:p>
             <w:pPr>
+              <w:spacing w:line="0" w:lineRule="atLeast"/>
+              <w:jc w:val="left"/>
+              <w:rPr>
+                <w:rFonts w:ascii="Menlo" w:eastAsiaTheme="majorHAnsi" w:hAnsi="Menlo" w:cs="Menlo" w:hint="eastAsia"/>
+                <w:sz w:val="16"/>
+                <w:szCs w:val="21"/>
+              </w:rPr>
+            </w:pPr>
+            <w:r>
+              <w:rPr>
+                <w:rFonts w:ascii="Menlo" w:eastAsiaTheme="majorHAnsi" w:hAnsi="Menlo" w:cs="Menlo" w:hint="eastAsia"/>
+                <w:sz w:val="16"/>
+                <w:szCs w:val="21"/>
+              </w:rPr>
+              <w:t xml:space="preserve">Rx = </w:t>
+            </w:r>
+            <w:proofErr w:type="spellStart"/>
+            <w:r>
+              <w:rPr>
+                <w:rFonts w:ascii="Menlo" w:eastAsiaTheme="majorHAnsi" w:hAnsi="Menlo" w:cs="Menlo" w:hint="eastAsia"/>
+                <w:sz w:val="16"/>
+                <w:szCs w:val="21"/>
+              </w:rPr>
+              <w:t>imm</w:t>
+            </w:r>
+            <w:proofErr w:type="spellEnd"/>
+          </w:p>
+          <w:p>
+            <w:pPr>
+              <w:spacing w:line="0" w:lineRule="atLeast"/>
+              <w:jc w:val="left"/>
+              <w:rPr>
+                <w:rFonts w:ascii="Menlo" w:eastAsiaTheme="majorHAnsi" w:hAnsi="Menlo" w:cs="Menlo" w:hint="eastAsia"/>
+                <w:sz w:val="16"/>
+                <w:szCs w:val="21"/>
+              </w:rPr>
+            </w:pPr>
+            <w:r>
+              <w:rPr>
+                <w:rFonts w:ascii="Menlo" w:eastAsiaTheme="majorHAnsi" w:hAnsi="Menlo" w:cs="Menlo"/>
+                <w:sz w:val="16"/>
+                <w:szCs w:val="21"/>
+              </w:rPr>
+              <w:t xml:space="preserve">Rx </w:t>
+            </w:r>
+            <w:r>
+              <w:rPr>
+                <w:rFonts w:ascii="Menlo" w:eastAsiaTheme="majorHAnsi" w:hAnsi="Menlo" w:cs="Menlo" w:hint="eastAsia"/>
+                <w:sz w:val="16"/>
+                <w:szCs w:val="21"/>
+              </w:rPr>
+              <w:t>∈</w:t>
+            </w:r>
+            <w:r>
+              <w:rPr>
+                <w:rFonts w:ascii="Menlo" w:eastAsiaTheme="majorHAnsi" w:hAnsi="Menlo" w:cs="Menlo"/>
+                <w:sz w:val="16"/>
+                <w:szCs w:val="21"/>
+              </w:rPr>
+              <w:t xml:space="preserve"> {R0, R1</w:t>
+            </w:r>
+            <w:r>
+              <w:rPr>
+                <w:rFonts w:ascii="Menlo" w:eastAsiaTheme="majorHAnsi" w:hAnsi="Menlo" w:cs="Menlo"/>
+                <w:sz w:val="16"/>
+                <w:szCs w:val="21"/>
+              </w:rPr>
+              <w:t>}</w:t>
+            </w:r>
+          </w:p>
+          <w:p>
+            <w:pPr>
+              <w:spacing w:line="0" w:lineRule="atLeast"/>
+              <w:jc w:val="left"/>
+              <w:rPr>
+                <w:rFonts w:ascii="Menlo" w:eastAsiaTheme="majorHAnsi" w:hAnsi="Menlo" w:cs="Menlo"/>
+                <w:sz w:val="16"/>
+                <w:szCs w:val="21"/>
+              </w:rPr>
+            </w:pPr>
+            <w:proofErr w:type="spellStart"/>
+            <w:r>
+              <w:rPr>
+                <w:rFonts w:ascii="Menlo" w:eastAsiaTheme="majorHAnsi" w:hAnsi="Menlo" w:cs="Menlo"/>
+                <w:sz w:val="16"/>
+                <w:szCs w:val="21"/>
+              </w:rPr>
+              <w:t>imm</w:t>
+            </w:r>
+            <w:proofErr w:type="spellEnd"/>
+            <w:r>
+              <w:rPr>
+                <w:rFonts w:ascii="Menlo" w:eastAsiaTheme="majorHAnsi" w:hAnsi="Menlo" w:cs="Menlo"/>
+                <w:sz w:val="16"/>
+                <w:szCs w:val="21"/>
+              </w:rPr>
+              <w:t>: [1,8</w:t>
+            </w:r>
+            <w:r>
+              <w:rPr>
+                <w:rFonts w:ascii="Menlo" w:eastAsiaTheme="majorHAnsi" w:hAnsi="Menlo" w:cs="Menlo"/>
+                <w:sz w:val="16"/>
+                <w:szCs w:val="21"/>
+              </w:rPr>
+              <w:t>]</w:t>
+            </w:r>
+          </w:p>
+        </w:tc>
+        <w:tc>
+          <w:tcPr>
+            <w:tcW w:w="1284" w:type="dxa"/>
+          </w:tcPr>
+          <w:p>
+            <w:pPr>
               <w:spacing w:line="240" w:lineRule="atLeast"/>
               <w:jc w:val="left"/>
               <w:rPr>
@@ -362,64 +520,23 @@
                 <w:szCs w:val="21"/>
               </w:rPr>
             </w:pPr>
-            <w:r>
-              <w:rPr>
-                <w:rFonts w:ascii="Menlo" w:eastAsiaTheme="majorHAnsi" w:hAnsi="Menlo" w:cs="Menlo"/>
-                <w:sz w:val="16"/>
-                <w:szCs w:val="21"/>
-              </w:rPr>
-              <w:t>Rx = R0 or R1</w:t>
-            </w:r>
-          </w:p>
-          <w:p>
-            <w:pPr>
-              <w:spacing w:line="240" w:lineRule="atLeast"/>
-              <w:jc w:val="left"/>
-              <w:rPr>
-                <w:rFonts w:ascii="Menlo" w:eastAsiaTheme="majorHAnsi" w:hAnsi="Menlo" w:cs="Menlo"/>
-                <w:sz w:val="16"/>
-                <w:szCs w:val="21"/>
-              </w:rPr>
-            </w:pPr>
-            <w:r>
-              <w:rPr>
-                <w:rFonts w:ascii="Menlo" w:eastAsiaTheme="majorHAnsi" w:hAnsi="Menlo" w:cs="Menlo"/>
-                <w:sz w:val="16"/>
-                <w:szCs w:val="21"/>
-              </w:rPr>
-              <w:t>imm: [1,8</w:t>
-            </w:r>
-            <w:r>
-              <w:rPr>
-                <w:rFonts w:ascii="Menlo" w:eastAsiaTheme="majorHAnsi" w:hAnsi="Menlo" w:cs="Menlo"/>
-                <w:sz w:val="16"/>
-                <w:szCs w:val="21"/>
-              </w:rPr>
-              <w:t>]</w:t>
-            </w:r>
-          </w:p>
-        </w:tc>
-        <w:tc>
-          <w:tcPr>
-            <w:tcW w:w="1284" w:type="dxa"/>
-          </w:tcPr>
-          <w:p>
-            <w:pPr>
-              <w:spacing w:line="240" w:lineRule="atLeast"/>
-              <w:jc w:val="left"/>
-              <w:rPr>
-                <w:rFonts w:ascii="Menlo" w:eastAsiaTheme="majorHAnsi" w:hAnsi="Menlo" w:cs="Menlo"/>
-                <w:sz w:val="16"/>
-                <w:szCs w:val="21"/>
-              </w:rPr>
-            </w:pPr>
-            <w:r>
-              <w:rPr>
-                <w:rFonts w:ascii="Menlo" w:eastAsiaTheme="majorHAnsi" w:hAnsi="Menlo" w:cs="Menlo"/>
-                <w:sz w:val="16"/>
-                <w:szCs w:val="21"/>
-              </w:rPr>
-              <w:t>init R0,111</w:t>
+            <w:proofErr w:type="spellStart"/>
+            <w:r>
+              <w:rPr>
+                <w:rFonts w:ascii="Menlo" w:eastAsiaTheme="majorHAnsi" w:hAnsi="Menlo" w:cs="Menlo"/>
+                <w:sz w:val="16"/>
+                <w:szCs w:val="21"/>
+              </w:rPr>
+              <w:t>init</w:t>
+            </w:r>
+            <w:proofErr w:type="spellEnd"/>
+            <w:r>
+              <w:rPr>
+                <w:rFonts w:ascii="Menlo" w:eastAsiaTheme="majorHAnsi" w:hAnsi="Menlo" w:cs="Menlo"/>
+                <w:sz w:val="16"/>
+                <w:szCs w:val="21"/>
+              </w:rPr>
+              <w:t xml:space="preserve"> R0,111</w:t>
             </w:r>
           </w:p>
         </w:tc>
@@ -466,13 +583,23 @@
                 <w:szCs w:val="21"/>
               </w:rPr>
             </w:pPr>
-            <w:r>
-              <w:rPr>
-                <w:rFonts w:ascii="Menlo" w:eastAsiaTheme="majorHAnsi" w:hAnsi="Menlo" w:cs="Menlo"/>
-                <w:sz w:val="16"/>
-                <w:szCs w:val="21"/>
-              </w:rPr>
-              <w:t>ld Rx, Ry</w:t>
+            <w:proofErr w:type="spellStart"/>
+            <w:r>
+              <w:rPr>
+                <w:rFonts w:ascii="Menlo" w:eastAsiaTheme="majorHAnsi" w:hAnsi="Menlo" w:cs="Menlo"/>
+                <w:sz w:val="16"/>
+                <w:szCs w:val="21"/>
+              </w:rPr>
+              <w:t>ld</w:t>
+            </w:r>
+            <w:proofErr w:type="spellEnd"/>
+            <w:r>
+              <w:rPr>
+                <w:rFonts w:ascii="Menlo" w:eastAsiaTheme="majorHAnsi" w:hAnsi="Menlo" w:cs="Menlo"/>
+                <w:sz w:val="16"/>
+                <w:szCs w:val="21"/>
+              </w:rPr>
+              <w:t xml:space="preserve"> Rx, Ry</w:t>
             </w:r>
           </w:p>
         </w:tc>
@@ -520,8 +647,18 @@
                 <w:sz w:val="16"/>
                 <w:szCs w:val="21"/>
               </w:rPr>
-              <w:t>001 xx yy</w:t>
-            </w:r>
+              <w:t xml:space="preserve">001 xx </w:t>
+            </w:r>
+            <w:proofErr w:type="spellStart"/>
+            <w:r>
+              <w:rPr>
+                <w:rFonts w:ascii="Menlo" w:eastAsiaTheme="majorHAnsi" w:hAnsi="Menlo" w:cs="Menlo"/>
+                <w:sz w:val="16"/>
+                <w:szCs w:val="21"/>
+              </w:rPr>
+              <w:t>yy</w:t>
+            </w:r>
+            <w:proofErr w:type="spellEnd"/>
           </w:p>
         </w:tc>
         <w:tc>
@@ -562,13 +699,23 @@
                 <w:szCs w:val="21"/>
               </w:rPr>
             </w:pPr>
-            <w:r>
-              <w:rPr>
-                <w:rFonts w:ascii="Menlo" w:eastAsiaTheme="majorHAnsi" w:hAnsi="Menlo" w:cs="Menlo"/>
-                <w:sz w:val="16"/>
-                <w:szCs w:val="21"/>
-              </w:rPr>
-              <w:t>ld R0,</w:t>
+            <w:proofErr w:type="spellStart"/>
+            <w:r>
+              <w:rPr>
+                <w:rFonts w:ascii="Menlo" w:eastAsiaTheme="majorHAnsi" w:hAnsi="Menlo" w:cs="Menlo"/>
+                <w:sz w:val="16"/>
+                <w:szCs w:val="21"/>
+              </w:rPr>
+              <w:t>ld</w:t>
+            </w:r>
+            <w:proofErr w:type="spellEnd"/>
+            <w:r>
+              <w:rPr>
+                <w:rFonts w:ascii="Menlo" w:eastAsiaTheme="majorHAnsi" w:hAnsi="Menlo" w:cs="Menlo"/>
+                <w:sz w:val="16"/>
+                <w:szCs w:val="21"/>
+              </w:rPr>
+              <w:t xml:space="preserve"> R0,</w:t>
             </w:r>
             <w:r>
               <w:rPr>
@@ -631,6 +778,7 @@
                 <w:szCs w:val="21"/>
               </w:rPr>
             </w:pPr>
+            <w:proofErr w:type="spellStart"/>
             <w:r>
               <w:rPr>
                 <w:rFonts w:ascii="Menlo" w:eastAsiaTheme="majorHAnsi" w:hAnsi="Menlo" w:cs="Menlo"/>
@@ -645,7 +793,16 @@
                 <w:sz w:val="16"/>
                 <w:szCs w:val="21"/>
               </w:rPr>
-              <w:t xml:space="preserve">r Rx, </w:t>
+              <w:t>r</w:t>
+            </w:r>
+            <w:proofErr w:type="spellEnd"/>
+            <w:r>
+              <w:rPr>
+                <w:rFonts w:ascii="Menlo" w:eastAsiaTheme="majorHAnsi" w:hAnsi="Menlo" w:cs="Menlo"/>
+                <w:sz w:val="16"/>
+                <w:szCs w:val="21"/>
+              </w:rPr>
+              <w:t xml:space="preserve"> Rx, </w:t>
             </w:r>
             <w:r>
               <w:rPr>
@@ -701,8 +858,18 @@
                 <w:sz w:val="16"/>
                 <w:szCs w:val="21"/>
               </w:rPr>
-              <w:t>010 xx yy</w:t>
-            </w:r>
+              <w:t xml:space="preserve">010 xx </w:t>
+            </w:r>
+            <w:proofErr w:type="spellStart"/>
+            <w:r>
+              <w:rPr>
+                <w:rFonts w:ascii="Menlo" w:eastAsiaTheme="majorHAnsi" w:hAnsi="Menlo" w:cs="Menlo"/>
+                <w:sz w:val="16"/>
+                <w:szCs w:val="21"/>
+              </w:rPr>
+              <w:t>yy</w:t>
+            </w:r>
+            <w:proofErr w:type="spellEnd"/>
           </w:p>
         </w:tc>
         <w:tc>
@@ -743,13 +910,23 @@
                 <w:szCs w:val="21"/>
               </w:rPr>
             </w:pPr>
-            <w:r>
-              <w:rPr>
-                <w:rFonts w:ascii="Menlo" w:eastAsiaTheme="majorHAnsi" w:hAnsi="Menlo" w:cs="Menlo"/>
-                <w:sz w:val="16"/>
-                <w:szCs w:val="21"/>
-              </w:rPr>
-              <w:t>st R0,</w:t>
+            <w:proofErr w:type="spellStart"/>
+            <w:r>
+              <w:rPr>
+                <w:rFonts w:ascii="Menlo" w:eastAsiaTheme="majorHAnsi" w:hAnsi="Menlo" w:cs="Menlo"/>
+                <w:sz w:val="16"/>
+                <w:szCs w:val="21"/>
+              </w:rPr>
+              <w:t>st</w:t>
+            </w:r>
+            <w:proofErr w:type="spellEnd"/>
+            <w:r>
+              <w:rPr>
+                <w:rFonts w:ascii="Menlo" w:eastAsiaTheme="majorHAnsi" w:hAnsi="Menlo" w:cs="Menlo"/>
+                <w:sz w:val="16"/>
+                <w:szCs w:val="21"/>
+              </w:rPr>
+              <w:t xml:space="preserve"> R0,</w:t>
             </w:r>
             <w:r>
               <w:rPr>
@@ -812,6 +989,8 @@
                 <w:szCs w:val="21"/>
               </w:rPr>
             </w:pPr>
+            <w:proofErr w:type="spellStart"/>
+            <w:proofErr w:type="gramStart"/>
             <w:r>
               <w:rPr>
                 <w:rFonts w:ascii="Menlo" w:eastAsiaTheme="majorHAnsi" w:hAnsi="Menlo" w:cs="Menlo"/>
@@ -828,6 +1007,7 @@
               </w:rPr>
               <w:t>R</w:t>
             </w:r>
+            <w:proofErr w:type="spellEnd"/>
             <w:r>
               <w:rPr>
                 <w:rFonts w:ascii="Menlo" w:eastAsiaTheme="majorHAnsi" w:hAnsi="Menlo" w:cs="Menlo"/>
@@ -852,6 +1032,7 @@
               </w:rPr>
               <w:t>Rx</w:t>
             </w:r>
+            <w:proofErr w:type="gramEnd"/>
           </w:p>
         </w:tc>
         <w:tc>
@@ -892,6 +1073,7 @@
                 <w:szCs w:val="21"/>
               </w:rPr>
             </w:pPr>
+            <w:proofErr w:type="gramStart"/>
             <w:r>
               <w:rPr>
                 <w:rFonts w:ascii="Menlo" w:eastAsiaTheme="majorHAnsi" w:hAnsi="Menlo" w:cs="Menlo"/>
@@ -924,6 +1106,7 @@
               </w:rPr>
               <w:t>xx</w:t>
             </w:r>
+            <w:proofErr w:type="gramEnd"/>
           </w:p>
         </w:tc>
         <w:tc>
@@ -954,7 +1137,16 @@
                 <w:sz w:val="16"/>
                 <w:szCs w:val="21"/>
               </w:rPr>
-              <w:t xml:space="preserve"> = Rx + R</w:t>
+              <w:t xml:space="preserve"> = Rx + </w:t>
+            </w:r>
+            <w:proofErr w:type="spellStart"/>
+            <w:r>
+              <w:rPr>
+                <w:rFonts w:ascii="Menlo" w:eastAsiaTheme="majorHAnsi" w:hAnsi="Menlo" w:cs="Menlo"/>
+                <w:sz w:val="16"/>
+                <w:szCs w:val="21"/>
+              </w:rPr>
+              <w:t>R</w:t>
             </w:r>
             <w:r>
               <w:rPr>
@@ -964,6 +1156,7 @@
               </w:rPr>
               <w:t>x</w:t>
             </w:r>
+            <w:proofErr w:type="spellEnd"/>
           </w:p>
         </w:tc>
         <w:tc>
@@ -980,13 +1173,23 @@
                 <w:szCs w:val="21"/>
               </w:rPr>
             </w:pPr>
-            <w:r>
-              <w:rPr>
-                <w:rFonts w:ascii="Menlo" w:eastAsiaTheme="majorHAnsi" w:hAnsi="Menlo" w:cs="Menlo"/>
-                <w:sz w:val="16"/>
-                <w:szCs w:val="21"/>
-              </w:rPr>
-              <w:t>addR R0</w:t>
+            <w:proofErr w:type="spellStart"/>
+            <w:r>
+              <w:rPr>
+                <w:rFonts w:ascii="Menlo" w:eastAsiaTheme="majorHAnsi" w:hAnsi="Menlo" w:cs="Menlo"/>
+                <w:sz w:val="16"/>
+                <w:szCs w:val="21"/>
+              </w:rPr>
+              <w:t>addR</w:t>
+            </w:r>
+            <w:proofErr w:type="spellEnd"/>
+            <w:r>
+              <w:rPr>
+                <w:rFonts w:ascii="Menlo" w:eastAsiaTheme="majorHAnsi" w:hAnsi="Menlo" w:cs="Menlo"/>
+                <w:sz w:val="16"/>
+                <w:szCs w:val="21"/>
+              </w:rPr>
+              <w:t xml:space="preserve"> R0</w:t>
             </w:r>
           </w:p>
         </w:tc>
@@ -1004,6 +1207,7 @@
                 <w:szCs w:val="21"/>
               </w:rPr>
             </w:pPr>
+            <w:proofErr w:type="gramStart"/>
             <w:r>
               <w:rPr>
                 <w:rFonts w:ascii="Menlo" w:eastAsiaTheme="majorHAnsi" w:hAnsi="Menlo" w:cs="Menlo"/>
@@ -1028,6 +1232,7 @@
               </w:rPr>
               <w:t>00</w:t>
             </w:r>
+            <w:proofErr w:type="gramEnd"/>
           </w:p>
         </w:tc>
       </w:tr>
@@ -1097,6 +1302,7 @@
                 <w:szCs w:val="21"/>
               </w:rPr>
             </w:pPr>
+            <w:proofErr w:type="gramStart"/>
             <w:r>
               <w:rPr>
                 <w:rFonts w:ascii="Menlo" w:eastAsiaTheme="majorHAnsi" w:hAnsi="Menlo" w:cs="Menlo"/>
@@ -1105,6 +1311,7 @@
               </w:rPr>
               <w:t>01110  xx</w:t>
             </w:r>
+            <w:proofErr w:type="gramEnd"/>
           </w:p>
         </w:tc>
         <w:tc>
@@ -1127,7 +1334,25 @@
                 <w:sz w:val="16"/>
                 <w:szCs w:val="21"/>
               </w:rPr>
-              <w:t>R2 = R2 + Rx</w:t>
+              <w:t xml:space="preserve">R2 = </w:t>
+            </w:r>
+            <w:proofErr w:type="spellStart"/>
+            <w:r>
+              <w:rPr>
+                <w:rFonts w:ascii="Menlo" w:eastAsiaTheme="majorHAnsi" w:hAnsi="Menlo" w:cs="Menlo"/>
+                <w:sz w:val="16"/>
+                <w:szCs w:val="21"/>
+              </w:rPr>
+              <w:t>R2</w:t>
+            </w:r>
+            <w:proofErr w:type="spellEnd"/>
+            <w:r>
+              <w:rPr>
+                <w:rFonts w:ascii="Menlo" w:eastAsiaTheme="majorHAnsi" w:hAnsi="Menlo" w:cs="Menlo"/>
+                <w:sz w:val="16"/>
+                <w:szCs w:val="21"/>
+              </w:rPr>
+              <w:t xml:space="preserve"> + Rx</w:t>
             </w:r>
           </w:p>
         </w:tc>
@@ -1169,6 +1394,7 @@
                 <w:szCs w:val="21"/>
               </w:rPr>
             </w:pPr>
+            <w:proofErr w:type="gramStart"/>
             <w:r>
               <w:rPr>
                 <w:rFonts w:ascii="Menlo" w:eastAsiaTheme="majorHAnsi" w:hAnsi="Menlo" w:cs="Menlo"/>
@@ -1177,6 +1403,7 @@
               </w:rPr>
               <w:t>01110  00</w:t>
             </w:r>
+            <w:proofErr w:type="gramEnd"/>
           </w:p>
         </w:tc>
       </w:tr>
@@ -1254,6 +1481,7 @@
                 <w:szCs w:val="21"/>
               </w:rPr>
             </w:pPr>
+            <w:proofErr w:type="gramStart"/>
             <w:r>
               <w:rPr>
                 <w:rFonts w:ascii="Menlo" w:eastAsiaTheme="majorHAnsi" w:hAnsi="Menlo" w:cs="Menlo"/>
@@ -1262,6 +1490,7 @@
               </w:rPr>
               <w:t>01111  xx</w:t>
             </w:r>
+            <w:proofErr w:type="gramEnd"/>
           </w:p>
         </w:tc>
         <w:tc>
@@ -1284,8 +1513,18 @@
                 <w:sz w:val="16"/>
                 <w:szCs w:val="21"/>
               </w:rPr>
-              <w:t>R3 = Rx + Rx</w:t>
-            </w:r>
+              <w:t xml:space="preserve">R3 = Rx + </w:t>
+            </w:r>
+            <w:proofErr w:type="spellStart"/>
+            <w:r>
+              <w:rPr>
+                <w:rFonts w:ascii="Menlo" w:eastAsiaTheme="majorHAnsi" w:hAnsi="Menlo" w:cs="Menlo"/>
+                <w:sz w:val="16"/>
+                <w:szCs w:val="21"/>
+              </w:rPr>
+              <w:t>Rx</w:t>
+            </w:r>
+            <w:proofErr w:type="spellEnd"/>
           </w:p>
         </w:tc>
         <w:tc>
@@ -1326,6 +1565,7 @@
                 <w:szCs w:val="21"/>
               </w:rPr>
             </w:pPr>
+            <w:proofErr w:type="gramStart"/>
             <w:r>
               <w:rPr>
                 <w:rFonts w:ascii="Menlo" w:eastAsiaTheme="majorHAnsi" w:hAnsi="Menlo" w:cs="Menlo"/>
@@ -1334,6 +1574,7 @@
               </w:rPr>
               <w:t>01111  00</w:t>
             </w:r>
+            <w:proofErr w:type="gramEnd"/>
           </w:p>
         </w:tc>
       </w:tr>
@@ -1411,6 +1652,7 @@
                 <w:szCs w:val="21"/>
               </w:rPr>
             </w:pPr>
+            <w:proofErr w:type="gramStart"/>
             <w:r>
               <w:rPr>
                 <w:rFonts w:ascii="Menlo" w:eastAsiaTheme="majorHAnsi" w:hAnsi="Menlo" w:cs="Menlo"/>
@@ -1419,6 +1661,7 @@
               </w:rPr>
               <w:t>01101  xx</w:t>
             </w:r>
+            <w:proofErr w:type="gramEnd"/>
           </w:p>
         </w:tc>
         <w:tc>
@@ -1441,7 +1684,25 @@
                 <w:sz w:val="16"/>
                 <w:szCs w:val="21"/>
               </w:rPr>
-              <w:t>R3 = R3 - Rx</w:t>
+              <w:t xml:space="preserve">R3 = </w:t>
+            </w:r>
+            <w:proofErr w:type="spellStart"/>
+            <w:r>
+              <w:rPr>
+                <w:rFonts w:ascii="Menlo" w:eastAsiaTheme="majorHAnsi" w:hAnsi="Menlo" w:cs="Menlo"/>
+                <w:sz w:val="16"/>
+                <w:szCs w:val="21"/>
+              </w:rPr>
+              <w:t>R3</w:t>
+            </w:r>
+            <w:proofErr w:type="spellEnd"/>
+            <w:r>
+              <w:rPr>
+                <w:rFonts w:ascii="Menlo" w:eastAsiaTheme="majorHAnsi" w:hAnsi="Menlo" w:cs="Menlo"/>
+                <w:sz w:val="16"/>
+                <w:szCs w:val="21"/>
+              </w:rPr>
+              <w:t xml:space="preserve"> - Rx</w:t>
             </w:r>
           </w:p>
         </w:tc>
@@ -1483,6 +1744,7 @@
                 <w:szCs w:val="21"/>
               </w:rPr>
             </w:pPr>
+            <w:proofErr w:type="gramStart"/>
             <w:r>
               <w:rPr>
                 <w:rFonts w:ascii="Menlo" w:eastAsiaTheme="majorHAnsi" w:hAnsi="Menlo" w:cs="Menlo"/>
@@ -1491,6 +1753,7 @@
               </w:rPr>
               <w:t>01101  00</w:t>
             </w:r>
+            <w:proofErr w:type="gramEnd"/>
           </w:p>
         </w:tc>
       </w:tr>
@@ -1512,14 +1775,34 @@
                 <w:szCs w:val="21"/>
               </w:rPr>
             </w:pPr>
-            <w:r>
-              <w:rPr>
-                <w:rFonts w:ascii="Menlo" w:eastAsiaTheme="majorHAnsi" w:hAnsi="Menlo" w:cs="Menlo"/>
-                <w:sz w:val="16"/>
-                <w:szCs w:val="21"/>
-              </w:rPr>
-              <w:t>addi Rx imm</w:t>
-            </w:r>
+            <w:proofErr w:type="spellStart"/>
+            <w:r>
+              <w:rPr>
+                <w:rFonts w:ascii="Menlo" w:eastAsiaTheme="majorHAnsi" w:hAnsi="Menlo" w:cs="Menlo"/>
+                <w:sz w:val="16"/>
+                <w:szCs w:val="21"/>
+              </w:rPr>
+              <w:t>addi</w:t>
+            </w:r>
+            <w:proofErr w:type="spellEnd"/>
+            <w:r>
+              <w:rPr>
+                <w:rFonts w:ascii="Menlo" w:eastAsiaTheme="majorHAnsi" w:hAnsi="Menlo" w:cs="Menlo"/>
+                <w:sz w:val="16"/>
+                <w:szCs w:val="21"/>
+              </w:rPr>
+              <w:t xml:space="preserve"> Rx </w:t>
+            </w:r>
+            <w:proofErr w:type="spellStart"/>
+            <w:r>
+              <w:rPr>
+                <w:rFonts w:ascii="Menlo" w:eastAsiaTheme="majorHAnsi" w:hAnsi="Menlo" w:cs="Menlo"/>
+                <w:sz w:val="16"/>
+                <w:szCs w:val="21"/>
+              </w:rPr>
+              <w:t>imm</w:t>
+            </w:r>
+            <w:proofErr w:type="spellEnd"/>
           </w:p>
         </w:tc>
         <w:tc>
@@ -1598,7 +1881,25 @@
                 <w:sz w:val="16"/>
                 <w:szCs w:val="21"/>
               </w:rPr>
-              <w:t>Rx = Rx +</w:t>
+              <w:t xml:space="preserve">Rx = </w:t>
+            </w:r>
+            <w:proofErr w:type="spellStart"/>
+            <w:r>
+              <w:rPr>
+                <w:rFonts w:ascii="Menlo" w:eastAsiaTheme="majorHAnsi" w:hAnsi="Menlo" w:cs="Menlo"/>
+                <w:sz w:val="16"/>
+                <w:szCs w:val="21"/>
+              </w:rPr>
+              <w:t>Rx</w:t>
+            </w:r>
+            <w:proofErr w:type="spellEnd"/>
+            <w:r>
+              <w:rPr>
+                <w:rFonts w:ascii="Menlo" w:eastAsiaTheme="majorHAnsi" w:hAnsi="Menlo" w:cs="Menlo"/>
+                <w:sz w:val="16"/>
+                <w:szCs w:val="21"/>
+              </w:rPr>
+              <w:t xml:space="preserve"> +</w:t>
             </w:r>
             <w:r>
               <w:rPr>
@@ -1608,6 +1909,7 @@
               </w:rPr>
               <w:t xml:space="preserve"> </w:t>
             </w:r>
+            <w:proofErr w:type="spellStart"/>
             <w:r>
               <w:rPr>
                 <w:rFonts w:ascii="Menlo" w:eastAsiaTheme="majorHAnsi" w:hAnsi="Menlo" w:cs="Menlo"/>
@@ -1616,6 +1918,7 @@
               </w:rPr>
               <w:t>imm</w:t>
             </w:r>
+            <w:proofErr w:type="spellEnd"/>
           </w:p>
         </w:tc>
         <w:tc>
@@ -1632,13 +1935,23 @@
                 <w:szCs w:val="21"/>
               </w:rPr>
             </w:pPr>
-            <w:r>
-              <w:rPr>
-                <w:rFonts w:ascii="Menlo" w:eastAsiaTheme="majorHAnsi" w:hAnsi="Menlo" w:cs="Menlo"/>
-                <w:sz w:val="16"/>
-                <w:szCs w:val="21"/>
-              </w:rPr>
-              <w:t>addi R0, 2</w:t>
+            <w:proofErr w:type="spellStart"/>
+            <w:r>
+              <w:rPr>
+                <w:rFonts w:ascii="Menlo" w:eastAsiaTheme="majorHAnsi" w:hAnsi="Menlo" w:cs="Menlo"/>
+                <w:sz w:val="16"/>
+                <w:szCs w:val="21"/>
+              </w:rPr>
+              <w:t>addi</w:t>
+            </w:r>
+            <w:proofErr w:type="spellEnd"/>
+            <w:r>
+              <w:rPr>
+                <w:rFonts w:ascii="Menlo" w:eastAsiaTheme="majorHAnsi" w:hAnsi="Menlo" w:cs="Menlo"/>
+                <w:sz w:val="16"/>
+                <w:szCs w:val="21"/>
+              </w:rPr>
+              <w:t xml:space="preserve"> R0, 2</w:t>
             </w:r>
           </w:p>
         </w:tc>
@@ -1691,8 +2004,20 @@
                 <w:sz w:val="16"/>
                 <w:szCs w:val="21"/>
               </w:rPr>
-              <w:t>sltR0 Rx,Ry</w:t>
-            </w:r>
+              <w:t xml:space="preserve">sltR0 </w:t>
+            </w:r>
+            <w:proofErr w:type="spellStart"/>
+            <w:proofErr w:type="gramStart"/>
+            <w:r>
+              <w:rPr>
+                <w:rFonts w:ascii="Menlo" w:eastAsiaTheme="majorHAnsi" w:hAnsi="Menlo" w:cs="Menlo"/>
+                <w:sz w:val="16"/>
+                <w:szCs w:val="21"/>
+              </w:rPr>
+              <w:t>Rx,Ry</w:t>
+            </w:r>
+            <w:proofErr w:type="spellEnd"/>
+            <w:proofErr w:type="gramEnd"/>
           </w:p>
         </w:tc>
         <w:tc>
@@ -1739,8 +2064,18 @@
                 <w:sz w:val="16"/>
                 <w:szCs w:val="21"/>
               </w:rPr>
-              <w:t>101 xx yy</w:t>
-            </w:r>
+              <w:t xml:space="preserve">101 xx </w:t>
+            </w:r>
+            <w:proofErr w:type="spellStart"/>
+            <w:r>
+              <w:rPr>
+                <w:rFonts w:ascii="Menlo" w:eastAsiaTheme="majorHAnsi" w:hAnsi="Menlo" w:cs="Menlo"/>
+                <w:sz w:val="16"/>
+                <w:szCs w:val="21"/>
+              </w:rPr>
+              <w:t>yy</w:t>
+            </w:r>
+            <w:proofErr w:type="spellEnd"/>
           </w:p>
         </w:tc>
         <w:tc>
@@ -1787,7 +2122,25 @@
                 <w:sz w:val="16"/>
                 <w:szCs w:val="21"/>
               </w:rPr>
-              <w:t>sltR0 R0,R1</w:t>
+              <w:t>sltR0 R</w:t>
+            </w:r>
+            <w:proofErr w:type="gramStart"/>
+            <w:r>
+              <w:rPr>
+                <w:rFonts w:ascii="Menlo" w:eastAsiaTheme="majorHAnsi" w:hAnsi="Menlo" w:cs="Menlo"/>
+                <w:sz w:val="16"/>
+                <w:szCs w:val="21"/>
+              </w:rPr>
+              <w:t>0,R</w:t>
+            </w:r>
+            <w:proofErr w:type="gramEnd"/>
+            <w:r>
+              <w:rPr>
+                <w:rFonts w:ascii="Menlo" w:eastAsiaTheme="majorHAnsi" w:hAnsi="Menlo" w:cs="Menlo"/>
+                <w:sz w:val="16"/>
+                <w:szCs w:val="21"/>
+              </w:rPr>
+              <w:t>1</w:t>
             </w:r>
           </w:p>
         </w:tc>
@@ -1856,8 +2209,18 @@
                 <w:sz w:val="16"/>
                 <w:szCs w:val="21"/>
               </w:rPr>
-              <w:t xml:space="preserve"> imm</w:t>
-            </w:r>
+              <w:t xml:space="preserve"> </w:t>
+            </w:r>
+            <w:proofErr w:type="spellStart"/>
+            <w:r>
+              <w:rPr>
+                <w:rFonts w:ascii="Menlo" w:eastAsiaTheme="majorHAnsi" w:hAnsi="Menlo" w:cs="Menlo"/>
+                <w:sz w:val="16"/>
+                <w:szCs w:val="21"/>
+              </w:rPr>
+              <w:t>imm</w:t>
+            </w:r>
+            <w:proofErr w:type="spellEnd"/>
           </w:p>
         </w:tc>
         <w:tc>
@@ -1899,7 +2262,25 @@
                 <w:sz w:val="16"/>
                 <w:szCs w:val="21"/>
               </w:rPr>
-              <w:t xml:space="preserve">  PC == MUX(imm)</w:t>
+              <w:t xml:space="preserve">  PC == MUX(</w:t>
+            </w:r>
+            <w:proofErr w:type="spellStart"/>
+            <w:r>
+              <w:rPr>
+                <w:rFonts w:ascii="Menlo" w:eastAsiaTheme="majorHAnsi" w:hAnsi="Menlo" w:cs="Menlo"/>
+                <w:sz w:val="16"/>
+                <w:szCs w:val="21"/>
+              </w:rPr>
+              <w:t>imm</w:t>
+            </w:r>
+            <w:proofErr w:type="spellEnd"/>
+            <w:r>
+              <w:rPr>
+                <w:rFonts w:ascii="Menlo" w:eastAsiaTheme="majorHAnsi" w:hAnsi="Menlo" w:cs="Menlo"/>
+                <w:sz w:val="16"/>
+                <w:szCs w:val="21"/>
+              </w:rPr>
+              <w:t>)</w:t>
             </w:r>
           </w:p>
           <w:p>
@@ -2030,6 +2411,7 @@
                 <w:szCs w:val="21"/>
               </w:rPr>
             </w:pPr>
+            <w:proofErr w:type="spellStart"/>
             <w:r>
               <w:rPr>
                 <w:rFonts w:ascii="Menlo" w:eastAsiaTheme="majorHAnsi" w:hAnsi="Menlo" w:cs="Menlo" w:hint="eastAsia"/>
@@ -2044,7 +2426,16 @@
                 <w:sz w:val="16"/>
                 <w:szCs w:val="21"/>
               </w:rPr>
-              <w:t>mm number wil</w:t>
+              <w:t>mm</w:t>
+            </w:r>
+            <w:proofErr w:type="spellEnd"/>
+            <w:r>
+              <w:rPr>
+                <w:rFonts w:ascii="Menlo" w:eastAsiaTheme="majorHAnsi" w:hAnsi="Menlo" w:cs="Menlo"/>
+                <w:sz w:val="16"/>
+                <w:szCs w:val="21"/>
+              </w:rPr>
+              <w:t xml:space="preserve"> number wil</w:t>
             </w:r>
             <w:r>
               <w:rPr>
@@ -2194,7 +2585,15 @@
                 <w:sz w:val="16"/>
                 <w:szCs w:val="21"/>
               </w:rPr>
-              <w:t xml:space="preserve"> 1011</w:t>
+              <w:t xml:space="preserve"> </w:t>
+            </w:r>
+            <w:r>
+              <w:rPr>
+                <w:rFonts w:ascii="Menlo" w:eastAsiaTheme="majorHAnsi" w:hAnsi="Menlo" w:cs="Menlo" w:hint="eastAsia"/>
+                <w:sz w:val="16"/>
+                <w:szCs w:val="21"/>
+              </w:rPr>
+              <w:t>111</w:t>
             </w:r>
           </w:p>
         </w:tc>
@@ -2245,7 +2644,15 @@
                 <w:sz w:val="16"/>
                 <w:szCs w:val="21"/>
               </w:rPr>
-              <w:t>This function are done using logic circuit.</w:t>
+              <w:t>This function is</w:t>
+            </w:r>
+            <w:r>
+              <w:rPr>
+                <w:rFonts w:ascii="Menlo" w:eastAsiaTheme="majorHAnsi" w:hAnsi="Menlo" w:cs="Menlo" w:hint="eastAsia"/>
+                <w:sz w:val="16"/>
+                <w:szCs w:val="21"/>
+              </w:rPr>
+              <w:t xml:space="preserve"> done using logic circuit.</w:t>
             </w:r>
           </w:p>
         </w:tc>
@@ -2293,7 +2700,15 @@
                 <w:sz w:val="16"/>
                 <w:szCs w:val="21"/>
               </w:rPr>
-              <w:t>1110 1011</w:t>
+              <w:t>1110 1</w:t>
+            </w:r>
+            <w:r>
+              <w:rPr>
+                <w:rFonts w:ascii="Menlo" w:eastAsiaTheme="majorHAnsi" w:hAnsi="Menlo" w:cs="Menlo" w:hint="eastAsia"/>
+                <w:sz w:val="16"/>
+                <w:szCs w:val="21"/>
+              </w:rPr>
+              <w:t>11</w:t>
             </w:r>
           </w:p>
         </w:tc>
@@ -2573,7 +2988,21 @@
         <w:rPr>
           <w:rFonts w:hint="eastAsia"/>
         </w:rPr>
-        <w:t>Since there are just several branches used in our Program1 and Program2, the instruction address of all these branches are constant, we save all these address into a MUX, and use the immediate number in the beq instructions to select it.</w:t>
+        <w:t xml:space="preserve">Since there are just several branches used in our Program1 and Program2, the instruction address of all these branches are constant, we save all these address into a MUX, and use the immediate number in the </w:t>
+      </w:r>
+      <w:proofErr w:type="spellStart"/>
+      <w:r>
+        <w:rPr>
+          <w:rFonts w:hint="eastAsia"/>
+        </w:rPr>
+        <w:t>beq</w:t>
+      </w:r>
+      <w:proofErr w:type="spellEnd"/>
+      <w:r>
+        <w:rPr>
+          <w:rFonts w:hint="eastAsia"/>
+        </w:rPr>
+        <w:t xml:space="preserve"> instructions to select it.</w:t>
       </w:r>
     </w:p>
     <w:p>
@@ -2797,11 +3226,19 @@
                 <w:rFonts w:ascii="Courier" w:hAnsi="Courier"/>
               </w:rPr>
             </w:pPr>
+            <w:proofErr w:type="gramStart"/>
             <w:r>
               <w:rPr>
                 <w:rFonts w:ascii="Courier" w:hAnsi="Courier"/>
               </w:rPr>
-              <w:t>Mem[0]</w:t>
+              <w:t>Mem[</w:t>
+            </w:r>
+            <w:proofErr w:type="gramEnd"/>
+            <w:r>
+              <w:rPr>
+                <w:rFonts w:ascii="Courier" w:hAnsi="Courier"/>
+              </w:rPr>
+              <w:t>0]</w:t>
             </w:r>
           </w:p>
         </w:tc>
@@ -2838,11 +3275,19 @@
                 <w:rFonts w:ascii="Courier" w:hAnsi="Courier"/>
               </w:rPr>
             </w:pPr>
+            <w:proofErr w:type="gramStart"/>
             <w:r>
               <w:rPr>
                 <w:rFonts w:ascii="Courier" w:hAnsi="Courier"/>
               </w:rPr>
-              <w:t>Mem[1]</w:t>
+              <w:t>Mem[</w:t>
+            </w:r>
+            <w:proofErr w:type="gramEnd"/>
+            <w:r>
+              <w:rPr>
+                <w:rFonts w:ascii="Courier" w:hAnsi="Courier"/>
+              </w:rPr>
+              <w:t>1]</w:t>
             </w:r>
           </w:p>
         </w:tc>
@@ -2944,11 +3389,19 @@
                 <w:rFonts w:ascii="Courier" w:hAnsi="Courier"/>
               </w:rPr>
             </w:pPr>
+            <w:proofErr w:type="gramStart"/>
             <w:r>
               <w:rPr>
                 <w:rFonts w:ascii="Courier" w:hAnsi="Courier"/>
               </w:rPr>
-              <w:t>Mem[1</w:t>
+              <w:t>Mem[</w:t>
+            </w:r>
+            <w:proofErr w:type="gramEnd"/>
+            <w:r>
+              <w:rPr>
+                <w:rFonts w:ascii="Courier" w:hAnsi="Courier"/>
+              </w:rPr>
+              <w:t>1</w:t>
             </w:r>
             <w:r>
               <w:rPr>
@@ -3164,11 +3617,19 @@
                 <w:rFonts w:ascii="Courier" w:hAnsi="Courier"/>
               </w:rPr>
             </w:pPr>
+            <w:proofErr w:type="gramStart"/>
             <w:r>
               <w:rPr>
                 <w:rFonts w:ascii="Courier" w:hAnsi="Courier"/>
               </w:rPr>
-              <w:t>Mem[0]</w:t>
+              <w:t>Mem[</w:t>
+            </w:r>
+            <w:proofErr w:type="gramEnd"/>
+            <w:r>
+              <w:rPr>
+                <w:rFonts w:ascii="Courier" w:hAnsi="Courier"/>
+              </w:rPr>
+              <w:t>0]</w:t>
             </w:r>
           </w:p>
         </w:tc>
@@ -3205,11 +3666,19 @@
                 <w:rFonts w:ascii="Courier" w:hAnsi="Courier"/>
               </w:rPr>
             </w:pPr>
+            <w:proofErr w:type="gramStart"/>
             <w:r>
               <w:rPr>
                 <w:rFonts w:ascii="Courier" w:hAnsi="Courier"/>
               </w:rPr>
-              <w:t>Mem[1]</w:t>
+              <w:t>Mem[</w:t>
+            </w:r>
+            <w:proofErr w:type="gramEnd"/>
+            <w:r>
+              <w:rPr>
+                <w:rFonts w:ascii="Courier" w:hAnsi="Courier"/>
+              </w:rPr>
+              <w:t>1]</w:t>
             </w:r>
           </w:p>
         </w:tc>
@@ -3305,12 +3774,14 @@
                 <w:rFonts w:ascii="Courier" w:hAnsi="Courier"/>
               </w:rPr>
             </w:pPr>
+            <w:proofErr w:type="gramStart"/>
             <w:r>
               <w:rPr>
                 <w:rFonts w:ascii="Courier" w:hAnsi="Courier"/>
               </w:rPr>
               <w:t>Mem[</w:t>
             </w:r>
+            <w:proofErr w:type="gramEnd"/>
             <w:r>
               <w:rPr>
                 <w:rFonts w:ascii="Courier" w:hAnsi="Courier"/>
@@ -3721,13 +4192,23 @@
     </w:p>
     <w:p>
       <w:pPr>
-        <w:jc w:val="center"/>
-        <w:rPr>
-          <w:sz w:val="32"/>
-        </w:rPr>
-      </w:pPr>
-      <w:bookmarkStart w:id="0" w:name="_GoBack"/>
-      <w:bookmarkEnd w:id="0"/>
+        <w:jc w:val="left"/>
+        <w:rPr>
+          <w:b/>
+          <w:bCs/>
+          <w:sz w:val="28"/>
+          <w:szCs w:val="28"/>
+        </w:rPr>
+      </w:pPr>
+      <w:r>
+        <w:rPr>
+          <w:b/>
+          <w:bCs/>
+          <w:sz w:val="28"/>
+          <w:szCs w:val="28"/>
+        </w:rPr>
+        <w:t>Hamming Weight Counter</w:t>
+      </w:r>
     </w:p>
     <w:p>
       <w:pPr>
@@ -3742,10 +4223,10 @@
           <w:sz w:val="32"/>
         </w:rPr>
         <w:drawing>
-          <wp:inline distT="0" distB="0" distL="0" distR="0" wp14:anchorId="242B740D" wp14:editId="6683C383">
-            <wp:extent cx="6223635" cy="8138440"/>
-            <wp:effectExtent l="0" t="0" r="0" b="0"/>
-            <wp:docPr id="2" name="Picture 2" descr="HammingCounter.png"/>
+          <wp:inline distT="0" distB="0" distL="0" distR="0" wp14:anchorId="3F603727" wp14:editId="60E6DA56">
+            <wp:extent cx="6109335" cy="8001481"/>
+            <wp:effectExtent l="0" t="0" r="12065" b="0"/>
+            <wp:docPr id="3" name="Picture 3" descr="HammingCounter.png"/>
             <wp:cNvGraphicFramePr>
               <a:graphicFrameLocks xmlns:a="http://schemas.openxmlformats.org/drawingml/2006/main" noChangeAspect="1"/>
             </wp:cNvGraphicFramePr>
@@ -3774,7 +4255,7 @@
                   <pic:spPr bwMode="auto">
                     <a:xfrm>
                       <a:off x="0" y="0"/>
-                      <a:ext cx="6225741" cy="8141194"/>
+                      <a:ext cx="6110973" cy="8003626"/>
                     </a:xfrm>
                     <a:prstGeom prst="rect">
                       <a:avLst/>
@@ -3791,6 +4272,3381 @@
         </w:drawing>
       </w:r>
     </w:p>
+    <w:p>
+      <w:pPr>
+        <w:jc w:val="center"/>
+        <w:rPr>
+          <w:sz w:val="32"/>
+        </w:rPr>
+      </w:pPr>
+    </w:p>
+    <w:p>
+      <w:pPr>
+        <w:pStyle w:val="Heading5"/>
+        <w:rPr>
+          <w:rFonts w:hint="eastAsia"/>
+        </w:rPr>
+      </w:pPr>
+      <w:r>
+        <w:t>2</w:t>
+      </w:r>
+      <w:r>
+        <w:t xml:space="preserve">. </w:t>
+      </w:r>
+      <w:r>
+        <w:t xml:space="preserve">CPU </w:t>
+      </w:r>
+      <w:proofErr w:type="spellStart"/>
+      <w:r>
+        <w:t>Datapath</w:t>
+      </w:r>
+      <w:proofErr w:type="spellEnd"/>
+    </w:p>
+    <w:p>
+      <w:r>
+        <w:rPr>
+          <w:noProof/>
+        </w:rPr>
+        <w:drawing>
+          <wp:anchor distT="0" distB="0" distL="114300" distR="114300" simplePos="0" relativeHeight="251658240" behindDoc="0" locked="0" layoutInCell="1" allowOverlap="1" wp14:anchorId="26256C25" wp14:editId="60A1A609">
+            <wp:simplePos x="0" y="0"/>
+            <wp:positionH relativeFrom="column">
+              <wp:posOffset>-757555</wp:posOffset>
+            </wp:positionH>
+            <wp:positionV relativeFrom="paragraph">
+              <wp:posOffset>373380</wp:posOffset>
+            </wp:positionV>
+            <wp:extent cx="7309485" cy="5208270"/>
+            <wp:effectExtent l="0" t="0" r="5715" b="0"/>
+            <wp:wrapTopAndBottom/>
+            <wp:docPr id="4" name="Picture 4" descr="DataPath.png"/>
+            <wp:cNvGraphicFramePr>
+              <a:graphicFrameLocks xmlns:a="http://schemas.openxmlformats.org/drawingml/2006/main" noChangeAspect="1"/>
+            </wp:cNvGraphicFramePr>
+            <a:graphic xmlns:a="http://schemas.openxmlformats.org/drawingml/2006/main">
+              <a:graphicData uri="http://schemas.openxmlformats.org/drawingml/2006/picture">
+                <pic:pic xmlns:pic="http://schemas.openxmlformats.org/drawingml/2006/picture">
+                  <pic:nvPicPr>
+                    <pic:cNvPr id="0" name="Picture 2" descr="DataPath.png"/>
+                    <pic:cNvPicPr>
+                      <a:picLocks noChangeAspect="1" noChangeArrowheads="1"/>
+                    </pic:cNvPicPr>
+                  </pic:nvPicPr>
+                  <pic:blipFill>
+                    <a:blip r:embed="rId8">
+                      <a:extLst>
+                        <a:ext uri="{28A0092B-C50C-407E-A947-70E740481C1C}">
+                          <a14:useLocalDpi xmlns:a14="http://schemas.microsoft.com/office/drawing/2010/main" val="0"/>
+                        </a:ext>
+                      </a:extLst>
+                    </a:blip>
+                    <a:srcRect/>
+                    <a:stretch>
+                      <a:fillRect/>
+                    </a:stretch>
+                  </pic:blipFill>
+                  <pic:spPr bwMode="auto">
+                    <a:xfrm>
+                      <a:off x="0" y="0"/>
+                      <a:ext cx="7309485" cy="5208270"/>
+                    </a:xfrm>
+                    <a:prstGeom prst="rect">
+                      <a:avLst/>
+                    </a:prstGeom>
+                    <a:noFill/>
+                    <a:ln>
+                      <a:noFill/>
+                    </a:ln>
+                  </pic:spPr>
+                </pic:pic>
+              </a:graphicData>
+            </a:graphic>
+            <wp14:sizeRelH relativeFrom="page">
+              <wp14:pctWidth>0</wp14:pctWidth>
+            </wp14:sizeRelH>
+            <wp14:sizeRelV relativeFrom="page">
+              <wp14:pctHeight>0</wp14:pctHeight>
+            </wp14:sizeRelV>
+          </wp:anchor>
+        </w:drawing>
+      </w:r>
+    </w:p>
+    <w:p/>
+    <w:p/>
+    <w:p/>
+    <w:p/>
+    <w:p/>
+    <w:p/>
+    <w:p/>
+    <w:p/>
+    <w:p/>
+    <w:p>
+      <w:pPr>
+        <w:rPr>
+          <w:rFonts w:hint="eastAsia"/>
+        </w:rPr>
+      </w:pPr>
+    </w:p>
+    <w:p>
+      <w:pPr>
+        <w:pStyle w:val="Heading5"/>
+        <w:rPr>
+          <w:sz w:val="22"/>
+        </w:rPr>
+      </w:pPr>
+      <w:r>
+        <w:t>3</w:t>
+      </w:r>
+      <w:r>
+        <w:t xml:space="preserve">. </w:t>
+      </w:r>
+      <w:r>
+        <w:t>Control Logic</w:t>
+      </w:r>
+      <w:bookmarkStart w:id="0" w:name="_GoBack"/>
+      <w:bookmarkEnd w:id="0"/>
+    </w:p>
+    <w:tbl>
+      <w:tblPr>
+        <w:tblStyle w:val="TableGrid"/>
+        <w:tblpPr w:leftFromText="180" w:rightFromText="180" w:vertAnchor="page" w:horzAnchor="page" w:tblpX="550" w:tblpY="2585"/>
+        <w:tblW w:w="11058" w:type="dxa"/>
+        <w:tblLook w:val="04A0" w:firstRow="1" w:lastRow="0" w:firstColumn="1" w:lastColumn="0" w:noHBand="0" w:noVBand="1"/>
+      </w:tblPr>
+      <w:tblGrid>
+        <w:gridCol w:w="891"/>
+        <w:gridCol w:w="1041"/>
+        <w:gridCol w:w="737"/>
+        <w:gridCol w:w="1168"/>
+        <w:gridCol w:w="1260"/>
+        <w:gridCol w:w="863"/>
+        <w:gridCol w:w="1051"/>
+        <w:gridCol w:w="1043"/>
+        <w:gridCol w:w="1043"/>
+        <w:gridCol w:w="862"/>
+        <w:gridCol w:w="1099"/>
+      </w:tblGrid>
+      <w:tr>
+        <w:trPr>
+          <w:trHeight w:val="452"/>
+        </w:trPr>
+        <w:tc>
+          <w:tcPr>
+            <w:tcW w:w="891" w:type="dxa"/>
+          </w:tcPr>
+          <w:p>
+            <w:pPr>
+              <w:rPr>
+                <w:sz w:val="21"/>
+              </w:rPr>
+            </w:pPr>
+            <w:proofErr w:type="spellStart"/>
+            <w:r>
+              <w:rPr>
+                <w:sz w:val="21"/>
+              </w:rPr>
+              <w:t>Instr</w:t>
+            </w:r>
+            <w:proofErr w:type="spellEnd"/>
+          </w:p>
+        </w:tc>
+        <w:tc>
+          <w:tcPr>
+            <w:tcW w:w="1041" w:type="dxa"/>
+          </w:tcPr>
+          <w:p>
+            <w:pPr>
+              <w:rPr>
+                <w:sz w:val="21"/>
+              </w:rPr>
+            </w:pPr>
+            <w:r>
+              <w:rPr>
+                <w:sz w:val="21"/>
+              </w:rPr>
+              <w:t>Op</w:t>
+            </w:r>
+          </w:p>
+        </w:tc>
+        <w:tc>
+          <w:tcPr>
+            <w:tcW w:w="737" w:type="dxa"/>
+          </w:tcPr>
+          <w:p>
+            <w:pPr>
+              <w:rPr>
+                <w:sz w:val="21"/>
+              </w:rPr>
+            </w:pPr>
+            <w:proofErr w:type="spellStart"/>
+            <w:r>
+              <w:rPr>
+                <w:sz w:val="21"/>
+              </w:rPr>
+              <w:t>PCSrc</w:t>
+            </w:r>
+            <w:proofErr w:type="spellEnd"/>
+          </w:p>
+        </w:tc>
+        <w:tc>
+          <w:tcPr>
+            <w:tcW w:w="1168" w:type="dxa"/>
+          </w:tcPr>
+          <w:p>
+            <w:pPr>
+              <w:rPr>
+                <w:sz w:val="21"/>
+              </w:rPr>
+            </w:pPr>
+            <w:proofErr w:type="spellStart"/>
+            <w:r>
+              <w:rPr>
+                <w:sz w:val="21"/>
+              </w:rPr>
+              <w:t>MemWrite</w:t>
+            </w:r>
+            <w:proofErr w:type="spellEnd"/>
+          </w:p>
+        </w:tc>
+        <w:tc>
+          <w:tcPr>
+            <w:tcW w:w="1260" w:type="dxa"/>
+          </w:tcPr>
+          <w:p>
+            <w:pPr>
+              <w:rPr>
+                <w:sz w:val="21"/>
+              </w:rPr>
+            </w:pPr>
+            <w:proofErr w:type="spellStart"/>
+            <w:r>
+              <w:rPr>
+                <w:sz w:val="21"/>
+              </w:rPr>
+              <w:t>ALUControl</w:t>
+            </w:r>
+            <w:proofErr w:type="spellEnd"/>
+          </w:p>
+        </w:tc>
+        <w:tc>
+          <w:tcPr>
+            <w:tcW w:w="863" w:type="dxa"/>
+          </w:tcPr>
+          <w:p>
+            <w:pPr>
+              <w:rPr>
+                <w:sz w:val="21"/>
+              </w:rPr>
+            </w:pPr>
+            <w:proofErr w:type="spellStart"/>
+            <w:r>
+              <w:rPr>
+                <w:sz w:val="21"/>
+              </w:rPr>
+              <w:t>ALUSrc</w:t>
+            </w:r>
+            <w:proofErr w:type="spellEnd"/>
+          </w:p>
+        </w:tc>
+        <w:tc>
+          <w:tcPr>
+            <w:tcW w:w="1051" w:type="dxa"/>
+          </w:tcPr>
+          <w:p>
+            <w:pPr>
+              <w:rPr>
+                <w:sz w:val="21"/>
+              </w:rPr>
+            </w:pPr>
+            <w:proofErr w:type="spellStart"/>
+            <w:r>
+              <w:rPr>
+                <w:sz w:val="21"/>
+              </w:rPr>
+              <w:t>RegWrite</w:t>
+            </w:r>
+            <w:proofErr w:type="spellEnd"/>
+          </w:p>
+        </w:tc>
+        <w:tc>
+          <w:tcPr>
+            <w:tcW w:w="1043" w:type="dxa"/>
+          </w:tcPr>
+          <w:p>
+            <w:pPr>
+              <w:rPr>
+                <w:sz w:val="21"/>
+              </w:rPr>
+            </w:pPr>
+            <w:r>
+              <w:rPr>
+                <w:sz w:val="21"/>
+              </w:rPr>
+              <w:t>RegCho</w:t>
+            </w:r>
+            <w:r>
+              <w:rPr>
+                <w:rFonts w:hint="eastAsia"/>
+                <w:sz w:val="21"/>
+              </w:rPr>
+              <w:t>1</w:t>
+            </w:r>
+          </w:p>
+        </w:tc>
+        <w:tc>
+          <w:tcPr>
+            <w:tcW w:w="1043" w:type="dxa"/>
+          </w:tcPr>
+          <w:p>
+            <w:pPr>
+              <w:rPr>
+                <w:sz w:val="21"/>
+              </w:rPr>
+            </w:pPr>
+            <w:r>
+              <w:rPr>
+                <w:sz w:val="21"/>
+              </w:rPr>
+              <w:t>RegCho</w:t>
+            </w:r>
+            <w:r>
+              <w:rPr>
+                <w:rFonts w:hint="eastAsia"/>
+                <w:sz w:val="21"/>
+              </w:rPr>
+              <w:t>2</w:t>
+            </w:r>
+          </w:p>
+        </w:tc>
+        <w:tc>
+          <w:tcPr>
+            <w:tcW w:w="862" w:type="dxa"/>
+          </w:tcPr>
+          <w:p>
+            <w:pPr>
+              <w:rPr>
+                <w:sz w:val="21"/>
+              </w:rPr>
+            </w:pPr>
+            <w:proofErr w:type="spellStart"/>
+            <w:r>
+              <w:rPr>
+                <w:sz w:val="21"/>
+              </w:rPr>
+              <w:t>RegDst</w:t>
+            </w:r>
+            <w:proofErr w:type="spellEnd"/>
+          </w:p>
+        </w:tc>
+        <w:tc>
+          <w:tcPr>
+            <w:tcW w:w="1099" w:type="dxa"/>
+          </w:tcPr>
+          <w:p>
+            <w:pPr>
+              <w:rPr>
+                <w:rFonts w:hint="eastAsia"/>
+                <w:sz w:val="21"/>
+              </w:rPr>
+            </w:pPr>
+            <w:proofErr w:type="spellStart"/>
+            <w:r>
+              <w:rPr>
+                <w:sz w:val="21"/>
+              </w:rPr>
+              <w:t>RegWtSrc</w:t>
+            </w:r>
+            <w:proofErr w:type="spellEnd"/>
+          </w:p>
+        </w:tc>
+      </w:tr>
+      <w:tr>
+        <w:tc>
+          <w:tcPr>
+            <w:tcW w:w="891" w:type="dxa"/>
+          </w:tcPr>
+          <w:p>
+            <w:pPr>
+              <w:rPr>
+                <w:sz w:val="16"/>
+              </w:rPr>
+            </w:pPr>
+            <w:proofErr w:type="spellStart"/>
+            <w:r>
+              <w:rPr>
+                <w:rFonts w:ascii="Menlo" w:eastAsiaTheme="majorHAnsi" w:hAnsi="Menlo" w:cs="Menlo"/>
+                <w:sz w:val="16"/>
+                <w:szCs w:val="21"/>
+              </w:rPr>
+              <w:t>init</w:t>
+            </w:r>
+            <w:proofErr w:type="spellEnd"/>
+          </w:p>
+        </w:tc>
+        <w:tc>
+          <w:tcPr>
+            <w:tcW w:w="1041" w:type="dxa"/>
+          </w:tcPr>
+          <w:p>
+            <w:pPr>
+              <w:rPr>
+                <w:rFonts w:ascii="Menlo" w:eastAsiaTheme="majorHAnsi" w:hAnsi="Menlo" w:cs="Menlo" w:hint="eastAsia"/>
+                <w:sz w:val="16"/>
+                <w:szCs w:val="21"/>
+              </w:rPr>
+            </w:pPr>
+            <w:r>
+              <w:rPr>
+                <w:rFonts w:ascii="Menlo" w:eastAsiaTheme="majorHAnsi" w:hAnsi="Menlo" w:cs="Menlo"/>
+                <w:sz w:val="16"/>
+                <w:szCs w:val="21"/>
+              </w:rPr>
+              <w:t>000</w:t>
+            </w:r>
+            <w:r>
+              <w:rPr>
+                <w:rFonts w:ascii="Menlo" w:eastAsiaTheme="majorHAnsi" w:hAnsi="Menlo" w:cs="Menlo" w:hint="eastAsia"/>
+                <w:sz w:val="16"/>
+                <w:szCs w:val="21"/>
+              </w:rPr>
+              <w:t xml:space="preserve"> r iii</w:t>
+            </w:r>
+          </w:p>
+        </w:tc>
+        <w:tc>
+          <w:tcPr>
+            <w:tcW w:w="737" w:type="dxa"/>
+          </w:tcPr>
+          <w:p>
+            <w:pPr>
+              <w:rPr>
+                <w:rFonts w:ascii="Menlo" w:eastAsiaTheme="majorHAnsi" w:hAnsi="Menlo" w:cs="Menlo" w:hint="eastAsia"/>
+                <w:sz w:val="20"/>
+                <w:szCs w:val="21"/>
+              </w:rPr>
+            </w:pPr>
+            <w:r>
+              <w:rPr>
+                <w:rFonts w:ascii="Menlo" w:eastAsiaTheme="majorHAnsi" w:hAnsi="Menlo" w:cs="Menlo" w:hint="eastAsia"/>
+                <w:sz w:val="20"/>
+                <w:szCs w:val="21"/>
+              </w:rPr>
+              <w:t>0</w:t>
+            </w:r>
+          </w:p>
+        </w:tc>
+        <w:tc>
+          <w:tcPr>
+            <w:tcW w:w="1168" w:type="dxa"/>
+          </w:tcPr>
+          <w:p>
+            <w:pPr>
+              <w:rPr>
+                <w:rFonts w:ascii="Menlo" w:eastAsiaTheme="majorHAnsi" w:hAnsi="Menlo" w:cs="Menlo" w:hint="eastAsia"/>
+                <w:sz w:val="20"/>
+                <w:szCs w:val="21"/>
+              </w:rPr>
+            </w:pPr>
+            <w:r>
+              <w:rPr>
+                <w:rFonts w:ascii="Menlo" w:eastAsiaTheme="majorHAnsi" w:hAnsi="Menlo" w:cs="Menlo" w:hint="eastAsia"/>
+                <w:sz w:val="20"/>
+                <w:szCs w:val="21"/>
+              </w:rPr>
+              <w:t>0</w:t>
+            </w:r>
+          </w:p>
+        </w:tc>
+        <w:tc>
+          <w:tcPr>
+            <w:tcW w:w="1260" w:type="dxa"/>
+          </w:tcPr>
+          <w:p>
+            <w:pPr>
+              <w:rPr>
+                <w:rFonts w:ascii="Menlo" w:eastAsiaTheme="majorHAnsi" w:hAnsi="Menlo" w:cs="Menlo" w:hint="eastAsia"/>
+                <w:sz w:val="20"/>
+                <w:szCs w:val="21"/>
+              </w:rPr>
+            </w:pPr>
+            <w:r>
+              <w:rPr>
+                <w:rFonts w:ascii="Menlo" w:eastAsiaTheme="majorHAnsi" w:hAnsi="Menlo" w:cs="Menlo" w:hint="eastAsia"/>
+                <w:sz w:val="20"/>
+                <w:szCs w:val="21"/>
+              </w:rPr>
+              <w:t>XXX</w:t>
+            </w:r>
+          </w:p>
+        </w:tc>
+        <w:tc>
+          <w:tcPr>
+            <w:tcW w:w="863" w:type="dxa"/>
+          </w:tcPr>
+          <w:p>
+            <w:pPr>
+              <w:rPr>
+                <w:rFonts w:ascii="Menlo" w:eastAsiaTheme="majorHAnsi" w:hAnsi="Menlo" w:cs="Menlo" w:hint="eastAsia"/>
+                <w:sz w:val="20"/>
+                <w:szCs w:val="21"/>
+              </w:rPr>
+            </w:pPr>
+            <w:r>
+              <w:rPr>
+                <w:rFonts w:ascii="Menlo" w:eastAsiaTheme="majorHAnsi" w:hAnsi="Menlo" w:cs="Menlo" w:hint="eastAsia"/>
+                <w:sz w:val="20"/>
+                <w:szCs w:val="21"/>
+              </w:rPr>
+              <w:t>XX</w:t>
+            </w:r>
+          </w:p>
+        </w:tc>
+        <w:tc>
+          <w:tcPr>
+            <w:tcW w:w="1051" w:type="dxa"/>
+          </w:tcPr>
+          <w:p>
+            <w:pPr>
+              <w:rPr>
+                <w:rFonts w:ascii="Menlo" w:eastAsiaTheme="majorHAnsi" w:hAnsi="Menlo" w:cs="Menlo" w:hint="eastAsia"/>
+                <w:sz w:val="20"/>
+                <w:szCs w:val="21"/>
+              </w:rPr>
+            </w:pPr>
+            <w:r>
+              <w:rPr>
+                <w:rFonts w:ascii="Menlo" w:eastAsiaTheme="majorHAnsi" w:hAnsi="Menlo" w:cs="Menlo" w:hint="eastAsia"/>
+                <w:sz w:val="20"/>
+                <w:szCs w:val="21"/>
+              </w:rPr>
+              <w:t>1</w:t>
+            </w:r>
+          </w:p>
+        </w:tc>
+        <w:tc>
+          <w:tcPr>
+            <w:tcW w:w="1043" w:type="dxa"/>
+          </w:tcPr>
+          <w:p>
+            <w:pPr>
+              <w:rPr>
+                <w:rFonts w:ascii="Menlo" w:eastAsiaTheme="majorHAnsi" w:hAnsi="Menlo" w:cs="Menlo" w:hint="eastAsia"/>
+                <w:sz w:val="20"/>
+                <w:szCs w:val="21"/>
+              </w:rPr>
+            </w:pPr>
+            <w:r>
+              <w:rPr>
+                <w:rFonts w:ascii="Menlo" w:eastAsiaTheme="majorHAnsi" w:hAnsi="Menlo" w:cs="Menlo" w:hint="eastAsia"/>
+                <w:sz w:val="20"/>
+                <w:szCs w:val="21"/>
+              </w:rPr>
+              <w:t>XX</w:t>
+            </w:r>
+          </w:p>
+        </w:tc>
+        <w:tc>
+          <w:tcPr>
+            <w:tcW w:w="1043" w:type="dxa"/>
+          </w:tcPr>
+          <w:p>
+            <w:pPr>
+              <w:rPr>
+                <w:rFonts w:ascii="Menlo" w:eastAsiaTheme="majorHAnsi" w:hAnsi="Menlo" w:cs="Menlo" w:hint="eastAsia"/>
+                <w:sz w:val="20"/>
+                <w:szCs w:val="21"/>
+              </w:rPr>
+            </w:pPr>
+            <w:r>
+              <w:rPr>
+                <w:rFonts w:ascii="Menlo" w:eastAsiaTheme="majorHAnsi" w:hAnsi="Menlo" w:cs="Menlo" w:hint="eastAsia"/>
+                <w:sz w:val="20"/>
+                <w:szCs w:val="21"/>
+              </w:rPr>
+              <w:t>XX</w:t>
+            </w:r>
+          </w:p>
+        </w:tc>
+        <w:tc>
+          <w:tcPr>
+            <w:tcW w:w="862" w:type="dxa"/>
+          </w:tcPr>
+          <w:p>
+            <w:pPr>
+              <w:rPr>
+                <w:rFonts w:ascii="Menlo" w:eastAsiaTheme="majorHAnsi" w:hAnsi="Menlo" w:cs="Menlo" w:hint="eastAsia"/>
+                <w:sz w:val="20"/>
+                <w:szCs w:val="21"/>
+              </w:rPr>
+            </w:pPr>
+            <w:r>
+              <w:rPr>
+                <w:rFonts w:ascii="Menlo" w:eastAsiaTheme="majorHAnsi" w:hAnsi="Menlo" w:cs="Menlo" w:hint="eastAsia"/>
+                <w:sz w:val="20"/>
+                <w:szCs w:val="21"/>
+              </w:rPr>
+              <w:t>0r</w:t>
+            </w:r>
+          </w:p>
+        </w:tc>
+        <w:tc>
+          <w:tcPr>
+            <w:tcW w:w="1099" w:type="dxa"/>
+          </w:tcPr>
+          <w:p>
+            <w:pPr>
+              <w:rPr>
+                <w:rFonts w:ascii="Menlo" w:eastAsiaTheme="majorHAnsi" w:hAnsi="Menlo" w:cs="Menlo" w:hint="eastAsia"/>
+                <w:sz w:val="20"/>
+                <w:szCs w:val="21"/>
+              </w:rPr>
+            </w:pPr>
+            <w:r>
+              <w:rPr>
+                <w:rFonts w:ascii="Menlo" w:eastAsiaTheme="majorHAnsi" w:hAnsi="Menlo" w:cs="Menlo" w:hint="eastAsia"/>
+                <w:sz w:val="20"/>
+                <w:szCs w:val="21"/>
+              </w:rPr>
+              <w:t>00</w:t>
+            </w:r>
+          </w:p>
+        </w:tc>
+      </w:tr>
+      <w:tr>
+        <w:tc>
+          <w:tcPr>
+            <w:tcW w:w="891" w:type="dxa"/>
+          </w:tcPr>
+          <w:p>
+            <w:pPr>
+              <w:rPr>
+                <w:sz w:val="16"/>
+              </w:rPr>
+            </w:pPr>
+            <w:proofErr w:type="spellStart"/>
+            <w:r>
+              <w:rPr>
+                <w:rFonts w:ascii="Menlo" w:eastAsiaTheme="majorHAnsi" w:hAnsi="Menlo" w:cs="Menlo"/>
+                <w:sz w:val="16"/>
+                <w:szCs w:val="21"/>
+              </w:rPr>
+              <w:t>ld</w:t>
+            </w:r>
+            <w:proofErr w:type="spellEnd"/>
+          </w:p>
+        </w:tc>
+        <w:tc>
+          <w:tcPr>
+            <w:tcW w:w="1041" w:type="dxa"/>
+          </w:tcPr>
+          <w:p>
+            <w:pPr>
+              <w:rPr>
+                <w:rFonts w:ascii="Menlo" w:eastAsiaTheme="majorHAnsi" w:hAnsi="Menlo" w:cs="Menlo" w:hint="eastAsia"/>
+                <w:sz w:val="16"/>
+                <w:szCs w:val="21"/>
+              </w:rPr>
+            </w:pPr>
+            <w:r>
+              <w:rPr>
+                <w:rFonts w:ascii="Menlo" w:eastAsiaTheme="majorHAnsi" w:hAnsi="Menlo" w:cs="Menlo"/>
+                <w:sz w:val="16"/>
+                <w:szCs w:val="21"/>
+              </w:rPr>
+              <w:t>001</w:t>
+            </w:r>
+            <w:r>
+              <w:rPr>
+                <w:rFonts w:ascii="Menlo" w:eastAsiaTheme="majorHAnsi" w:hAnsi="Menlo" w:cs="Menlo" w:hint="eastAsia"/>
+                <w:sz w:val="16"/>
+                <w:szCs w:val="21"/>
+              </w:rPr>
+              <w:t xml:space="preserve"> </w:t>
+            </w:r>
+            <w:proofErr w:type="spellStart"/>
+            <w:r>
+              <w:rPr>
+                <w:rFonts w:ascii="Menlo" w:eastAsiaTheme="majorHAnsi" w:hAnsi="Menlo" w:cs="Menlo" w:hint="eastAsia"/>
+                <w:sz w:val="16"/>
+                <w:szCs w:val="21"/>
+              </w:rPr>
+              <w:t>rr</w:t>
+            </w:r>
+            <w:proofErr w:type="spellEnd"/>
+            <w:r>
+              <w:rPr>
+                <w:rFonts w:ascii="Menlo" w:eastAsiaTheme="majorHAnsi" w:hAnsi="Menlo" w:cs="Menlo" w:hint="eastAsia"/>
+                <w:sz w:val="16"/>
+                <w:szCs w:val="21"/>
+              </w:rPr>
+              <w:t xml:space="preserve"> </w:t>
+            </w:r>
+            <w:proofErr w:type="spellStart"/>
+            <w:r>
+              <w:rPr>
+                <w:rFonts w:ascii="Menlo" w:eastAsiaTheme="majorHAnsi" w:hAnsi="Menlo" w:cs="Menlo" w:hint="eastAsia"/>
+                <w:sz w:val="16"/>
+                <w:szCs w:val="21"/>
+              </w:rPr>
+              <w:t>ss</w:t>
+            </w:r>
+            <w:proofErr w:type="spellEnd"/>
+          </w:p>
+        </w:tc>
+        <w:tc>
+          <w:tcPr>
+            <w:tcW w:w="737" w:type="dxa"/>
+          </w:tcPr>
+          <w:p>
+            <w:pPr>
+              <w:rPr>
+                <w:rFonts w:ascii="Menlo" w:eastAsiaTheme="majorHAnsi" w:hAnsi="Menlo" w:cs="Menlo" w:hint="eastAsia"/>
+                <w:sz w:val="20"/>
+                <w:szCs w:val="21"/>
+              </w:rPr>
+            </w:pPr>
+            <w:r>
+              <w:rPr>
+                <w:rFonts w:ascii="Menlo" w:eastAsiaTheme="majorHAnsi" w:hAnsi="Menlo" w:cs="Menlo" w:hint="eastAsia"/>
+                <w:sz w:val="20"/>
+                <w:szCs w:val="21"/>
+              </w:rPr>
+              <w:t>0</w:t>
+            </w:r>
+          </w:p>
+        </w:tc>
+        <w:tc>
+          <w:tcPr>
+            <w:tcW w:w="1168" w:type="dxa"/>
+          </w:tcPr>
+          <w:p>
+            <w:pPr>
+              <w:rPr>
+                <w:rFonts w:ascii="Menlo" w:eastAsiaTheme="majorHAnsi" w:hAnsi="Menlo" w:cs="Menlo" w:hint="eastAsia"/>
+                <w:sz w:val="20"/>
+                <w:szCs w:val="21"/>
+              </w:rPr>
+            </w:pPr>
+            <w:r>
+              <w:rPr>
+                <w:rFonts w:ascii="Menlo" w:eastAsiaTheme="majorHAnsi" w:hAnsi="Menlo" w:cs="Menlo" w:hint="eastAsia"/>
+                <w:sz w:val="20"/>
+                <w:szCs w:val="21"/>
+              </w:rPr>
+              <w:t>0</w:t>
+            </w:r>
+          </w:p>
+        </w:tc>
+        <w:tc>
+          <w:tcPr>
+            <w:tcW w:w="1260" w:type="dxa"/>
+          </w:tcPr>
+          <w:p>
+            <w:pPr>
+              <w:rPr>
+                <w:rFonts w:ascii="Menlo" w:eastAsiaTheme="majorHAnsi" w:hAnsi="Menlo" w:cs="Menlo" w:hint="eastAsia"/>
+                <w:sz w:val="20"/>
+                <w:szCs w:val="21"/>
+              </w:rPr>
+            </w:pPr>
+            <w:r>
+              <w:rPr>
+                <w:rFonts w:ascii="Menlo" w:eastAsiaTheme="majorHAnsi" w:hAnsi="Menlo" w:cs="Menlo" w:hint="eastAsia"/>
+                <w:sz w:val="20"/>
+                <w:szCs w:val="21"/>
+              </w:rPr>
+              <w:t>001</w:t>
+            </w:r>
+          </w:p>
+        </w:tc>
+        <w:tc>
+          <w:tcPr>
+            <w:tcW w:w="863" w:type="dxa"/>
+          </w:tcPr>
+          <w:p>
+            <w:pPr>
+              <w:rPr>
+                <w:rFonts w:ascii="Menlo" w:eastAsiaTheme="majorHAnsi" w:hAnsi="Menlo" w:cs="Menlo" w:hint="eastAsia"/>
+                <w:sz w:val="20"/>
+                <w:szCs w:val="21"/>
+              </w:rPr>
+            </w:pPr>
+            <w:r>
+              <w:rPr>
+                <w:rFonts w:ascii="Menlo" w:eastAsiaTheme="majorHAnsi" w:hAnsi="Menlo" w:cs="Menlo" w:hint="eastAsia"/>
+                <w:sz w:val="20"/>
+                <w:szCs w:val="21"/>
+              </w:rPr>
+              <w:t>10</w:t>
+            </w:r>
+          </w:p>
+        </w:tc>
+        <w:tc>
+          <w:tcPr>
+            <w:tcW w:w="1051" w:type="dxa"/>
+          </w:tcPr>
+          <w:p>
+            <w:pPr>
+              <w:rPr>
+                <w:rFonts w:ascii="Menlo" w:eastAsiaTheme="majorHAnsi" w:hAnsi="Menlo" w:cs="Menlo" w:hint="eastAsia"/>
+                <w:sz w:val="20"/>
+                <w:szCs w:val="21"/>
+              </w:rPr>
+            </w:pPr>
+            <w:r>
+              <w:rPr>
+                <w:rFonts w:ascii="Menlo" w:eastAsiaTheme="majorHAnsi" w:hAnsi="Menlo" w:cs="Menlo" w:hint="eastAsia"/>
+                <w:sz w:val="20"/>
+                <w:szCs w:val="21"/>
+              </w:rPr>
+              <w:t>1</w:t>
+            </w:r>
+          </w:p>
+        </w:tc>
+        <w:tc>
+          <w:tcPr>
+            <w:tcW w:w="1043" w:type="dxa"/>
+          </w:tcPr>
+          <w:p>
+            <w:pPr>
+              <w:rPr>
+                <w:rFonts w:ascii="Menlo" w:eastAsiaTheme="majorHAnsi" w:hAnsi="Menlo" w:cs="Menlo" w:hint="eastAsia"/>
+                <w:sz w:val="20"/>
+                <w:szCs w:val="21"/>
+              </w:rPr>
+            </w:pPr>
+            <w:proofErr w:type="spellStart"/>
+            <w:r>
+              <w:rPr>
+                <w:rFonts w:ascii="Menlo" w:eastAsiaTheme="majorHAnsi" w:hAnsi="Menlo" w:cs="Menlo" w:hint="eastAsia"/>
+                <w:sz w:val="20"/>
+                <w:szCs w:val="21"/>
+              </w:rPr>
+              <w:t>ss</w:t>
+            </w:r>
+            <w:proofErr w:type="spellEnd"/>
+          </w:p>
+        </w:tc>
+        <w:tc>
+          <w:tcPr>
+            <w:tcW w:w="1043" w:type="dxa"/>
+          </w:tcPr>
+          <w:p>
+            <w:pPr>
+              <w:rPr>
+                <w:rFonts w:ascii="Menlo" w:eastAsiaTheme="majorHAnsi" w:hAnsi="Menlo" w:cs="Menlo" w:hint="eastAsia"/>
+                <w:sz w:val="20"/>
+                <w:szCs w:val="21"/>
+              </w:rPr>
+            </w:pPr>
+            <w:r>
+              <w:rPr>
+                <w:rFonts w:ascii="Menlo" w:eastAsiaTheme="majorHAnsi" w:hAnsi="Menlo" w:cs="Menlo" w:hint="eastAsia"/>
+                <w:sz w:val="20"/>
+                <w:szCs w:val="21"/>
+              </w:rPr>
+              <w:t>XX</w:t>
+            </w:r>
+          </w:p>
+        </w:tc>
+        <w:tc>
+          <w:tcPr>
+            <w:tcW w:w="862" w:type="dxa"/>
+          </w:tcPr>
+          <w:p>
+            <w:pPr>
+              <w:rPr>
+                <w:rFonts w:ascii="Menlo" w:eastAsiaTheme="majorHAnsi" w:hAnsi="Menlo" w:cs="Menlo" w:hint="eastAsia"/>
+                <w:sz w:val="20"/>
+                <w:szCs w:val="21"/>
+              </w:rPr>
+            </w:pPr>
+            <w:proofErr w:type="spellStart"/>
+            <w:r>
+              <w:rPr>
+                <w:rFonts w:ascii="Menlo" w:eastAsiaTheme="majorHAnsi" w:hAnsi="Menlo" w:cs="Menlo" w:hint="eastAsia"/>
+                <w:sz w:val="20"/>
+                <w:szCs w:val="21"/>
+              </w:rPr>
+              <w:t>rr</w:t>
+            </w:r>
+            <w:proofErr w:type="spellEnd"/>
+          </w:p>
+        </w:tc>
+        <w:tc>
+          <w:tcPr>
+            <w:tcW w:w="1099" w:type="dxa"/>
+          </w:tcPr>
+          <w:p>
+            <w:pPr>
+              <w:rPr>
+                <w:rFonts w:ascii="Menlo" w:eastAsiaTheme="majorHAnsi" w:hAnsi="Menlo" w:cs="Menlo" w:hint="eastAsia"/>
+                <w:sz w:val="20"/>
+                <w:szCs w:val="21"/>
+              </w:rPr>
+            </w:pPr>
+            <w:r>
+              <w:rPr>
+                <w:rFonts w:ascii="Menlo" w:eastAsiaTheme="majorHAnsi" w:hAnsi="Menlo" w:cs="Menlo" w:hint="eastAsia"/>
+                <w:sz w:val="20"/>
+                <w:szCs w:val="21"/>
+              </w:rPr>
+              <w:t>10</w:t>
+            </w:r>
+          </w:p>
+        </w:tc>
+      </w:tr>
+      <w:tr>
+        <w:tc>
+          <w:tcPr>
+            <w:tcW w:w="891" w:type="dxa"/>
+          </w:tcPr>
+          <w:p>
+            <w:pPr>
+              <w:rPr>
+                <w:sz w:val="16"/>
+              </w:rPr>
+            </w:pPr>
+            <w:proofErr w:type="spellStart"/>
+            <w:r>
+              <w:rPr>
+                <w:rFonts w:ascii="Menlo" w:eastAsiaTheme="majorHAnsi" w:hAnsi="Menlo" w:cs="Menlo"/>
+                <w:sz w:val="16"/>
+                <w:szCs w:val="21"/>
+              </w:rPr>
+              <w:t>str</w:t>
+            </w:r>
+            <w:proofErr w:type="spellEnd"/>
+          </w:p>
+        </w:tc>
+        <w:tc>
+          <w:tcPr>
+            <w:tcW w:w="1041" w:type="dxa"/>
+          </w:tcPr>
+          <w:p>
+            <w:pPr>
+              <w:rPr>
+                <w:rFonts w:ascii="Menlo" w:eastAsiaTheme="majorHAnsi" w:hAnsi="Menlo" w:cs="Menlo" w:hint="eastAsia"/>
+                <w:sz w:val="16"/>
+                <w:szCs w:val="21"/>
+              </w:rPr>
+            </w:pPr>
+            <w:r>
+              <w:rPr>
+                <w:rFonts w:ascii="Menlo" w:eastAsiaTheme="majorHAnsi" w:hAnsi="Menlo" w:cs="Menlo"/>
+                <w:sz w:val="16"/>
+                <w:szCs w:val="21"/>
+              </w:rPr>
+              <w:t>010</w:t>
+            </w:r>
+            <w:r>
+              <w:rPr>
+                <w:rFonts w:ascii="Menlo" w:eastAsiaTheme="majorHAnsi" w:hAnsi="Menlo" w:cs="Menlo" w:hint="eastAsia"/>
+                <w:sz w:val="16"/>
+                <w:szCs w:val="21"/>
+              </w:rPr>
+              <w:t xml:space="preserve"> </w:t>
+            </w:r>
+            <w:proofErr w:type="spellStart"/>
+            <w:r>
+              <w:rPr>
+                <w:rFonts w:ascii="Menlo" w:eastAsiaTheme="majorHAnsi" w:hAnsi="Menlo" w:cs="Menlo" w:hint="eastAsia"/>
+                <w:sz w:val="16"/>
+                <w:szCs w:val="21"/>
+              </w:rPr>
+              <w:t>rr</w:t>
+            </w:r>
+            <w:proofErr w:type="spellEnd"/>
+            <w:r>
+              <w:rPr>
+                <w:rFonts w:ascii="Menlo" w:eastAsiaTheme="majorHAnsi" w:hAnsi="Menlo" w:cs="Menlo" w:hint="eastAsia"/>
+                <w:sz w:val="16"/>
+                <w:szCs w:val="21"/>
+              </w:rPr>
+              <w:t xml:space="preserve"> </w:t>
+            </w:r>
+            <w:proofErr w:type="spellStart"/>
+            <w:r>
+              <w:rPr>
+                <w:rFonts w:ascii="Menlo" w:eastAsiaTheme="majorHAnsi" w:hAnsi="Menlo" w:cs="Menlo" w:hint="eastAsia"/>
+                <w:sz w:val="16"/>
+                <w:szCs w:val="21"/>
+              </w:rPr>
+              <w:t>ss</w:t>
+            </w:r>
+            <w:proofErr w:type="spellEnd"/>
+          </w:p>
+        </w:tc>
+        <w:tc>
+          <w:tcPr>
+            <w:tcW w:w="737" w:type="dxa"/>
+          </w:tcPr>
+          <w:p>
+            <w:pPr>
+              <w:rPr>
+                <w:rFonts w:ascii="Menlo" w:eastAsiaTheme="majorHAnsi" w:hAnsi="Menlo" w:cs="Menlo" w:hint="eastAsia"/>
+                <w:sz w:val="20"/>
+                <w:szCs w:val="21"/>
+              </w:rPr>
+            </w:pPr>
+            <w:r>
+              <w:rPr>
+                <w:rFonts w:ascii="Menlo" w:eastAsiaTheme="majorHAnsi" w:hAnsi="Menlo" w:cs="Menlo" w:hint="eastAsia"/>
+                <w:sz w:val="20"/>
+                <w:szCs w:val="21"/>
+              </w:rPr>
+              <w:t>0</w:t>
+            </w:r>
+          </w:p>
+        </w:tc>
+        <w:tc>
+          <w:tcPr>
+            <w:tcW w:w="1168" w:type="dxa"/>
+          </w:tcPr>
+          <w:p>
+            <w:pPr>
+              <w:rPr>
+                <w:rFonts w:ascii="Menlo" w:eastAsiaTheme="majorHAnsi" w:hAnsi="Menlo" w:cs="Menlo" w:hint="eastAsia"/>
+                <w:sz w:val="20"/>
+                <w:szCs w:val="21"/>
+              </w:rPr>
+            </w:pPr>
+            <w:r>
+              <w:rPr>
+                <w:rFonts w:ascii="Menlo" w:eastAsiaTheme="majorHAnsi" w:hAnsi="Menlo" w:cs="Menlo" w:hint="eastAsia"/>
+                <w:sz w:val="20"/>
+                <w:szCs w:val="21"/>
+              </w:rPr>
+              <w:t>1</w:t>
+            </w:r>
+          </w:p>
+        </w:tc>
+        <w:tc>
+          <w:tcPr>
+            <w:tcW w:w="1260" w:type="dxa"/>
+          </w:tcPr>
+          <w:p>
+            <w:pPr>
+              <w:rPr>
+                <w:rFonts w:ascii="Menlo" w:eastAsiaTheme="majorHAnsi" w:hAnsi="Menlo" w:cs="Menlo" w:hint="eastAsia"/>
+                <w:sz w:val="20"/>
+                <w:szCs w:val="21"/>
+              </w:rPr>
+            </w:pPr>
+            <w:r>
+              <w:rPr>
+                <w:rFonts w:ascii="Menlo" w:eastAsiaTheme="majorHAnsi" w:hAnsi="Menlo" w:cs="Menlo" w:hint="eastAsia"/>
+                <w:sz w:val="20"/>
+                <w:szCs w:val="21"/>
+              </w:rPr>
+              <w:t>001</w:t>
+            </w:r>
+          </w:p>
+        </w:tc>
+        <w:tc>
+          <w:tcPr>
+            <w:tcW w:w="863" w:type="dxa"/>
+          </w:tcPr>
+          <w:p>
+            <w:pPr>
+              <w:rPr>
+                <w:rFonts w:ascii="Menlo" w:eastAsiaTheme="majorHAnsi" w:hAnsi="Menlo" w:cs="Menlo" w:hint="eastAsia"/>
+                <w:sz w:val="20"/>
+                <w:szCs w:val="21"/>
+              </w:rPr>
+            </w:pPr>
+            <w:r>
+              <w:rPr>
+                <w:rFonts w:ascii="Menlo" w:eastAsiaTheme="majorHAnsi" w:hAnsi="Menlo" w:cs="Menlo" w:hint="eastAsia"/>
+                <w:sz w:val="20"/>
+                <w:szCs w:val="21"/>
+              </w:rPr>
+              <w:t>10</w:t>
+            </w:r>
+          </w:p>
+        </w:tc>
+        <w:tc>
+          <w:tcPr>
+            <w:tcW w:w="1051" w:type="dxa"/>
+          </w:tcPr>
+          <w:p>
+            <w:pPr>
+              <w:rPr>
+                <w:rFonts w:ascii="Menlo" w:eastAsiaTheme="majorHAnsi" w:hAnsi="Menlo" w:cs="Menlo" w:hint="eastAsia"/>
+                <w:sz w:val="20"/>
+                <w:szCs w:val="21"/>
+              </w:rPr>
+            </w:pPr>
+            <w:r>
+              <w:rPr>
+                <w:rFonts w:ascii="Menlo" w:eastAsiaTheme="majorHAnsi" w:hAnsi="Menlo" w:cs="Menlo" w:hint="eastAsia"/>
+                <w:sz w:val="20"/>
+                <w:szCs w:val="21"/>
+              </w:rPr>
+              <w:t>0</w:t>
+            </w:r>
+          </w:p>
+        </w:tc>
+        <w:tc>
+          <w:tcPr>
+            <w:tcW w:w="1043" w:type="dxa"/>
+          </w:tcPr>
+          <w:p>
+            <w:pPr>
+              <w:rPr>
+                <w:rFonts w:ascii="Menlo" w:eastAsiaTheme="majorHAnsi" w:hAnsi="Menlo" w:cs="Menlo" w:hint="eastAsia"/>
+                <w:sz w:val="20"/>
+                <w:szCs w:val="21"/>
+              </w:rPr>
+            </w:pPr>
+            <w:proofErr w:type="spellStart"/>
+            <w:r>
+              <w:rPr>
+                <w:rFonts w:ascii="Menlo" w:eastAsiaTheme="majorHAnsi" w:hAnsi="Menlo" w:cs="Menlo" w:hint="eastAsia"/>
+                <w:sz w:val="20"/>
+                <w:szCs w:val="21"/>
+              </w:rPr>
+              <w:t>ss</w:t>
+            </w:r>
+            <w:proofErr w:type="spellEnd"/>
+          </w:p>
+        </w:tc>
+        <w:tc>
+          <w:tcPr>
+            <w:tcW w:w="1043" w:type="dxa"/>
+          </w:tcPr>
+          <w:p>
+            <w:pPr>
+              <w:rPr>
+                <w:rFonts w:ascii="Menlo" w:eastAsiaTheme="majorHAnsi" w:hAnsi="Menlo" w:cs="Menlo" w:hint="eastAsia"/>
+                <w:sz w:val="20"/>
+                <w:szCs w:val="21"/>
+              </w:rPr>
+            </w:pPr>
+            <w:proofErr w:type="spellStart"/>
+            <w:r>
+              <w:rPr>
+                <w:rFonts w:ascii="Menlo" w:eastAsiaTheme="majorHAnsi" w:hAnsi="Menlo" w:cs="Menlo" w:hint="eastAsia"/>
+                <w:sz w:val="20"/>
+                <w:szCs w:val="21"/>
+              </w:rPr>
+              <w:t>rr</w:t>
+            </w:r>
+            <w:proofErr w:type="spellEnd"/>
+          </w:p>
+        </w:tc>
+        <w:tc>
+          <w:tcPr>
+            <w:tcW w:w="862" w:type="dxa"/>
+          </w:tcPr>
+          <w:p>
+            <w:pPr>
+              <w:rPr>
+                <w:rFonts w:ascii="Menlo" w:eastAsiaTheme="majorHAnsi" w:hAnsi="Menlo" w:cs="Menlo" w:hint="eastAsia"/>
+                <w:sz w:val="20"/>
+                <w:szCs w:val="21"/>
+              </w:rPr>
+            </w:pPr>
+            <w:r>
+              <w:rPr>
+                <w:rFonts w:ascii="Menlo" w:eastAsiaTheme="majorHAnsi" w:hAnsi="Menlo" w:cs="Menlo" w:hint="eastAsia"/>
+                <w:sz w:val="20"/>
+                <w:szCs w:val="21"/>
+              </w:rPr>
+              <w:t>XX</w:t>
+            </w:r>
+          </w:p>
+        </w:tc>
+        <w:tc>
+          <w:tcPr>
+            <w:tcW w:w="1099" w:type="dxa"/>
+          </w:tcPr>
+          <w:p>
+            <w:pPr>
+              <w:rPr>
+                <w:rFonts w:ascii="Menlo" w:eastAsiaTheme="majorHAnsi" w:hAnsi="Menlo" w:cs="Menlo" w:hint="eastAsia"/>
+                <w:sz w:val="20"/>
+                <w:szCs w:val="21"/>
+              </w:rPr>
+            </w:pPr>
+            <w:r>
+              <w:rPr>
+                <w:rFonts w:ascii="Menlo" w:eastAsiaTheme="majorHAnsi" w:hAnsi="Menlo" w:cs="Menlo" w:hint="eastAsia"/>
+                <w:sz w:val="20"/>
+                <w:szCs w:val="21"/>
+              </w:rPr>
+              <w:t>XX</w:t>
+            </w:r>
+          </w:p>
+        </w:tc>
+      </w:tr>
+      <w:tr>
+        <w:tc>
+          <w:tcPr>
+            <w:tcW w:w="891" w:type="dxa"/>
+          </w:tcPr>
+          <w:p>
+            <w:pPr>
+              <w:rPr>
+                <w:sz w:val="16"/>
+              </w:rPr>
+            </w:pPr>
+            <w:proofErr w:type="spellStart"/>
+            <w:r>
+              <w:rPr>
+                <w:rFonts w:ascii="Menlo" w:eastAsiaTheme="majorHAnsi" w:hAnsi="Menlo" w:cs="Menlo"/>
+                <w:sz w:val="16"/>
+                <w:szCs w:val="21"/>
+              </w:rPr>
+              <w:t>addR</w:t>
+            </w:r>
+            <w:proofErr w:type="spellEnd"/>
+          </w:p>
+        </w:tc>
+        <w:tc>
+          <w:tcPr>
+            <w:tcW w:w="1041" w:type="dxa"/>
+          </w:tcPr>
+          <w:p>
+            <w:pPr>
+              <w:rPr>
+                <w:rFonts w:ascii="Menlo" w:eastAsiaTheme="majorHAnsi" w:hAnsi="Menlo" w:cs="Menlo" w:hint="eastAsia"/>
+                <w:sz w:val="16"/>
+                <w:szCs w:val="21"/>
+              </w:rPr>
+            </w:pPr>
+            <w:r>
+              <w:rPr>
+                <w:rFonts w:ascii="Menlo" w:eastAsiaTheme="majorHAnsi" w:hAnsi="Menlo" w:cs="Menlo"/>
+                <w:sz w:val="16"/>
+                <w:szCs w:val="21"/>
+              </w:rPr>
+              <w:t>011</w:t>
+            </w:r>
+            <w:r>
+              <w:rPr>
+                <w:rFonts w:ascii="Menlo" w:eastAsiaTheme="majorHAnsi" w:hAnsi="Menlo" w:cs="Menlo"/>
+                <w:sz w:val="16"/>
+                <w:szCs w:val="21"/>
+              </w:rPr>
+              <w:t>00</w:t>
+            </w:r>
+            <w:r>
+              <w:rPr>
+                <w:rFonts w:ascii="Menlo" w:eastAsiaTheme="majorHAnsi" w:hAnsi="Menlo" w:cs="Menlo" w:hint="eastAsia"/>
+                <w:sz w:val="16"/>
+                <w:szCs w:val="21"/>
+              </w:rPr>
+              <w:t xml:space="preserve"> </w:t>
+            </w:r>
+            <w:proofErr w:type="spellStart"/>
+            <w:r>
+              <w:rPr>
+                <w:rFonts w:ascii="Menlo" w:eastAsiaTheme="majorHAnsi" w:hAnsi="Menlo" w:cs="Menlo" w:hint="eastAsia"/>
+                <w:sz w:val="16"/>
+                <w:szCs w:val="21"/>
+              </w:rPr>
+              <w:t>rr</w:t>
+            </w:r>
+            <w:proofErr w:type="spellEnd"/>
+          </w:p>
+        </w:tc>
+        <w:tc>
+          <w:tcPr>
+            <w:tcW w:w="737" w:type="dxa"/>
+          </w:tcPr>
+          <w:p>
+            <w:pPr>
+              <w:rPr>
+                <w:rFonts w:ascii="Menlo" w:eastAsiaTheme="majorHAnsi" w:hAnsi="Menlo" w:cs="Menlo" w:hint="eastAsia"/>
+                <w:sz w:val="20"/>
+                <w:szCs w:val="21"/>
+              </w:rPr>
+            </w:pPr>
+            <w:r>
+              <w:rPr>
+                <w:rFonts w:ascii="Menlo" w:eastAsiaTheme="majorHAnsi" w:hAnsi="Menlo" w:cs="Menlo" w:hint="eastAsia"/>
+                <w:sz w:val="20"/>
+                <w:szCs w:val="21"/>
+              </w:rPr>
+              <w:t>0</w:t>
+            </w:r>
+          </w:p>
+        </w:tc>
+        <w:tc>
+          <w:tcPr>
+            <w:tcW w:w="1168" w:type="dxa"/>
+          </w:tcPr>
+          <w:p>
+            <w:pPr>
+              <w:rPr>
+                <w:rFonts w:ascii="Menlo" w:eastAsiaTheme="majorHAnsi" w:hAnsi="Menlo" w:cs="Menlo" w:hint="eastAsia"/>
+                <w:sz w:val="20"/>
+                <w:szCs w:val="21"/>
+              </w:rPr>
+            </w:pPr>
+            <w:r>
+              <w:rPr>
+                <w:rFonts w:ascii="Menlo" w:eastAsiaTheme="majorHAnsi" w:hAnsi="Menlo" w:cs="Menlo" w:hint="eastAsia"/>
+                <w:sz w:val="20"/>
+                <w:szCs w:val="21"/>
+              </w:rPr>
+              <w:t>0</w:t>
+            </w:r>
+          </w:p>
+        </w:tc>
+        <w:tc>
+          <w:tcPr>
+            <w:tcW w:w="1260" w:type="dxa"/>
+          </w:tcPr>
+          <w:p>
+            <w:pPr>
+              <w:rPr>
+                <w:rFonts w:ascii="Menlo" w:eastAsiaTheme="majorHAnsi" w:hAnsi="Menlo" w:cs="Menlo" w:hint="eastAsia"/>
+                <w:sz w:val="20"/>
+                <w:szCs w:val="21"/>
+              </w:rPr>
+            </w:pPr>
+            <w:r>
+              <w:rPr>
+                <w:rFonts w:ascii="Menlo" w:eastAsiaTheme="majorHAnsi" w:hAnsi="Menlo" w:cs="Menlo" w:hint="eastAsia"/>
+                <w:sz w:val="20"/>
+                <w:szCs w:val="21"/>
+              </w:rPr>
+              <w:t>001</w:t>
+            </w:r>
+          </w:p>
+        </w:tc>
+        <w:tc>
+          <w:tcPr>
+            <w:tcW w:w="863" w:type="dxa"/>
+          </w:tcPr>
+          <w:p>
+            <w:pPr>
+              <w:rPr>
+                <w:rFonts w:ascii="Menlo" w:eastAsiaTheme="majorHAnsi" w:hAnsi="Menlo" w:cs="Menlo" w:hint="eastAsia"/>
+                <w:sz w:val="20"/>
+                <w:szCs w:val="21"/>
+              </w:rPr>
+            </w:pPr>
+            <w:r>
+              <w:rPr>
+                <w:rFonts w:ascii="Menlo" w:eastAsiaTheme="majorHAnsi" w:hAnsi="Menlo" w:cs="Menlo" w:hint="eastAsia"/>
+                <w:sz w:val="20"/>
+                <w:szCs w:val="21"/>
+              </w:rPr>
+              <w:t>00</w:t>
+            </w:r>
+          </w:p>
+        </w:tc>
+        <w:tc>
+          <w:tcPr>
+            <w:tcW w:w="1051" w:type="dxa"/>
+          </w:tcPr>
+          <w:p>
+            <w:pPr>
+              <w:rPr>
+                <w:rFonts w:ascii="Menlo" w:eastAsiaTheme="majorHAnsi" w:hAnsi="Menlo" w:cs="Menlo" w:hint="eastAsia"/>
+                <w:sz w:val="20"/>
+                <w:szCs w:val="21"/>
+              </w:rPr>
+            </w:pPr>
+            <w:r>
+              <w:rPr>
+                <w:rFonts w:ascii="Menlo" w:eastAsiaTheme="majorHAnsi" w:hAnsi="Menlo" w:cs="Menlo" w:hint="eastAsia"/>
+                <w:sz w:val="20"/>
+                <w:szCs w:val="21"/>
+              </w:rPr>
+              <w:t>1</w:t>
+            </w:r>
+          </w:p>
+        </w:tc>
+        <w:tc>
+          <w:tcPr>
+            <w:tcW w:w="1043" w:type="dxa"/>
+          </w:tcPr>
+          <w:p>
+            <w:pPr>
+              <w:rPr>
+                <w:rFonts w:ascii="Menlo" w:eastAsiaTheme="majorHAnsi" w:hAnsi="Menlo" w:cs="Menlo" w:hint="eastAsia"/>
+                <w:sz w:val="20"/>
+                <w:szCs w:val="21"/>
+              </w:rPr>
+            </w:pPr>
+            <w:proofErr w:type="spellStart"/>
+            <w:r>
+              <w:rPr>
+                <w:rFonts w:ascii="Menlo" w:eastAsiaTheme="majorHAnsi" w:hAnsi="Menlo" w:cs="Menlo" w:hint="eastAsia"/>
+                <w:sz w:val="20"/>
+                <w:szCs w:val="21"/>
+              </w:rPr>
+              <w:t>rr</w:t>
+            </w:r>
+            <w:proofErr w:type="spellEnd"/>
+          </w:p>
+        </w:tc>
+        <w:tc>
+          <w:tcPr>
+            <w:tcW w:w="1043" w:type="dxa"/>
+          </w:tcPr>
+          <w:p>
+            <w:pPr>
+              <w:rPr>
+                <w:rFonts w:ascii="Menlo" w:eastAsiaTheme="majorHAnsi" w:hAnsi="Menlo" w:cs="Menlo" w:hint="eastAsia"/>
+                <w:sz w:val="20"/>
+                <w:szCs w:val="21"/>
+              </w:rPr>
+            </w:pPr>
+            <w:proofErr w:type="spellStart"/>
+            <w:r>
+              <w:rPr>
+                <w:rFonts w:ascii="Menlo" w:eastAsiaTheme="majorHAnsi" w:hAnsi="Menlo" w:cs="Menlo" w:hint="eastAsia"/>
+                <w:sz w:val="20"/>
+                <w:szCs w:val="21"/>
+              </w:rPr>
+              <w:t>rr</w:t>
+            </w:r>
+            <w:proofErr w:type="spellEnd"/>
+          </w:p>
+        </w:tc>
+        <w:tc>
+          <w:tcPr>
+            <w:tcW w:w="862" w:type="dxa"/>
+          </w:tcPr>
+          <w:p>
+            <w:pPr>
+              <w:rPr>
+                <w:rFonts w:ascii="Menlo" w:eastAsiaTheme="majorHAnsi" w:hAnsi="Menlo" w:cs="Menlo" w:hint="eastAsia"/>
+                <w:sz w:val="20"/>
+                <w:szCs w:val="21"/>
+              </w:rPr>
+            </w:pPr>
+            <w:r>
+              <w:rPr>
+                <w:rFonts w:ascii="Menlo" w:eastAsiaTheme="majorHAnsi" w:hAnsi="Menlo" w:cs="Menlo" w:hint="eastAsia"/>
+                <w:sz w:val="20"/>
+                <w:szCs w:val="21"/>
+              </w:rPr>
+              <w:t>10</w:t>
+            </w:r>
+          </w:p>
+        </w:tc>
+        <w:tc>
+          <w:tcPr>
+            <w:tcW w:w="1099" w:type="dxa"/>
+          </w:tcPr>
+          <w:p>
+            <w:pPr>
+              <w:rPr>
+                <w:rFonts w:ascii="Menlo" w:eastAsiaTheme="majorHAnsi" w:hAnsi="Menlo" w:cs="Menlo" w:hint="eastAsia"/>
+                <w:sz w:val="20"/>
+                <w:szCs w:val="21"/>
+              </w:rPr>
+            </w:pPr>
+            <w:r>
+              <w:rPr>
+                <w:rFonts w:ascii="Menlo" w:eastAsiaTheme="majorHAnsi" w:hAnsi="Menlo" w:cs="Menlo" w:hint="eastAsia"/>
+                <w:sz w:val="20"/>
+                <w:szCs w:val="21"/>
+              </w:rPr>
+              <w:t>01</w:t>
+            </w:r>
+          </w:p>
+        </w:tc>
+      </w:tr>
+      <w:tr>
+        <w:tc>
+          <w:tcPr>
+            <w:tcW w:w="891" w:type="dxa"/>
+          </w:tcPr>
+          <w:p>
+            <w:pPr>
+              <w:rPr>
+                <w:sz w:val="16"/>
+              </w:rPr>
+            </w:pPr>
+            <w:r>
+              <w:rPr>
+                <w:rFonts w:ascii="Menlo" w:eastAsiaTheme="majorHAnsi" w:hAnsi="Menlo" w:cs="Menlo"/>
+                <w:sz w:val="16"/>
+                <w:szCs w:val="21"/>
+              </w:rPr>
+              <w:t>addR2</w:t>
+            </w:r>
+          </w:p>
+        </w:tc>
+        <w:tc>
+          <w:tcPr>
+            <w:tcW w:w="1041" w:type="dxa"/>
+          </w:tcPr>
+          <w:p>
+            <w:pPr>
+              <w:rPr>
+                <w:rFonts w:ascii="Menlo" w:eastAsiaTheme="majorHAnsi" w:hAnsi="Menlo" w:cs="Menlo" w:hint="eastAsia"/>
+                <w:sz w:val="16"/>
+                <w:szCs w:val="21"/>
+              </w:rPr>
+            </w:pPr>
+            <w:r>
+              <w:rPr>
+                <w:rFonts w:ascii="Menlo" w:eastAsiaTheme="majorHAnsi" w:hAnsi="Menlo" w:cs="Menlo"/>
+                <w:sz w:val="16"/>
+                <w:szCs w:val="21"/>
+              </w:rPr>
+              <w:t>01110</w:t>
+            </w:r>
+            <w:r>
+              <w:rPr>
+                <w:rFonts w:ascii="Menlo" w:eastAsiaTheme="majorHAnsi" w:hAnsi="Menlo" w:cs="Menlo" w:hint="eastAsia"/>
+                <w:sz w:val="16"/>
+                <w:szCs w:val="21"/>
+              </w:rPr>
+              <w:t xml:space="preserve"> </w:t>
+            </w:r>
+            <w:proofErr w:type="spellStart"/>
+            <w:r>
+              <w:rPr>
+                <w:rFonts w:ascii="Menlo" w:eastAsiaTheme="majorHAnsi" w:hAnsi="Menlo" w:cs="Menlo" w:hint="eastAsia"/>
+                <w:sz w:val="16"/>
+                <w:szCs w:val="21"/>
+              </w:rPr>
+              <w:t>rr</w:t>
+            </w:r>
+            <w:proofErr w:type="spellEnd"/>
+          </w:p>
+        </w:tc>
+        <w:tc>
+          <w:tcPr>
+            <w:tcW w:w="737" w:type="dxa"/>
+          </w:tcPr>
+          <w:p>
+            <w:pPr>
+              <w:rPr>
+                <w:rFonts w:ascii="Menlo" w:eastAsiaTheme="majorHAnsi" w:hAnsi="Menlo" w:cs="Menlo" w:hint="eastAsia"/>
+                <w:sz w:val="20"/>
+                <w:szCs w:val="21"/>
+              </w:rPr>
+            </w:pPr>
+            <w:r>
+              <w:rPr>
+                <w:rFonts w:ascii="Menlo" w:eastAsiaTheme="majorHAnsi" w:hAnsi="Menlo" w:cs="Menlo" w:hint="eastAsia"/>
+                <w:sz w:val="20"/>
+                <w:szCs w:val="21"/>
+              </w:rPr>
+              <w:t>0</w:t>
+            </w:r>
+          </w:p>
+        </w:tc>
+        <w:tc>
+          <w:tcPr>
+            <w:tcW w:w="1168" w:type="dxa"/>
+          </w:tcPr>
+          <w:p>
+            <w:pPr>
+              <w:rPr>
+                <w:rFonts w:ascii="Menlo" w:eastAsiaTheme="majorHAnsi" w:hAnsi="Menlo" w:cs="Menlo" w:hint="eastAsia"/>
+                <w:sz w:val="20"/>
+                <w:szCs w:val="21"/>
+              </w:rPr>
+            </w:pPr>
+            <w:r>
+              <w:rPr>
+                <w:rFonts w:ascii="Menlo" w:eastAsiaTheme="majorHAnsi" w:hAnsi="Menlo" w:cs="Menlo" w:hint="eastAsia"/>
+                <w:sz w:val="20"/>
+                <w:szCs w:val="21"/>
+              </w:rPr>
+              <w:t>0</w:t>
+            </w:r>
+          </w:p>
+        </w:tc>
+        <w:tc>
+          <w:tcPr>
+            <w:tcW w:w="1260" w:type="dxa"/>
+          </w:tcPr>
+          <w:p>
+            <w:pPr>
+              <w:rPr>
+                <w:rFonts w:ascii="Menlo" w:eastAsiaTheme="majorHAnsi" w:hAnsi="Menlo" w:cs="Menlo" w:hint="eastAsia"/>
+                <w:sz w:val="20"/>
+                <w:szCs w:val="21"/>
+              </w:rPr>
+            </w:pPr>
+            <w:r>
+              <w:rPr>
+                <w:rFonts w:ascii="Menlo" w:eastAsiaTheme="majorHAnsi" w:hAnsi="Menlo" w:cs="Menlo" w:hint="eastAsia"/>
+                <w:sz w:val="20"/>
+                <w:szCs w:val="21"/>
+              </w:rPr>
+              <w:t>001</w:t>
+            </w:r>
+          </w:p>
+        </w:tc>
+        <w:tc>
+          <w:tcPr>
+            <w:tcW w:w="863" w:type="dxa"/>
+          </w:tcPr>
+          <w:p>
+            <w:pPr>
+              <w:rPr>
+                <w:rFonts w:ascii="Menlo" w:eastAsiaTheme="majorHAnsi" w:hAnsi="Menlo" w:cs="Menlo" w:hint="eastAsia"/>
+                <w:sz w:val="20"/>
+                <w:szCs w:val="21"/>
+              </w:rPr>
+            </w:pPr>
+            <w:r>
+              <w:rPr>
+                <w:rFonts w:ascii="Menlo" w:eastAsiaTheme="majorHAnsi" w:hAnsi="Menlo" w:cs="Menlo" w:hint="eastAsia"/>
+                <w:sz w:val="20"/>
+                <w:szCs w:val="21"/>
+              </w:rPr>
+              <w:t>00</w:t>
+            </w:r>
+          </w:p>
+        </w:tc>
+        <w:tc>
+          <w:tcPr>
+            <w:tcW w:w="1051" w:type="dxa"/>
+          </w:tcPr>
+          <w:p>
+            <w:pPr>
+              <w:rPr>
+                <w:rFonts w:ascii="Menlo" w:eastAsiaTheme="majorHAnsi" w:hAnsi="Menlo" w:cs="Menlo" w:hint="eastAsia"/>
+                <w:sz w:val="20"/>
+                <w:szCs w:val="21"/>
+              </w:rPr>
+            </w:pPr>
+            <w:r>
+              <w:rPr>
+                <w:rFonts w:ascii="Menlo" w:eastAsiaTheme="majorHAnsi" w:hAnsi="Menlo" w:cs="Menlo" w:hint="eastAsia"/>
+                <w:sz w:val="20"/>
+                <w:szCs w:val="21"/>
+              </w:rPr>
+              <w:t>1</w:t>
+            </w:r>
+          </w:p>
+        </w:tc>
+        <w:tc>
+          <w:tcPr>
+            <w:tcW w:w="1043" w:type="dxa"/>
+          </w:tcPr>
+          <w:p>
+            <w:pPr>
+              <w:rPr>
+                <w:rFonts w:ascii="Menlo" w:eastAsiaTheme="majorHAnsi" w:hAnsi="Menlo" w:cs="Menlo" w:hint="eastAsia"/>
+                <w:sz w:val="20"/>
+                <w:szCs w:val="21"/>
+              </w:rPr>
+            </w:pPr>
+            <w:r>
+              <w:rPr>
+                <w:rFonts w:ascii="Menlo" w:eastAsiaTheme="majorHAnsi" w:hAnsi="Menlo" w:cs="Menlo" w:hint="eastAsia"/>
+                <w:sz w:val="20"/>
+                <w:szCs w:val="21"/>
+              </w:rPr>
+              <w:t>10</w:t>
+            </w:r>
+          </w:p>
+        </w:tc>
+        <w:tc>
+          <w:tcPr>
+            <w:tcW w:w="1043" w:type="dxa"/>
+          </w:tcPr>
+          <w:p>
+            <w:pPr>
+              <w:rPr>
+                <w:rFonts w:ascii="Menlo" w:eastAsiaTheme="majorHAnsi" w:hAnsi="Menlo" w:cs="Menlo" w:hint="eastAsia"/>
+                <w:sz w:val="20"/>
+                <w:szCs w:val="21"/>
+              </w:rPr>
+            </w:pPr>
+            <w:proofErr w:type="spellStart"/>
+            <w:r>
+              <w:rPr>
+                <w:rFonts w:ascii="Menlo" w:eastAsiaTheme="majorHAnsi" w:hAnsi="Menlo" w:cs="Menlo" w:hint="eastAsia"/>
+                <w:sz w:val="20"/>
+                <w:szCs w:val="21"/>
+              </w:rPr>
+              <w:t>rr</w:t>
+            </w:r>
+            <w:proofErr w:type="spellEnd"/>
+          </w:p>
+        </w:tc>
+        <w:tc>
+          <w:tcPr>
+            <w:tcW w:w="862" w:type="dxa"/>
+          </w:tcPr>
+          <w:p>
+            <w:pPr>
+              <w:rPr>
+                <w:rFonts w:ascii="Menlo" w:eastAsiaTheme="majorHAnsi" w:hAnsi="Menlo" w:cs="Menlo" w:hint="eastAsia"/>
+                <w:sz w:val="20"/>
+                <w:szCs w:val="21"/>
+              </w:rPr>
+            </w:pPr>
+            <w:r>
+              <w:rPr>
+                <w:rFonts w:ascii="Menlo" w:eastAsiaTheme="majorHAnsi" w:hAnsi="Menlo" w:cs="Menlo" w:hint="eastAsia"/>
+                <w:sz w:val="20"/>
+                <w:szCs w:val="21"/>
+              </w:rPr>
+              <w:t>10</w:t>
+            </w:r>
+          </w:p>
+        </w:tc>
+        <w:tc>
+          <w:tcPr>
+            <w:tcW w:w="1099" w:type="dxa"/>
+          </w:tcPr>
+          <w:p>
+            <w:pPr>
+              <w:rPr>
+                <w:rFonts w:ascii="Menlo" w:eastAsiaTheme="majorHAnsi" w:hAnsi="Menlo" w:cs="Menlo" w:hint="eastAsia"/>
+                <w:sz w:val="20"/>
+                <w:szCs w:val="21"/>
+              </w:rPr>
+            </w:pPr>
+            <w:r>
+              <w:rPr>
+                <w:rFonts w:ascii="Menlo" w:eastAsiaTheme="majorHAnsi" w:hAnsi="Menlo" w:cs="Menlo" w:hint="eastAsia"/>
+                <w:sz w:val="20"/>
+                <w:szCs w:val="21"/>
+              </w:rPr>
+              <w:t>01</w:t>
+            </w:r>
+          </w:p>
+        </w:tc>
+      </w:tr>
+      <w:tr>
+        <w:tc>
+          <w:tcPr>
+            <w:tcW w:w="891" w:type="dxa"/>
+          </w:tcPr>
+          <w:p>
+            <w:pPr>
+              <w:rPr>
+                <w:sz w:val="16"/>
+              </w:rPr>
+            </w:pPr>
+            <w:r>
+              <w:rPr>
+                <w:rFonts w:ascii="Menlo" w:eastAsiaTheme="majorHAnsi" w:hAnsi="Menlo" w:cs="Menlo"/>
+                <w:sz w:val="16"/>
+                <w:szCs w:val="21"/>
+              </w:rPr>
+              <w:t>addR3</w:t>
+            </w:r>
+          </w:p>
+        </w:tc>
+        <w:tc>
+          <w:tcPr>
+            <w:tcW w:w="1041" w:type="dxa"/>
+          </w:tcPr>
+          <w:p>
+            <w:pPr>
+              <w:rPr>
+                <w:rFonts w:ascii="Menlo" w:eastAsiaTheme="majorHAnsi" w:hAnsi="Menlo" w:cs="Menlo" w:hint="eastAsia"/>
+                <w:sz w:val="16"/>
+                <w:szCs w:val="21"/>
+              </w:rPr>
+            </w:pPr>
+            <w:r>
+              <w:rPr>
+                <w:rFonts w:ascii="Menlo" w:eastAsiaTheme="majorHAnsi" w:hAnsi="Menlo" w:cs="Menlo"/>
+                <w:sz w:val="16"/>
+                <w:szCs w:val="21"/>
+              </w:rPr>
+              <w:t>01111</w:t>
+            </w:r>
+            <w:r>
+              <w:rPr>
+                <w:rFonts w:ascii="Menlo" w:eastAsiaTheme="majorHAnsi" w:hAnsi="Menlo" w:cs="Menlo" w:hint="eastAsia"/>
+                <w:sz w:val="16"/>
+                <w:szCs w:val="21"/>
+              </w:rPr>
+              <w:t xml:space="preserve"> </w:t>
+            </w:r>
+            <w:proofErr w:type="spellStart"/>
+            <w:r>
+              <w:rPr>
+                <w:rFonts w:ascii="Menlo" w:eastAsiaTheme="majorHAnsi" w:hAnsi="Menlo" w:cs="Menlo" w:hint="eastAsia"/>
+                <w:sz w:val="16"/>
+                <w:szCs w:val="21"/>
+              </w:rPr>
+              <w:t>rr</w:t>
+            </w:r>
+            <w:proofErr w:type="spellEnd"/>
+          </w:p>
+        </w:tc>
+        <w:tc>
+          <w:tcPr>
+            <w:tcW w:w="737" w:type="dxa"/>
+          </w:tcPr>
+          <w:p>
+            <w:pPr>
+              <w:rPr>
+                <w:rFonts w:ascii="Menlo" w:eastAsiaTheme="majorHAnsi" w:hAnsi="Menlo" w:cs="Menlo" w:hint="eastAsia"/>
+                <w:sz w:val="20"/>
+                <w:szCs w:val="21"/>
+              </w:rPr>
+            </w:pPr>
+            <w:r>
+              <w:rPr>
+                <w:rFonts w:ascii="Menlo" w:eastAsiaTheme="majorHAnsi" w:hAnsi="Menlo" w:cs="Menlo" w:hint="eastAsia"/>
+                <w:sz w:val="20"/>
+                <w:szCs w:val="21"/>
+              </w:rPr>
+              <w:t>0</w:t>
+            </w:r>
+          </w:p>
+        </w:tc>
+        <w:tc>
+          <w:tcPr>
+            <w:tcW w:w="1168" w:type="dxa"/>
+          </w:tcPr>
+          <w:p>
+            <w:pPr>
+              <w:rPr>
+                <w:rFonts w:ascii="Menlo" w:eastAsiaTheme="majorHAnsi" w:hAnsi="Menlo" w:cs="Menlo" w:hint="eastAsia"/>
+                <w:sz w:val="20"/>
+                <w:szCs w:val="21"/>
+              </w:rPr>
+            </w:pPr>
+            <w:r>
+              <w:rPr>
+                <w:rFonts w:ascii="Menlo" w:eastAsiaTheme="majorHAnsi" w:hAnsi="Menlo" w:cs="Menlo" w:hint="eastAsia"/>
+                <w:sz w:val="20"/>
+                <w:szCs w:val="21"/>
+              </w:rPr>
+              <w:t>0</w:t>
+            </w:r>
+          </w:p>
+        </w:tc>
+        <w:tc>
+          <w:tcPr>
+            <w:tcW w:w="1260" w:type="dxa"/>
+          </w:tcPr>
+          <w:p>
+            <w:pPr>
+              <w:rPr>
+                <w:rFonts w:ascii="Menlo" w:eastAsiaTheme="majorHAnsi" w:hAnsi="Menlo" w:cs="Menlo" w:hint="eastAsia"/>
+                <w:sz w:val="20"/>
+                <w:szCs w:val="21"/>
+              </w:rPr>
+            </w:pPr>
+            <w:r>
+              <w:rPr>
+                <w:rFonts w:ascii="Menlo" w:eastAsiaTheme="majorHAnsi" w:hAnsi="Menlo" w:cs="Menlo" w:hint="eastAsia"/>
+                <w:sz w:val="20"/>
+                <w:szCs w:val="21"/>
+              </w:rPr>
+              <w:t>001</w:t>
+            </w:r>
+          </w:p>
+        </w:tc>
+        <w:tc>
+          <w:tcPr>
+            <w:tcW w:w="863" w:type="dxa"/>
+          </w:tcPr>
+          <w:p>
+            <w:pPr>
+              <w:rPr>
+                <w:rFonts w:ascii="Menlo" w:eastAsiaTheme="majorHAnsi" w:hAnsi="Menlo" w:cs="Menlo" w:hint="eastAsia"/>
+                <w:sz w:val="20"/>
+                <w:szCs w:val="21"/>
+              </w:rPr>
+            </w:pPr>
+            <w:r>
+              <w:rPr>
+                <w:rFonts w:ascii="Menlo" w:eastAsiaTheme="majorHAnsi" w:hAnsi="Menlo" w:cs="Menlo" w:hint="eastAsia"/>
+                <w:sz w:val="20"/>
+                <w:szCs w:val="21"/>
+              </w:rPr>
+              <w:t>00</w:t>
+            </w:r>
+          </w:p>
+        </w:tc>
+        <w:tc>
+          <w:tcPr>
+            <w:tcW w:w="1051" w:type="dxa"/>
+          </w:tcPr>
+          <w:p>
+            <w:pPr>
+              <w:rPr>
+                <w:rFonts w:ascii="Menlo" w:eastAsiaTheme="majorHAnsi" w:hAnsi="Menlo" w:cs="Menlo" w:hint="eastAsia"/>
+                <w:sz w:val="20"/>
+                <w:szCs w:val="21"/>
+              </w:rPr>
+            </w:pPr>
+            <w:r>
+              <w:rPr>
+                <w:rFonts w:ascii="Menlo" w:eastAsiaTheme="majorHAnsi" w:hAnsi="Menlo" w:cs="Menlo" w:hint="eastAsia"/>
+                <w:sz w:val="20"/>
+                <w:szCs w:val="21"/>
+              </w:rPr>
+              <w:t>1</w:t>
+            </w:r>
+          </w:p>
+        </w:tc>
+        <w:tc>
+          <w:tcPr>
+            <w:tcW w:w="1043" w:type="dxa"/>
+          </w:tcPr>
+          <w:p>
+            <w:pPr>
+              <w:rPr>
+                <w:rFonts w:ascii="Menlo" w:eastAsiaTheme="majorHAnsi" w:hAnsi="Menlo" w:cs="Menlo" w:hint="eastAsia"/>
+                <w:sz w:val="20"/>
+                <w:szCs w:val="21"/>
+              </w:rPr>
+            </w:pPr>
+            <w:proofErr w:type="spellStart"/>
+            <w:r>
+              <w:rPr>
+                <w:rFonts w:ascii="Menlo" w:eastAsiaTheme="majorHAnsi" w:hAnsi="Menlo" w:cs="Menlo" w:hint="eastAsia"/>
+                <w:sz w:val="20"/>
+                <w:szCs w:val="21"/>
+              </w:rPr>
+              <w:t>rr</w:t>
+            </w:r>
+            <w:proofErr w:type="spellEnd"/>
+          </w:p>
+        </w:tc>
+        <w:tc>
+          <w:tcPr>
+            <w:tcW w:w="1043" w:type="dxa"/>
+          </w:tcPr>
+          <w:p>
+            <w:pPr>
+              <w:rPr>
+                <w:rFonts w:ascii="Menlo" w:eastAsiaTheme="majorHAnsi" w:hAnsi="Menlo" w:cs="Menlo" w:hint="eastAsia"/>
+                <w:sz w:val="20"/>
+                <w:szCs w:val="21"/>
+              </w:rPr>
+            </w:pPr>
+            <w:proofErr w:type="spellStart"/>
+            <w:r>
+              <w:rPr>
+                <w:rFonts w:ascii="Menlo" w:eastAsiaTheme="majorHAnsi" w:hAnsi="Menlo" w:cs="Menlo" w:hint="eastAsia"/>
+                <w:sz w:val="20"/>
+                <w:szCs w:val="21"/>
+              </w:rPr>
+              <w:t>rr</w:t>
+            </w:r>
+            <w:proofErr w:type="spellEnd"/>
+          </w:p>
+        </w:tc>
+        <w:tc>
+          <w:tcPr>
+            <w:tcW w:w="862" w:type="dxa"/>
+          </w:tcPr>
+          <w:p>
+            <w:pPr>
+              <w:rPr>
+                <w:rFonts w:ascii="Menlo" w:eastAsiaTheme="majorHAnsi" w:hAnsi="Menlo" w:cs="Menlo" w:hint="eastAsia"/>
+                <w:sz w:val="20"/>
+                <w:szCs w:val="21"/>
+              </w:rPr>
+            </w:pPr>
+            <w:r>
+              <w:rPr>
+                <w:rFonts w:ascii="Menlo" w:eastAsiaTheme="majorHAnsi" w:hAnsi="Menlo" w:cs="Menlo" w:hint="eastAsia"/>
+                <w:sz w:val="20"/>
+                <w:szCs w:val="21"/>
+              </w:rPr>
+              <w:t>11</w:t>
+            </w:r>
+          </w:p>
+        </w:tc>
+        <w:tc>
+          <w:tcPr>
+            <w:tcW w:w="1099" w:type="dxa"/>
+          </w:tcPr>
+          <w:p>
+            <w:pPr>
+              <w:rPr>
+                <w:rFonts w:ascii="Menlo" w:eastAsiaTheme="majorHAnsi" w:hAnsi="Menlo" w:cs="Menlo" w:hint="eastAsia"/>
+                <w:sz w:val="20"/>
+                <w:szCs w:val="21"/>
+              </w:rPr>
+            </w:pPr>
+            <w:r>
+              <w:rPr>
+                <w:rFonts w:ascii="Menlo" w:eastAsiaTheme="majorHAnsi" w:hAnsi="Menlo" w:cs="Menlo" w:hint="eastAsia"/>
+                <w:sz w:val="20"/>
+                <w:szCs w:val="21"/>
+              </w:rPr>
+              <w:t>01</w:t>
+            </w:r>
+          </w:p>
+        </w:tc>
+      </w:tr>
+      <w:tr>
+        <w:trPr>
+          <w:trHeight w:val="451"/>
+        </w:trPr>
+        <w:tc>
+          <w:tcPr>
+            <w:tcW w:w="891" w:type="dxa"/>
+          </w:tcPr>
+          <w:p>
+            <w:pPr>
+              <w:rPr>
+                <w:rFonts w:ascii="Menlo" w:eastAsiaTheme="majorHAnsi" w:hAnsi="Menlo" w:cs="Menlo"/>
+                <w:sz w:val="16"/>
+                <w:szCs w:val="21"/>
+              </w:rPr>
+            </w:pPr>
+            <w:r>
+              <w:rPr>
+                <w:rFonts w:ascii="Menlo" w:eastAsiaTheme="majorHAnsi" w:hAnsi="Menlo" w:cs="Menlo"/>
+                <w:sz w:val="16"/>
+                <w:szCs w:val="21"/>
+              </w:rPr>
+              <w:t>subR3</w:t>
+            </w:r>
+          </w:p>
+        </w:tc>
+        <w:tc>
+          <w:tcPr>
+            <w:tcW w:w="1041" w:type="dxa"/>
+          </w:tcPr>
+          <w:p>
+            <w:pPr>
+              <w:rPr>
+                <w:rFonts w:ascii="Menlo" w:eastAsiaTheme="majorHAnsi" w:hAnsi="Menlo" w:cs="Menlo" w:hint="eastAsia"/>
+                <w:sz w:val="16"/>
+                <w:szCs w:val="21"/>
+              </w:rPr>
+            </w:pPr>
+            <w:r>
+              <w:rPr>
+                <w:rFonts w:ascii="Menlo" w:eastAsiaTheme="majorHAnsi" w:hAnsi="Menlo" w:cs="Menlo"/>
+                <w:sz w:val="16"/>
+                <w:szCs w:val="21"/>
+              </w:rPr>
+              <w:t>01101</w:t>
+            </w:r>
+            <w:r>
+              <w:rPr>
+                <w:rFonts w:ascii="Menlo" w:eastAsiaTheme="majorHAnsi" w:hAnsi="Menlo" w:cs="Menlo" w:hint="eastAsia"/>
+                <w:sz w:val="16"/>
+                <w:szCs w:val="21"/>
+              </w:rPr>
+              <w:t xml:space="preserve"> </w:t>
+            </w:r>
+            <w:proofErr w:type="spellStart"/>
+            <w:r>
+              <w:rPr>
+                <w:rFonts w:ascii="Menlo" w:eastAsiaTheme="majorHAnsi" w:hAnsi="Menlo" w:cs="Menlo" w:hint="eastAsia"/>
+                <w:sz w:val="16"/>
+                <w:szCs w:val="21"/>
+              </w:rPr>
+              <w:t>rr</w:t>
+            </w:r>
+            <w:proofErr w:type="spellEnd"/>
+          </w:p>
+        </w:tc>
+        <w:tc>
+          <w:tcPr>
+            <w:tcW w:w="737" w:type="dxa"/>
+          </w:tcPr>
+          <w:p>
+            <w:pPr>
+              <w:rPr>
+                <w:rFonts w:ascii="Menlo" w:eastAsiaTheme="majorHAnsi" w:hAnsi="Menlo" w:cs="Menlo" w:hint="eastAsia"/>
+                <w:sz w:val="20"/>
+                <w:szCs w:val="21"/>
+              </w:rPr>
+            </w:pPr>
+            <w:r>
+              <w:rPr>
+                <w:rFonts w:ascii="Menlo" w:eastAsiaTheme="majorHAnsi" w:hAnsi="Menlo" w:cs="Menlo" w:hint="eastAsia"/>
+                <w:sz w:val="20"/>
+                <w:szCs w:val="21"/>
+              </w:rPr>
+              <w:t>0</w:t>
+            </w:r>
+          </w:p>
+        </w:tc>
+        <w:tc>
+          <w:tcPr>
+            <w:tcW w:w="1168" w:type="dxa"/>
+          </w:tcPr>
+          <w:p>
+            <w:pPr>
+              <w:rPr>
+                <w:rFonts w:ascii="Menlo" w:eastAsiaTheme="majorHAnsi" w:hAnsi="Menlo" w:cs="Menlo" w:hint="eastAsia"/>
+                <w:sz w:val="20"/>
+                <w:szCs w:val="21"/>
+              </w:rPr>
+            </w:pPr>
+            <w:r>
+              <w:rPr>
+                <w:rFonts w:ascii="Menlo" w:eastAsiaTheme="majorHAnsi" w:hAnsi="Menlo" w:cs="Menlo" w:hint="eastAsia"/>
+                <w:sz w:val="20"/>
+                <w:szCs w:val="21"/>
+              </w:rPr>
+              <w:t>0</w:t>
+            </w:r>
+          </w:p>
+        </w:tc>
+        <w:tc>
+          <w:tcPr>
+            <w:tcW w:w="1260" w:type="dxa"/>
+          </w:tcPr>
+          <w:p>
+            <w:pPr>
+              <w:rPr>
+                <w:rFonts w:ascii="Menlo" w:eastAsiaTheme="majorHAnsi" w:hAnsi="Menlo" w:cs="Menlo" w:hint="eastAsia"/>
+                <w:sz w:val="20"/>
+                <w:szCs w:val="21"/>
+              </w:rPr>
+            </w:pPr>
+            <w:r>
+              <w:rPr>
+                <w:rFonts w:ascii="Menlo" w:eastAsiaTheme="majorHAnsi" w:hAnsi="Menlo" w:cs="Menlo" w:hint="eastAsia"/>
+                <w:sz w:val="20"/>
+                <w:szCs w:val="21"/>
+              </w:rPr>
+              <w:t>101</w:t>
+            </w:r>
+          </w:p>
+        </w:tc>
+        <w:tc>
+          <w:tcPr>
+            <w:tcW w:w="863" w:type="dxa"/>
+          </w:tcPr>
+          <w:p>
+            <w:pPr>
+              <w:rPr>
+                <w:rFonts w:ascii="Menlo" w:eastAsiaTheme="majorHAnsi" w:hAnsi="Menlo" w:cs="Menlo" w:hint="eastAsia"/>
+                <w:sz w:val="20"/>
+                <w:szCs w:val="21"/>
+              </w:rPr>
+            </w:pPr>
+            <w:r>
+              <w:rPr>
+                <w:rFonts w:ascii="Menlo" w:eastAsiaTheme="majorHAnsi" w:hAnsi="Menlo" w:cs="Menlo" w:hint="eastAsia"/>
+                <w:sz w:val="20"/>
+                <w:szCs w:val="21"/>
+              </w:rPr>
+              <w:t>00</w:t>
+            </w:r>
+          </w:p>
+        </w:tc>
+        <w:tc>
+          <w:tcPr>
+            <w:tcW w:w="1051" w:type="dxa"/>
+          </w:tcPr>
+          <w:p>
+            <w:pPr>
+              <w:rPr>
+                <w:rFonts w:ascii="Menlo" w:eastAsiaTheme="majorHAnsi" w:hAnsi="Menlo" w:cs="Menlo" w:hint="eastAsia"/>
+                <w:sz w:val="20"/>
+                <w:szCs w:val="21"/>
+              </w:rPr>
+            </w:pPr>
+            <w:r>
+              <w:rPr>
+                <w:rFonts w:ascii="Menlo" w:eastAsiaTheme="majorHAnsi" w:hAnsi="Menlo" w:cs="Menlo" w:hint="eastAsia"/>
+                <w:sz w:val="20"/>
+                <w:szCs w:val="21"/>
+              </w:rPr>
+              <w:t>1</w:t>
+            </w:r>
+          </w:p>
+        </w:tc>
+        <w:tc>
+          <w:tcPr>
+            <w:tcW w:w="1043" w:type="dxa"/>
+          </w:tcPr>
+          <w:p>
+            <w:pPr>
+              <w:rPr>
+                <w:rFonts w:ascii="Menlo" w:eastAsiaTheme="majorHAnsi" w:hAnsi="Menlo" w:cs="Menlo" w:hint="eastAsia"/>
+                <w:sz w:val="20"/>
+                <w:szCs w:val="21"/>
+              </w:rPr>
+            </w:pPr>
+            <w:r>
+              <w:rPr>
+                <w:rFonts w:ascii="Menlo" w:eastAsiaTheme="majorHAnsi" w:hAnsi="Menlo" w:cs="Menlo" w:hint="eastAsia"/>
+                <w:sz w:val="20"/>
+                <w:szCs w:val="21"/>
+              </w:rPr>
+              <w:t>11</w:t>
+            </w:r>
+          </w:p>
+        </w:tc>
+        <w:tc>
+          <w:tcPr>
+            <w:tcW w:w="1043" w:type="dxa"/>
+          </w:tcPr>
+          <w:p>
+            <w:pPr>
+              <w:rPr>
+                <w:rFonts w:ascii="Menlo" w:eastAsiaTheme="majorHAnsi" w:hAnsi="Menlo" w:cs="Menlo" w:hint="eastAsia"/>
+                <w:sz w:val="20"/>
+                <w:szCs w:val="21"/>
+              </w:rPr>
+            </w:pPr>
+            <w:proofErr w:type="spellStart"/>
+            <w:r>
+              <w:rPr>
+                <w:rFonts w:ascii="Menlo" w:eastAsiaTheme="majorHAnsi" w:hAnsi="Menlo" w:cs="Menlo" w:hint="eastAsia"/>
+                <w:sz w:val="20"/>
+                <w:szCs w:val="21"/>
+              </w:rPr>
+              <w:t>rr</w:t>
+            </w:r>
+            <w:proofErr w:type="spellEnd"/>
+          </w:p>
+        </w:tc>
+        <w:tc>
+          <w:tcPr>
+            <w:tcW w:w="862" w:type="dxa"/>
+          </w:tcPr>
+          <w:p>
+            <w:pPr>
+              <w:rPr>
+                <w:rFonts w:ascii="Menlo" w:eastAsiaTheme="majorHAnsi" w:hAnsi="Menlo" w:cs="Menlo" w:hint="eastAsia"/>
+                <w:sz w:val="20"/>
+                <w:szCs w:val="21"/>
+              </w:rPr>
+            </w:pPr>
+            <w:r>
+              <w:rPr>
+                <w:rFonts w:ascii="Menlo" w:eastAsiaTheme="majorHAnsi" w:hAnsi="Menlo" w:cs="Menlo" w:hint="eastAsia"/>
+                <w:sz w:val="20"/>
+                <w:szCs w:val="21"/>
+              </w:rPr>
+              <w:t>11</w:t>
+            </w:r>
+          </w:p>
+        </w:tc>
+        <w:tc>
+          <w:tcPr>
+            <w:tcW w:w="1099" w:type="dxa"/>
+          </w:tcPr>
+          <w:p>
+            <w:pPr>
+              <w:rPr>
+                <w:rFonts w:ascii="Menlo" w:eastAsiaTheme="majorHAnsi" w:hAnsi="Menlo" w:cs="Menlo" w:hint="eastAsia"/>
+                <w:sz w:val="20"/>
+                <w:szCs w:val="21"/>
+              </w:rPr>
+            </w:pPr>
+            <w:r>
+              <w:rPr>
+                <w:rFonts w:ascii="Menlo" w:eastAsiaTheme="majorHAnsi" w:hAnsi="Menlo" w:cs="Menlo" w:hint="eastAsia"/>
+                <w:sz w:val="20"/>
+                <w:szCs w:val="21"/>
+              </w:rPr>
+              <w:t>01</w:t>
+            </w:r>
+          </w:p>
+        </w:tc>
+      </w:tr>
+      <w:tr>
+        <w:tc>
+          <w:tcPr>
+            <w:tcW w:w="891" w:type="dxa"/>
+          </w:tcPr>
+          <w:p>
+            <w:pPr>
+              <w:rPr>
+                <w:rFonts w:ascii="Menlo" w:eastAsiaTheme="majorHAnsi" w:hAnsi="Menlo" w:cs="Menlo"/>
+                <w:sz w:val="16"/>
+                <w:szCs w:val="21"/>
+              </w:rPr>
+            </w:pPr>
+            <w:proofErr w:type="spellStart"/>
+            <w:r>
+              <w:rPr>
+                <w:rFonts w:ascii="Menlo" w:eastAsiaTheme="majorHAnsi" w:hAnsi="Menlo" w:cs="Menlo"/>
+                <w:sz w:val="16"/>
+                <w:szCs w:val="21"/>
+              </w:rPr>
+              <w:t>addi</w:t>
+            </w:r>
+            <w:proofErr w:type="spellEnd"/>
+          </w:p>
+        </w:tc>
+        <w:tc>
+          <w:tcPr>
+            <w:tcW w:w="1041" w:type="dxa"/>
+          </w:tcPr>
+          <w:p>
+            <w:pPr>
+              <w:rPr>
+                <w:rFonts w:ascii="Menlo" w:eastAsiaTheme="majorHAnsi" w:hAnsi="Menlo" w:cs="Menlo" w:hint="eastAsia"/>
+                <w:sz w:val="16"/>
+                <w:szCs w:val="21"/>
+              </w:rPr>
+            </w:pPr>
+            <w:r>
+              <w:rPr>
+                <w:rFonts w:ascii="Menlo" w:eastAsiaTheme="majorHAnsi" w:hAnsi="Menlo" w:cs="Menlo"/>
+                <w:sz w:val="16"/>
+                <w:szCs w:val="21"/>
+              </w:rPr>
+              <w:t>100</w:t>
+            </w:r>
+            <w:r>
+              <w:rPr>
+                <w:rFonts w:ascii="Menlo" w:eastAsiaTheme="majorHAnsi" w:hAnsi="Menlo" w:cs="Menlo" w:hint="eastAsia"/>
+                <w:sz w:val="16"/>
+                <w:szCs w:val="21"/>
+              </w:rPr>
+              <w:t xml:space="preserve"> </w:t>
+            </w:r>
+            <w:proofErr w:type="spellStart"/>
+            <w:r>
+              <w:rPr>
+                <w:rFonts w:ascii="Menlo" w:eastAsiaTheme="majorHAnsi" w:hAnsi="Menlo" w:cs="Menlo" w:hint="eastAsia"/>
+                <w:sz w:val="16"/>
+                <w:szCs w:val="21"/>
+              </w:rPr>
+              <w:t>rr</w:t>
+            </w:r>
+            <w:proofErr w:type="spellEnd"/>
+            <w:r>
+              <w:rPr>
+                <w:rFonts w:ascii="Menlo" w:eastAsiaTheme="majorHAnsi" w:hAnsi="Menlo" w:cs="Menlo" w:hint="eastAsia"/>
+                <w:sz w:val="16"/>
+                <w:szCs w:val="21"/>
+              </w:rPr>
+              <w:t xml:space="preserve"> ii</w:t>
+            </w:r>
+          </w:p>
+        </w:tc>
+        <w:tc>
+          <w:tcPr>
+            <w:tcW w:w="737" w:type="dxa"/>
+          </w:tcPr>
+          <w:p>
+            <w:pPr>
+              <w:rPr>
+                <w:rFonts w:ascii="Menlo" w:eastAsiaTheme="majorHAnsi" w:hAnsi="Menlo" w:cs="Menlo" w:hint="eastAsia"/>
+                <w:sz w:val="20"/>
+                <w:szCs w:val="21"/>
+              </w:rPr>
+            </w:pPr>
+            <w:r>
+              <w:rPr>
+                <w:rFonts w:ascii="Menlo" w:eastAsiaTheme="majorHAnsi" w:hAnsi="Menlo" w:cs="Menlo" w:hint="eastAsia"/>
+                <w:sz w:val="20"/>
+                <w:szCs w:val="21"/>
+              </w:rPr>
+              <w:t>0</w:t>
+            </w:r>
+          </w:p>
+        </w:tc>
+        <w:tc>
+          <w:tcPr>
+            <w:tcW w:w="1168" w:type="dxa"/>
+          </w:tcPr>
+          <w:p>
+            <w:pPr>
+              <w:rPr>
+                <w:rFonts w:ascii="Menlo" w:eastAsiaTheme="majorHAnsi" w:hAnsi="Menlo" w:cs="Menlo" w:hint="eastAsia"/>
+                <w:sz w:val="20"/>
+                <w:szCs w:val="21"/>
+              </w:rPr>
+            </w:pPr>
+            <w:r>
+              <w:rPr>
+                <w:rFonts w:ascii="Menlo" w:eastAsiaTheme="majorHAnsi" w:hAnsi="Menlo" w:cs="Menlo" w:hint="eastAsia"/>
+                <w:sz w:val="20"/>
+                <w:szCs w:val="21"/>
+              </w:rPr>
+              <w:t>0</w:t>
+            </w:r>
+          </w:p>
+        </w:tc>
+        <w:tc>
+          <w:tcPr>
+            <w:tcW w:w="1260" w:type="dxa"/>
+          </w:tcPr>
+          <w:p>
+            <w:pPr>
+              <w:rPr>
+                <w:rFonts w:ascii="Menlo" w:eastAsiaTheme="majorHAnsi" w:hAnsi="Menlo" w:cs="Menlo" w:hint="eastAsia"/>
+                <w:sz w:val="20"/>
+                <w:szCs w:val="21"/>
+              </w:rPr>
+            </w:pPr>
+            <w:r>
+              <w:rPr>
+                <w:rFonts w:ascii="Menlo" w:eastAsiaTheme="majorHAnsi" w:hAnsi="Menlo" w:cs="Menlo" w:hint="eastAsia"/>
+                <w:sz w:val="20"/>
+                <w:szCs w:val="21"/>
+              </w:rPr>
+              <w:t>001</w:t>
+            </w:r>
+          </w:p>
+        </w:tc>
+        <w:tc>
+          <w:tcPr>
+            <w:tcW w:w="863" w:type="dxa"/>
+          </w:tcPr>
+          <w:p>
+            <w:pPr>
+              <w:rPr>
+                <w:rFonts w:ascii="Menlo" w:eastAsiaTheme="majorHAnsi" w:hAnsi="Menlo" w:cs="Menlo" w:hint="eastAsia"/>
+                <w:sz w:val="20"/>
+                <w:szCs w:val="21"/>
+              </w:rPr>
+            </w:pPr>
+            <w:r>
+              <w:rPr>
+                <w:rFonts w:ascii="Menlo" w:eastAsiaTheme="majorHAnsi" w:hAnsi="Menlo" w:cs="Menlo" w:hint="eastAsia"/>
+                <w:sz w:val="20"/>
+                <w:szCs w:val="21"/>
+              </w:rPr>
+              <w:t>01</w:t>
+            </w:r>
+          </w:p>
+        </w:tc>
+        <w:tc>
+          <w:tcPr>
+            <w:tcW w:w="1051" w:type="dxa"/>
+          </w:tcPr>
+          <w:p>
+            <w:pPr>
+              <w:rPr>
+                <w:rFonts w:ascii="Menlo" w:eastAsiaTheme="majorHAnsi" w:hAnsi="Menlo" w:cs="Menlo" w:hint="eastAsia"/>
+                <w:sz w:val="20"/>
+                <w:szCs w:val="21"/>
+              </w:rPr>
+            </w:pPr>
+            <w:r>
+              <w:rPr>
+                <w:rFonts w:ascii="Menlo" w:eastAsiaTheme="majorHAnsi" w:hAnsi="Menlo" w:cs="Menlo" w:hint="eastAsia"/>
+                <w:sz w:val="20"/>
+                <w:szCs w:val="21"/>
+              </w:rPr>
+              <w:t>1</w:t>
+            </w:r>
+          </w:p>
+        </w:tc>
+        <w:tc>
+          <w:tcPr>
+            <w:tcW w:w="1043" w:type="dxa"/>
+          </w:tcPr>
+          <w:p>
+            <w:pPr>
+              <w:rPr>
+                <w:rFonts w:ascii="Menlo" w:eastAsiaTheme="majorHAnsi" w:hAnsi="Menlo" w:cs="Menlo" w:hint="eastAsia"/>
+                <w:sz w:val="20"/>
+                <w:szCs w:val="21"/>
+              </w:rPr>
+            </w:pPr>
+            <w:proofErr w:type="spellStart"/>
+            <w:r>
+              <w:rPr>
+                <w:rFonts w:ascii="Menlo" w:eastAsiaTheme="majorHAnsi" w:hAnsi="Menlo" w:cs="Menlo" w:hint="eastAsia"/>
+                <w:sz w:val="20"/>
+                <w:szCs w:val="21"/>
+              </w:rPr>
+              <w:t>rr</w:t>
+            </w:r>
+            <w:proofErr w:type="spellEnd"/>
+          </w:p>
+        </w:tc>
+        <w:tc>
+          <w:tcPr>
+            <w:tcW w:w="1043" w:type="dxa"/>
+          </w:tcPr>
+          <w:p>
+            <w:pPr>
+              <w:rPr>
+                <w:rFonts w:ascii="Menlo" w:eastAsiaTheme="majorHAnsi" w:hAnsi="Menlo" w:cs="Menlo" w:hint="eastAsia"/>
+                <w:sz w:val="20"/>
+                <w:szCs w:val="21"/>
+              </w:rPr>
+            </w:pPr>
+            <w:r>
+              <w:rPr>
+                <w:rFonts w:ascii="Menlo" w:eastAsiaTheme="majorHAnsi" w:hAnsi="Menlo" w:cs="Menlo" w:hint="eastAsia"/>
+                <w:sz w:val="20"/>
+                <w:szCs w:val="21"/>
+              </w:rPr>
+              <w:t>XX</w:t>
+            </w:r>
+          </w:p>
+        </w:tc>
+        <w:tc>
+          <w:tcPr>
+            <w:tcW w:w="862" w:type="dxa"/>
+          </w:tcPr>
+          <w:p>
+            <w:pPr>
+              <w:rPr>
+                <w:rFonts w:ascii="Menlo" w:eastAsiaTheme="majorHAnsi" w:hAnsi="Menlo" w:cs="Menlo" w:hint="eastAsia"/>
+                <w:sz w:val="20"/>
+                <w:szCs w:val="21"/>
+              </w:rPr>
+            </w:pPr>
+            <w:proofErr w:type="spellStart"/>
+            <w:r>
+              <w:rPr>
+                <w:rFonts w:ascii="Menlo" w:eastAsiaTheme="majorHAnsi" w:hAnsi="Menlo" w:cs="Menlo" w:hint="eastAsia"/>
+                <w:sz w:val="20"/>
+                <w:szCs w:val="21"/>
+              </w:rPr>
+              <w:t>rr</w:t>
+            </w:r>
+            <w:proofErr w:type="spellEnd"/>
+          </w:p>
+        </w:tc>
+        <w:tc>
+          <w:tcPr>
+            <w:tcW w:w="1099" w:type="dxa"/>
+          </w:tcPr>
+          <w:p>
+            <w:pPr>
+              <w:rPr>
+                <w:rFonts w:ascii="Menlo" w:eastAsiaTheme="majorHAnsi" w:hAnsi="Menlo" w:cs="Menlo" w:hint="eastAsia"/>
+                <w:sz w:val="20"/>
+                <w:szCs w:val="21"/>
+              </w:rPr>
+            </w:pPr>
+            <w:r>
+              <w:rPr>
+                <w:rFonts w:ascii="Menlo" w:eastAsiaTheme="majorHAnsi" w:hAnsi="Menlo" w:cs="Menlo" w:hint="eastAsia"/>
+                <w:sz w:val="20"/>
+                <w:szCs w:val="21"/>
+              </w:rPr>
+              <w:t>01</w:t>
+            </w:r>
+          </w:p>
+        </w:tc>
+      </w:tr>
+      <w:tr>
+        <w:tc>
+          <w:tcPr>
+            <w:tcW w:w="891" w:type="dxa"/>
+          </w:tcPr>
+          <w:p>
+            <w:pPr>
+              <w:rPr>
+                <w:rFonts w:ascii="Menlo" w:eastAsiaTheme="majorHAnsi" w:hAnsi="Menlo" w:cs="Menlo"/>
+                <w:sz w:val="16"/>
+                <w:szCs w:val="21"/>
+              </w:rPr>
+            </w:pPr>
+            <w:r>
+              <w:rPr>
+                <w:rFonts w:ascii="Menlo" w:eastAsiaTheme="majorHAnsi" w:hAnsi="Menlo" w:cs="Menlo"/>
+                <w:sz w:val="16"/>
+                <w:szCs w:val="21"/>
+              </w:rPr>
+              <w:t>sltR0</w:t>
+            </w:r>
+          </w:p>
+        </w:tc>
+        <w:tc>
+          <w:tcPr>
+            <w:tcW w:w="1041" w:type="dxa"/>
+          </w:tcPr>
+          <w:p>
+            <w:pPr>
+              <w:rPr>
+                <w:rFonts w:ascii="Menlo" w:eastAsiaTheme="majorHAnsi" w:hAnsi="Menlo" w:cs="Menlo" w:hint="eastAsia"/>
+                <w:sz w:val="16"/>
+                <w:szCs w:val="21"/>
+              </w:rPr>
+            </w:pPr>
+            <w:r>
+              <w:rPr>
+                <w:rFonts w:ascii="Menlo" w:eastAsiaTheme="majorHAnsi" w:hAnsi="Menlo" w:cs="Menlo"/>
+                <w:sz w:val="16"/>
+                <w:szCs w:val="21"/>
+              </w:rPr>
+              <w:t>101</w:t>
+            </w:r>
+            <w:r>
+              <w:rPr>
+                <w:rFonts w:ascii="Menlo" w:eastAsiaTheme="majorHAnsi" w:hAnsi="Menlo" w:cs="Menlo" w:hint="eastAsia"/>
+                <w:sz w:val="16"/>
+                <w:szCs w:val="21"/>
+              </w:rPr>
+              <w:t xml:space="preserve"> </w:t>
+            </w:r>
+            <w:proofErr w:type="spellStart"/>
+            <w:r>
+              <w:rPr>
+                <w:rFonts w:ascii="Menlo" w:eastAsiaTheme="majorHAnsi" w:hAnsi="Menlo" w:cs="Menlo" w:hint="eastAsia"/>
+                <w:sz w:val="16"/>
+                <w:szCs w:val="21"/>
+              </w:rPr>
+              <w:t>rr</w:t>
+            </w:r>
+            <w:proofErr w:type="spellEnd"/>
+            <w:r>
+              <w:rPr>
+                <w:rFonts w:ascii="Menlo" w:eastAsiaTheme="majorHAnsi" w:hAnsi="Menlo" w:cs="Menlo" w:hint="eastAsia"/>
+                <w:sz w:val="16"/>
+                <w:szCs w:val="21"/>
+              </w:rPr>
+              <w:t xml:space="preserve"> </w:t>
+            </w:r>
+            <w:proofErr w:type="spellStart"/>
+            <w:r>
+              <w:rPr>
+                <w:rFonts w:ascii="Menlo" w:eastAsiaTheme="majorHAnsi" w:hAnsi="Menlo" w:cs="Menlo" w:hint="eastAsia"/>
+                <w:sz w:val="16"/>
+                <w:szCs w:val="21"/>
+              </w:rPr>
+              <w:t>ss</w:t>
+            </w:r>
+            <w:proofErr w:type="spellEnd"/>
+          </w:p>
+        </w:tc>
+        <w:tc>
+          <w:tcPr>
+            <w:tcW w:w="737" w:type="dxa"/>
+          </w:tcPr>
+          <w:p>
+            <w:pPr>
+              <w:rPr>
+                <w:rFonts w:ascii="Menlo" w:eastAsiaTheme="majorHAnsi" w:hAnsi="Menlo" w:cs="Menlo" w:hint="eastAsia"/>
+                <w:sz w:val="20"/>
+                <w:szCs w:val="21"/>
+              </w:rPr>
+            </w:pPr>
+            <w:r>
+              <w:rPr>
+                <w:rFonts w:ascii="Menlo" w:eastAsiaTheme="majorHAnsi" w:hAnsi="Menlo" w:cs="Menlo" w:hint="eastAsia"/>
+                <w:sz w:val="20"/>
+                <w:szCs w:val="21"/>
+              </w:rPr>
+              <w:t>0</w:t>
+            </w:r>
+          </w:p>
+        </w:tc>
+        <w:tc>
+          <w:tcPr>
+            <w:tcW w:w="1168" w:type="dxa"/>
+          </w:tcPr>
+          <w:p>
+            <w:pPr>
+              <w:rPr>
+                <w:rFonts w:ascii="Menlo" w:eastAsiaTheme="majorHAnsi" w:hAnsi="Menlo" w:cs="Menlo" w:hint="eastAsia"/>
+                <w:sz w:val="20"/>
+                <w:szCs w:val="21"/>
+              </w:rPr>
+            </w:pPr>
+            <w:r>
+              <w:rPr>
+                <w:rFonts w:ascii="Menlo" w:eastAsiaTheme="majorHAnsi" w:hAnsi="Menlo" w:cs="Menlo" w:hint="eastAsia"/>
+                <w:sz w:val="20"/>
+                <w:szCs w:val="21"/>
+              </w:rPr>
+              <w:t>0</w:t>
+            </w:r>
+          </w:p>
+        </w:tc>
+        <w:tc>
+          <w:tcPr>
+            <w:tcW w:w="1260" w:type="dxa"/>
+          </w:tcPr>
+          <w:p>
+            <w:pPr>
+              <w:rPr>
+                <w:rFonts w:ascii="Menlo" w:eastAsiaTheme="majorHAnsi" w:hAnsi="Menlo" w:cs="Menlo" w:hint="eastAsia"/>
+                <w:sz w:val="20"/>
+                <w:szCs w:val="21"/>
+              </w:rPr>
+            </w:pPr>
+            <w:r>
+              <w:rPr>
+                <w:rFonts w:ascii="Menlo" w:eastAsiaTheme="majorHAnsi" w:hAnsi="Menlo" w:cs="Menlo" w:hint="eastAsia"/>
+                <w:sz w:val="20"/>
+                <w:szCs w:val="21"/>
+              </w:rPr>
+              <w:t>110</w:t>
+            </w:r>
+          </w:p>
+        </w:tc>
+        <w:tc>
+          <w:tcPr>
+            <w:tcW w:w="863" w:type="dxa"/>
+          </w:tcPr>
+          <w:p>
+            <w:pPr>
+              <w:rPr>
+                <w:rFonts w:ascii="Menlo" w:eastAsiaTheme="majorHAnsi" w:hAnsi="Menlo" w:cs="Menlo" w:hint="eastAsia"/>
+                <w:sz w:val="20"/>
+                <w:szCs w:val="21"/>
+              </w:rPr>
+            </w:pPr>
+            <w:r>
+              <w:rPr>
+                <w:rFonts w:ascii="Menlo" w:eastAsiaTheme="majorHAnsi" w:hAnsi="Menlo" w:cs="Menlo" w:hint="eastAsia"/>
+                <w:sz w:val="20"/>
+                <w:szCs w:val="21"/>
+              </w:rPr>
+              <w:t>00</w:t>
+            </w:r>
+          </w:p>
+        </w:tc>
+        <w:tc>
+          <w:tcPr>
+            <w:tcW w:w="1051" w:type="dxa"/>
+          </w:tcPr>
+          <w:p>
+            <w:pPr>
+              <w:rPr>
+                <w:rFonts w:ascii="Menlo" w:eastAsiaTheme="majorHAnsi" w:hAnsi="Menlo" w:cs="Menlo" w:hint="eastAsia"/>
+                <w:sz w:val="20"/>
+                <w:szCs w:val="21"/>
+              </w:rPr>
+            </w:pPr>
+            <w:r>
+              <w:rPr>
+                <w:rFonts w:ascii="Menlo" w:eastAsiaTheme="majorHAnsi" w:hAnsi="Menlo" w:cs="Menlo" w:hint="eastAsia"/>
+                <w:sz w:val="20"/>
+                <w:szCs w:val="21"/>
+              </w:rPr>
+              <w:t>1</w:t>
+            </w:r>
+          </w:p>
+        </w:tc>
+        <w:tc>
+          <w:tcPr>
+            <w:tcW w:w="1043" w:type="dxa"/>
+          </w:tcPr>
+          <w:p>
+            <w:pPr>
+              <w:rPr>
+                <w:rFonts w:ascii="Menlo" w:eastAsiaTheme="majorHAnsi" w:hAnsi="Menlo" w:cs="Menlo" w:hint="eastAsia"/>
+                <w:sz w:val="20"/>
+                <w:szCs w:val="21"/>
+              </w:rPr>
+            </w:pPr>
+            <w:proofErr w:type="spellStart"/>
+            <w:r>
+              <w:rPr>
+                <w:rFonts w:ascii="Menlo" w:eastAsiaTheme="majorHAnsi" w:hAnsi="Menlo" w:cs="Menlo" w:hint="eastAsia"/>
+                <w:sz w:val="20"/>
+                <w:szCs w:val="21"/>
+              </w:rPr>
+              <w:t>rr</w:t>
+            </w:r>
+            <w:proofErr w:type="spellEnd"/>
+          </w:p>
+        </w:tc>
+        <w:tc>
+          <w:tcPr>
+            <w:tcW w:w="1043" w:type="dxa"/>
+          </w:tcPr>
+          <w:p>
+            <w:pPr>
+              <w:rPr>
+                <w:rFonts w:ascii="Menlo" w:eastAsiaTheme="majorHAnsi" w:hAnsi="Menlo" w:cs="Menlo" w:hint="eastAsia"/>
+                <w:sz w:val="20"/>
+                <w:szCs w:val="21"/>
+              </w:rPr>
+            </w:pPr>
+            <w:proofErr w:type="spellStart"/>
+            <w:r>
+              <w:rPr>
+                <w:rFonts w:ascii="Menlo" w:eastAsiaTheme="majorHAnsi" w:hAnsi="Menlo" w:cs="Menlo" w:hint="eastAsia"/>
+                <w:sz w:val="20"/>
+                <w:szCs w:val="21"/>
+              </w:rPr>
+              <w:t>ss</w:t>
+            </w:r>
+            <w:proofErr w:type="spellEnd"/>
+          </w:p>
+        </w:tc>
+        <w:tc>
+          <w:tcPr>
+            <w:tcW w:w="862" w:type="dxa"/>
+          </w:tcPr>
+          <w:p>
+            <w:pPr>
+              <w:rPr>
+                <w:rFonts w:ascii="Menlo" w:eastAsiaTheme="majorHAnsi" w:hAnsi="Menlo" w:cs="Menlo" w:hint="eastAsia"/>
+                <w:sz w:val="20"/>
+                <w:szCs w:val="21"/>
+              </w:rPr>
+            </w:pPr>
+            <w:r>
+              <w:rPr>
+                <w:rFonts w:ascii="Menlo" w:eastAsiaTheme="majorHAnsi" w:hAnsi="Menlo" w:cs="Menlo" w:hint="eastAsia"/>
+                <w:sz w:val="20"/>
+                <w:szCs w:val="21"/>
+              </w:rPr>
+              <w:t>00</w:t>
+            </w:r>
+          </w:p>
+        </w:tc>
+        <w:tc>
+          <w:tcPr>
+            <w:tcW w:w="1099" w:type="dxa"/>
+          </w:tcPr>
+          <w:p>
+            <w:pPr>
+              <w:rPr>
+                <w:rFonts w:ascii="Menlo" w:eastAsiaTheme="majorHAnsi" w:hAnsi="Menlo" w:cs="Menlo" w:hint="eastAsia"/>
+                <w:sz w:val="20"/>
+                <w:szCs w:val="21"/>
+              </w:rPr>
+            </w:pPr>
+            <w:r>
+              <w:rPr>
+                <w:rFonts w:ascii="Menlo" w:eastAsiaTheme="majorHAnsi" w:hAnsi="Menlo" w:cs="Menlo" w:hint="eastAsia"/>
+                <w:sz w:val="20"/>
+                <w:szCs w:val="21"/>
+              </w:rPr>
+              <w:t>01</w:t>
+            </w:r>
+          </w:p>
+        </w:tc>
+      </w:tr>
+      <w:tr>
+        <w:tc>
+          <w:tcPr>
+            <w:tcW w:w="891" w:type="dxa"/>
+          </w:tcPr>
+          <w:p>
+            <w:pPr>
+              <w:rPr>
+                <w:rFonts w:ascii="Menlo" w:eastAsiaTheme="majorHAnsi" w:hAnsi="Menlo" w:cs="Menlo"/>
+                <w:sz w:val="16"/>
+                <w:szCs w:val="21"/>
+              </w:rPr>
+            </w:pPr>
+            <w:r>
+              <w:rPr>
+                <w:rFonts w:ascii="Menlo" w:eastAsiaTheme="majorHAnsi" w:hAnsi="Menlo" w:cs="Menlo"/>
+                <w:sz w:val="16"/>
+                <w:szCs w:val="21"/>
+              </w:rPr>
+              <w:t>beqR0</w:t>
+            </w:r>
+          </w:p>
+        </w:tc>
+        <w:tc>
+          <w:tcPr>
+            <w:tcW w:w="1041" w:type="dxa"/>
+          </w:tcPr>
+          <w:p>
+            <w:pPr>
+              <w:rPr>
+                <w:rFonts w:ascii="Menlo" w:eastAsiaTheme="majorHAnsi" w:hAnsi="Menlo" w:cs="Menlo" w:hint="eastAsia"/>
+                <w:sz w:val="16"/>
+                <w:szCs w:val="21"/>
+              </w:rPr>
+            </w:pPr>
+            <w:r>
+              <w:rPr>
+                <w:rFonts w:ascii="Menlo" w:eastAsiaTheme="majorHAnsi" w:hAnsi="Menlo" w:cs="Menlo"/>
+                <w:sz w:val="16"/>
+                <w:szCs w:val="21"/>
+              </w:rPr>
+              <w:t>11</w:t>
+            </w:r>
+            <w:r>
+              <w:rPr>
+                <w:rFonts w:ascii="Menlo" w:eastAsiaTheme="majorHAnsi" w:hAnsi="Menlo" w:cs="Menlo" w:hint="eastAsia"/>
+                <w:sz w:val="16"/>
+                <w:szCs w:val="21"/>
+              </w:rPr>
+              <w:t xml:space="preserve"> </w:t>
+            </w:r>
+            <w:proofErr w:type="spellStart"/>
+            <w:r>
+              <w:rPr>
+                <w:rFonts w:ascii="Menlo" w:eastAsiaTheme="majorHAnsi" w:hAnsi="Menlo" w:cs="Menlo" w:hint="eastAsia"/>
+                <w:sz w:val="16"/>
+                <w:szCs w:val="21"/>
+              </w:rPr>
+              <w:t>rr</w:t>
+            </w:r>
+            <w:proofErr w:type="spellEnd"/>
+            <w:r>
+              <w:rPr>
+                <w:rFonts w:ascii="Menlo" w:eastAsiaTheme="majorHAnsi" w:hAnsi="Menlo" w:cs="Menlo" w:hint="eastAsia"/>
+                <w:sz w:val="16"/>
+                <w:szCs w:val="21"/>
+              </w:rPr>
+              <w:t xml:space="preserve"> iii</w:t>
+            </w:r>
+          </w:p>
+        </w:tc>
+        <w:tc>
+          <w:tcPr>
+            <w:tcW w:w="737" w:type="dxa"/>
+          </w:tcPr>
+          <w:p>
+            <w:pPr>
+              <w:rPr>
+                <w:rFonts w:ascii="Menlo" w:eastAsiaTheme="majorHAnsi" w:hAnsi="Menlo" w:cs="Menlo" w:hint="eastAsia"/>
+                <w:sz w:val="20"/>
+                <w:szCs w:val="21"/>
+              </w:rPr>
+            </w:pPr>
+            <w:r>
+              <w:rPr>
+                <w:rFonts w:ascii="Menlo" w:eastAsiaTheme="majorHAnsi" w:hAnsi="Menlo" w:cs="Menlo" w:hint="eastAsia"/>
+                <w:sz w:val="20"/>
+                <w:szCs w:val="21"/>
+              </w:rPr>
+              <w:t>1</w:t>
+            </w:r>
+          </w:p>
+        </w:tc>
+        <w:tc>
+          <w:tcPr>
+            <w:tcW w:w="1168" w:type="dxa"/>
+          </w:tcPr>
+          <w:p>
+            <w:pPr>
+              <w:rPr>
+                <w:rFonts w:ascii="Menlo" w:eastAsiaTheme="majorHAnsi" w:hAnsi="Menlo" w:cs="Menlo" w:hint="eastAsia"/>
+                <w:sz w:val="20"/>
+                <w:szCs w:val="21"/>
+              </w:rPr>
+            </w:pPr>
+            <w:r>
+              <w:rPr>
+                <w:rFonts w:ascii="Menlo" w:eastAsiaTheme="majorHAnsi" w:hAnsi="Menlo" w:cs="Menlo" w:hint="eastAsia"/>
+                <w:sz w:val="20"/>
+                <w:szCs w:val="21"/>
+              </w:rPr>
+              <w:t>0</w:t>
+            </w:r>
+          </w:p>
+        </w:tc>
+        <w:tc>
+          <w:tcPr>
+            <w:tcW w:w="1260" w:type="dxa"/>
+          </w:tcPr>
+          <w:p>
+            <w:pPr>
+              <w:rPr>
+                <w:rFonts w:ascii="Menlo" w:eastAsiaTheme="majorHAnsi" w:hAnsi="Menlo" w:cs="Menlo" w:hint="eastAsia"/>
+                <w:sz w:val="20"/>
+                <w:szCs w:val="21"/>
+              </w:rPr>
+            </w:pPr>
+            <w:r>
+              <w:rPr>
+                <w:rFonts w:ascii="Menlo" w:eastAsiaTheme="majorHAnsi" w:hAnsi="Menlo" w:cs="Menlo" w:hint="eastAsia"/>
+                <w:sz w:val="20"/>
+                <w:szCs w:val="21"/>
+              </w:rPr>
+              <w:t>101</w:t>
+            </w:r>
+          </w:p>
+        </w:tc>
+        <w:tc>
+          <w:tcPr>
+            <w:tcW w:w="863" w:type="dxa"/>
+          </w:tcPr>
+          <w:p>
+            <w:pPr>
+              <w:rPr>
+                <w:rFonts w:ascii="Menlo" w:eastAsiaTheme="majorHAnsi" w:hAnsi="Menlo" w:cs="Menlo" w:hint="eastAsia"/>
+                <w:sz w:val="20"/>
+                <w:szCs w:val="21"/>
+              </w:rPr>
+            </w:pPr>
+            <w:r>
+              <w:rPr>
+                <w:rFonts w:ascii="Menlo" w:eastAsiaTheme="majorHAnsi" w:hAnsi="Menlo" w:cs="Menlo" w:hint="eastAsia"/>
+                <w:sz w:val="20"/>
+                <w:szCs w:val="21"/>
+              </w:rPr>
+              <w:t>00</w:t>
+            </w:r>
+          </w:p>
+        </w:tc>
+        <w:tc>
+          <w:tcPr>
+            <w:tcW w:w="1051" w:type="dxa"/>
+          </w:tcPr>
+          <w:p>
+            <w:pPr>
+              <w:rPr>
+                <w:rFonts w:ascii="Menlo" w:eastAsiaTheme="majorHAnsi" w:hAnsi="Menlo" w:cs="Menlo" w:hint="eastAsia"/>
+                <w:sz w:val="20"/>
+                <w:szCs w:val="21"/>
+              </w:rPr>
+            </w:pPr>
+            <w:r>
+              <w:rPr>
+                <w:rFonts w:ascii="Menlo" w:eastAsiaTheme="majorHAnsi" w:hAnsi="Menlo" w:cs="Menlo" w:hint="eastAsia"/>
+                <w:sz w:val="20"/>
+                <w:szCs w:val="21"/>
+              </w:rPr>
+              <w:t>0</w:t>
+            </w:r>
+          </w:p>
+        </w:tc>
+        <w:tc>
+          <w:tcPr>
+            <w:tcW w:w="1043" w:type="dxa"/>
+          </w:tcPr>
+          <w:p>
+            <w:pPr>
+              <w:rPr>
+                <w:rFonts w:ascii="Menlo" w:eastAsiaTheme="majorHAnsi" w:hAnsi="Menlo" w:cs="Menlo" w:hint="eastAsia"/>
+                <w:sz w:val="20"/>
+                <w:szCs w:val="21"/>
+              </w:rPr>
+            </w:pPr>
+            <w:proofErr w:type="spellStart"/>
+            <w:r>
+              <w:rPr>
+                <w:rFonts w:ascii="Menlo" w:eastAsiaTheme="majorHAnsi" w:hAnsi="Menlo" w:cs="Menlo" w:hint="eastAsia"/>
+                <w:sz w:val="20"/>
+                <w:szCs w:val="21"/>
+              </w:rPr>
+              <w:t>rr</w:t>
+            </w:r>
+            <w:proofErr w:type="spellEnd"/>
+          </w:p>
+        </w:tc>
+        <w:tc>
+          <w:tcPr>
+            <w:tcW w:w="1043" w:type="dxa"/>
+          </w:tcPr>
+          <w:p>
+            <w:pPr>
+              <w:rPr>
+                <w:rFonts w:ascii="Menlo" w:eastAsiaTheme="majorHAnsi" w:hAnsi="Menlo" w:cs="Menlo" w:hint="eastAsia"/>
+                <w:sz w:val="20"/>
+                <w:szCs w:val="21"/>
+              </w:rPr>
+            </w:pPr>
+            <w:r>
+              <w:rPr>
+                <w:rFonts w:ascii="Menlo" w:eastAsiaTheme="majorHAnsi" w:hAnsi="Menlo" w:cs="Menlo" w:hint="eastAsia"/>
+                <w:sz w:val="20"/>
+                <w:szCs w:val="21"/>
+              </w:rPr>
+              <w:t>00</w:t>
+            </w:r>
+          </w:p>
+        </w:tc>
+        <w:tc>
+          <w:tcPr>
+            <w:tcW w:w="862" w:type="dxa"/>
+          </w:tcPr>
+          <w:p>
+            <w:pPr>
+              <w:rPr>
+                <w:rFonts w:ascii="Menlo" w:eastAsiaTheme="majorHAnsi" w:hAnsi="Menlo" w:cs="Menlo" w:hint="eastAsia"/>
+                <w:sz w:val="20"/>
+                <w:szCs w:val="21"/>
+              </w:rPr>
+            </w:pPr>
+            <w:r>
+              <w:rPr>
+                <w:rFonts w:ascii="Menlo" w:eastAsiaTheme="majorHAnsi" w:hAnsi="Menlo" w:cs="Menlo" w:hint="eastAsia"/>
+                <w:sz w:val="20"/>
+                <w:szCs w:val="21"/>
+              </w:rPr>
+              <w:t>XX</w:t>
+            </w:r>
+          </w:p>
+        </w:tc>
+        <w:tc>
+          <w:tcPr>
+            <w:tcW w:w="1099" w:type="dxa"/>
+          </w:tcPr>
+          <w:p>
+            <w:pPr>
+              <w:rPr>
+                <w:rFonts w:ascii="Menlo" w:eastAsiaTheme="majorHAnsi" w:hAnsi="Menlo" w:cs="Menlo" w:hint="eastAsia"/>
+                <w:sz w:val="20"/>
+                <w:szCs w:val="21"/>
+              </w:rPr>
+            </w:pPr>
+            <w:r>
+              <w:rPr>
+                <w:rFonts w:ascii="Menlo" w:eastAsiaTheme="majorHAnsi" w:hAnsi="Menlo" w:cs="Menlo" w:hint="eastAsia"/>
+                <w:sz w:val="20"/>
+                <w:szCs w:val="21"/>
+              </w:rPr>
+              <w:t>XX</w:t>
+            </w:r>
+          </w:p>
+        </w:tc>
+      </w:tr>
+      <w:tr>
+        <w:trPr>
+          <w:trHeight w:val="397"/>
+        </w:trPr>
+        <w:tc>
+          <w:tcPr>
+            <w:tcW w:w="891" w:type="dxa"/>
+          </w:tcPr>
+          <w:p>
+            <w:pPr>
+              <w:rPr>
+                <w:rFonts w:ascii="Menlo" w:eastAsiaTheme="majorHAnsi" w:hAnsi="Menlo" w:cs="Menlo"/>
+                <w:sz w:val="16"/>
+                <w:szCs w:val="21"/>
+              </w:rPr>
+            </w:pPr>
+            <w:r>
+              <w:rPr>
+                <w:rFonts w:ascii="Menlo" w:eastAsiaTheme="majorHAnsi" w:hAnsi="Menlo" w:cs="Menlo" w:hint="eastAsia"/>
+                <w:sz w:val="16"/>
+                <w:szCs w:val="21"/>
+              </w:rPr>
+              <w:t>scrR3R2</w:t>
+            </w:r>
+          </w:p>
+        </w:tc>
+        <w:tc>
+          <w:tcPr>
+            <w:tcW w:w="1041" w:type="dxa"/>
+          </w:tcPr>
+          <w:p>
+            <w:pPr>
+              <w:rPr>
+                <w:rFonts w:ascii="Menlo" w:eastAsiaTheme="majorHAnsi" w:hAnsi="Menlo" w:cs="Menlo"/>
+                <w:sz w:val="16"/>
+                <w:szCs w:val="21"/>
+              </w:rPr>
+            </w:pPr>
+            <w:r>
+              <w:rPr>
+                <w:rFonts w:ascii="Menlo" w:eastAsiaTheme="majorHAnsi" w:hAnsi="Menlo" w:cs="Menlo" w:hint="eastAsia"/>
+                <w:sz w:val="16"/>
+                <w:szCs w:val="21"/>
+              </w:rPr>
+              <w:t xml:space="preserve">1110 </w:t>
+            </w:r>
+            <w:r>
+              <w:rPr>
+                <w:rFonts w:ascii="Menlo" w:eastAsiaTheme="majorHAnsi" w:hAnsi="Menlo" w:cs="Menlo" w:hint="eastAsia"/>
+                <w:sz w:val="16"/>
+                <w:szCs w:val="21"/>
+              </w:rPr>
+              <w:t>111</w:t>
+            </w:r>
+          </w:p>
+        </w:tc>
+        <w:tc>
+          <w:tcPr>
+            <w:tcW w:w="737" w:type="dxa"/>
+          </w:tcPr>
+          <w:p>
+            <w:pPr>
+              <w:rPr>
+                <w:rFonts w:ascii="Menlo" w:eastAsiaTheme="majorHAnsi" w:hAnsi="Menlo" w:cs="Menlo" w:hint="eastAsia"/>
+                <w:sz w:val="20"/>
+                <w:szCs w:val="21"/>
+              </w:rPr>
+            </w:pPr>
+            <w:r>
+              <w:rPr>
+                <w:rFonts w:ascii="Menlo" w:eastAsiaTheme="majorHAnsi" w:hAnsi="Menlo" w:cs="Menlo" w:hint="eastAsia"/>
+                <w:sz w:val="20"/>
+                <w:szCs w:val="21"/>
+              </w:rPr>
+              <w:t>0</w:t>
+            </w:r>
+          </w:p>
+        </w:tc>
+        <w:tc>
+          <w:tcPr>
+            <w:tcW w:w="1168" w:type="dxa"/>
+          </w:tcPr>
+          <w:p>
+            <w:pPr>
+              <w:rPr>
+                <w:rFonts w:ascii="Menlo" w:eastAsiaTheme="majorHAnsi" w:hAnsi="Menlo" w:cs="Menlo" w:hint="eastAsia"/>
+                <w:sz w:val="20"/>
+                <w:szCs w:val="21"/>
+              </w:rPr>
+            </w:pPr>
+            <w:r>
+              <w:rPr>
+                <w:rFonts w:ascii="Menlo" w:eastAsiaTheme="majorHAnsi" w:hAnsi="Menlo" w:cs="Menlo" w:hint="eastAsia"/>
+                <w:sz w:val="20"/>
+                <w:szCs w:val="21"/>
+              </w:rPr>
+              <w:t>0</w:t>
+            </w:r>
+          </w:p>
+        </w:tc>
+        <w:tc>
+          <w:tcPr>
+            <w:tcW w:w="1260" w:type="dxa"/>
+          </w:tcPr>
+          <w:p>
+            <w:pPr>
+              <w:rPr>
+                <w:rFonts w:ascii="Menlo" w:eastAsiaTheme="majorHAnsi" w:hAnsi="Menlo" w:cs="Menlo" w:hint="eastAsia"/>
+                <w:sz w:val="20"/>
+                <w:szCs w:val="21"/>
+              </w:rPr>
+            </w:pPr>
+            <w:r>
+              <w:rPr>
+                <w:rFonts w:ascii="Menlo" w:eastAsiaTheme="majorHAnsi" w:hAnsi="Menlo" w:cs="Menlo" w:hint="eastAsia"/>
+                <w:sz w:val="20"/>
+                <w:szCs w:val="21"/>
+              </w:rPr>
+              <w:t>000</w:t>
+            </w:r>
+          </w:p>
+        </w:tc>
+        <w:tc>
+          <w:tcPr>
+            <w:tcW w:w="863" w:type="dxa"/>
+          </w:tcPr>
+          <w:p>
+            <w:pPr>
+              <w:rPr>
+                <w:rFonts w:ascii="Menlo" w:eastAsiaTheme="majorHAnsi" w:hAnsi="Menlo" w:cs="Menlo" w:hint="eastAsia"/>
+                <w:sz w:val="20"/>
+                <w:szCs w:val="21"/>
+              </w:rPr>
+            </w:pPr>
+            <w:r>
+              <w:rPr>
+                <w:rFonts w:ascii="Menlo" w:eastAsiaTheme="majorHAnsi" w:hAnsi="Menlo" w:cs="Menlo" w:hint="eastAsia"/>
+                <w:sz w:val="20"/>
+                <w:szCs w:val="21"/>
+              </w:rPr>
+              <w:t>00</w:t>
+            </w:r>
+          </w:p>
+        </w:tc>
+        <w:tc>
+          <w:tcPr>
+            <w:tcW w:w="1051" w:type="dxa"/>
+          </w:tcPr>
+          <w:p>
+            <w:pPr>
+              <w:rPr>
+                <w:rFonts w:ascii="Menlo" w:eastAsiaTheme="majorHAnsi" w:hAnsi="Menlo" w:cs="Menlo" w:hint="eastAsia"/>
+                <w:sz w:val="20"/>
+                <w:szCs w:val="21"/>
+              </w:rPr>
+            </w:pPr>
+            <w:r>
+              <w:rPr>
+                <w:rFonts w:ascii="Menlo" w:eastAsiaTheme="majorHAnsi" w:hAnsi="Menlo" w:cs="Menlo" w:hint="eastAsia"/>
+                <w:sz w:val="20"/>
+                <w:szCs w:val="21"/>
+              </w:rPr>
+              <w:t>1</w:t>
+            </w:r>
+          </w:p>
+        </w:tc>
+        <w:tc>
+          <w:tcPr>
+            <w:tcW w:w="1043" w:type="dxa"/>
+          </w:tcPr>
+          <w:p>
+            <w:pPr>
+              <w:rPr>
+                <w:rFonts w:ascii="Menlo" w:eastAsiaTheme="majorHAnsi" w:hAnsi="Menlo" w:cs="Menlo" w:hint="eastAsia"/>
+                <w:sz w:val="20"/>
+                <w:szCs w:val="21"/>
+              </w:rPr>
+            </w:pPr>
+            <w:r>
+              <w:rPr>
+                <w:rFonts w:ascii="Menlo" w:eastAsiaTheme="majorHAnsi" w:hAnsi="Menlo" w:cs="Menlo" w:hint="eastAsia"/>
+                <w:sz w:val="20"/>
+                <w:szCs w:val="21"/>
+              </w:rPr>
+              <w:t>10</w:t>
+            </w:r>
+          </w:p>
+        </w:tc>
+        <w:tc>
+          <w:tcPr>
+            <w:tcW w:w="1043" w:type="dxa"/>
+          </w:tcPr>
+          <w:p>
+            <w:pPr>
+              <w:rPr>
+                <w:rFonts w:ascii="Menlo" w:eastAsiaTheme="majorHAnsi" w:hAnsi="Menlo" w:cs="Menlo" w:hint="eastAsia"/>
+                <w:sz w:val="20"/>
+                <w:szCs w:val="21"/>
+              </w:rPr>
+            </w:pPr>
+            <w:r>
+              <w:rPr>
+                <w:rFonts w:ascii="Menlo" w:eastAsiaTheme="majorHAnsi" w:hAnsi="Menlo" w:cs="Menlo" w:hint="eastAsia"/>
+                <w:sz w:val="20"/>
+                <w:szCs w:val="21"/>
+              </w:rPr>
+              <w:t>11</w:t>
+            </w:r>
+          </w:p>
+        </w:tc>
+        <w:tc>
+          <w:tcPr>
+            <w:tcW w:w="862" w:type="dxa"/>
+          </w:tcPr>
+          <w:p>
+            <w:pPr>
+              <w:rPr>
+                <w:rFonts w:ascii="Menlo" w:eastAsiaTheme="majorHAnsi" w:hAnsi="Menlo" w:cs="Menlo" w:hint="eastAsia"/>
+                <w:sz w:val="20"/>
+                <w:szCs w:val="21"/>
+              </w:rPr>
+            </w:pPr>
+            <w:r>
+              <w:rPr>
+                <w:rFonts w:ascii="Menlo" w:eastAsiaTheme="majorHAnsi" w:hAnsi="Menlo" w:cs="Menlo" w:hint="eastAsia"/>
+                <w:sz w:val="20"/>
+                <w:szCs w:val="21"/>
+              </w:rPr>
+              <w:t>11</w:t>
+            </w:r>
+          </w:p>
+        </w:tc>
+        <w:tc>
+          <w:tcPr>
+            <w:tcW w:w="1099" w:type="dxa"/>
+          </w:tcPr>
+          <w:p>
+            <w:pPr>
+              <w:rPr>
+                <w:rFonts w:ascii="Menlo" w:eastAsiaTheme="majorHAnsi" w:hAnsi="Menlo" w:cs="Menlo" w:hint="eastAsia"/>
+                <w:sz w:val="20"/>
+                <w:szCs w:val="21"/>
+              </w:rPr>
+            </w:pPr>
+            <w:r>
+              <w:rPr>
+                <w:rFonts w:ascii="Menlo" w:eastAsiaTheme="majorHAnsi" w:hAnsi="Menlo" w:cs="Menlo" w:hint="eastAsia"/>
+                <w:sz w:val="20"/>
+                <w:szCs w:val="21"/>
+              </w:rPr>
+              <w:t>01</w:t>
+            </w:r>
+          </w:p>
+        </w:tc>
+      </w:tr>
+    </w:tbl>
+    <w:p/>
+    <w:p/>
+    <w:p/>
+    <w:p>
+      <w:pPr>
+        <w:jc w:val="center"/>
+        <w:rPr>
+          <w:rFonts w:hint="eastAsia"/>
+          <w:sz w:val="32"/>
+        </w:rPr>
+      </w:pPr>
+    </w:p>
     <w:sectPr>
       <w:pgSz w:w="11900" w:h="16840"/>
       <w:pgMar w:top="1440" w:right="1440" w:bottom="1440" w:left="1440" w:header="851" w:footer="992" w:gutter="0"/>
@@ -3804,6 +7660,119 @@
 <file path=word/numbering.xml><?xml version="1.0" encoding="utf-8"?>
 <w:numbering xmlns:wpc="http://schemas.microsoft.com/office/word/2010/wordprocessingCanvas" xmlns:mo="http://schemas.microsoft.com/office/mac/office/2008/main" xmlns:mc="http://schemas.openxmlformats.org/markup-compatibility/2006" xmlns:mv="urn:schemas-microsoft-com:mac:vml" xmlns:o="urn:schemas-microsoft-com:office:office" xmlns:r="http://schemas.openxmlformats.org/officeDocument/2006/relationships" xmlns:m="http://schemas.openxmlformats.org/officeDocument/2006/math" xmlns:v="urn:schemas-microsoft-com:vml" xmlns:wp14="http://schemas.microsoft.com/office/word/2010/wordprocessingDrawing" xmlns:wp="http://schemas.openxmlformats.org/drawingml/2006/wordprocessingDrawing" xmlns:w10="urn:schemas-microsoft-com:office:word" xmlns:w="http://schemas.openxmlformats.org/wordprocessingml/2006/main" xmlns:w14="http://schemas.microsoft.com/office/word/2010/wordml" xmlns:w15="http://schemas.microsoft.com/office/word/2012/wordml" xmlns:wpg="http://schemas.microsoft.com/office/word/2010/wordprocessingGroup" xmlns:wpi="http://schemas.microsoft.com/office/word/2010/wordprocessingInk" xmlns:wne="http://schemas.microsoft.com/office/word/2006/wordml" xmlns:wps="http://schemas.microsoft.com/office/word/2010/wordprocessingShape" mc:Ignorable="w14 w15 wp14">
   <w:abstractNum w:abstractNumId="0">
+    <w:nsid w:val="4DBB46E6"/>
+    <w:multiLevelType w:val="hybridMultilevel"/>
+    <w:tmpl w:val="3CDE9F18"/>
+    <w:lvl w:ilvl="0" w:tplc="04090001">
+      <w:start w:val="1"/>
+      <w:numFmt w:val="bullet"/>
+      <w:lvlText w:val=""/>
+      <w:lvlJc w:val="left"/>
+      <w:pPr>
+        <w:ind w:left="480" w:hanging="480"/>
+      </w:pPr>
+      <w:rPr>
+        <w:rFonts w:ascii="Wingdings" w:hAnsi="Wingdings" w:hint="default"/>
+      </w:rPr>
+    </w:lvl>
+    <w:lvl w:ilvl="1" w:tplc="04090003" w:tentative="1">
+      <w:start w:val="1"/>
+      <w:numFmt w:val="bullet"/>
+      <w:lvlText w:val=""/>
+      <w:lvlJc w:val="left"/>
+      <w:pPr>
+        <w:ind w:left="960" w:hanging="480"/>
+      </w:pPr>
+      <w:rPr>
+        <w:rFonts w:ascii="Wingdings" w:hAnsi="Wingdings" w:hint="default"/>
+      </w:rPr>
+    </w:lvl>
+    <w:lvl w:ilvl="2" w:tplc="04090005" w:tentative="1">
+      <w:start w:val="1"/>
+      <w:numFmt w:val="bullet"/>
+      <w:lvlText w:val=""/>
+      <w:lvlJc w:val="left"/>
+      <w:pPr>
+        <w:ind w:left="1440" w:hanging="480"/>
+      </w:pPr>
+      <w:rPr>
+        <w:rFonts w:ascii="Wingdings" w:hAnsi="Wingdings" w:hint="default"/>
+      </w:rPr>
+    </w:lvl>
+    <w:lvl w:ilvl="3" w:tplc="04090001" w:tentative="1">
+      <w:start w:val="1"/>
+      <w:numFmt w:val="bullet"/>
+      <w:lvlText w:val=""/>
+      <w:lvlJc w:val="left"/>
+      <w:pPr>
+        <w:ind w:left="1920" w:hanging="480"/>
+      </w:pPr>
+      <w:rPr>
+        <w:rFonts w:ascii="Wingdings" w:hAnsi="Wingdings" w:hint="default"/>
+      </w:rPr>
+    </w:lvl>
+    <w:lvl w:ilvl="4" w:tplc="04090003" w:tentative="1">
+      <w:start w:val="1"/>
+      <w:numFmt w:val="bullet"/>
+      <w:lvlText w:val=""/>
+      <w:lvlJc w:val="left"/>
+      <w:pPr>
+        <w:ind w:left="2400" w:hanging="480"/>
+      </w:pPr>
+      <w:rPr>
+        <w:rFonts w:ascii="Wingdings" w:hAnsi="Wingdings" w:hint="default"/>
+      </w:rPr>
+    </w:lvl>
+    <w:lvl w:ilvl="5" w:tplc="04090005" w:tentative="1">
+      <w:start w:val="1"/>
+      <w:numFmt w:val="bullet"/>
+      <w:lvlText w:val=""/>
+      <w:lvlJc w:val="left"/>
+      <w:pPr>
+        <w:ind w:left="2880" w:hanging="480"/>
+      </w:pPr>
+      <w:rPr>
+        <w:rFonts w:ascii="Wingdings" w:hAnsi="Wingdings" w:hint="default"/>
+      </w:rPr>
+    </w:lvl>
+    <w:lvl w:ilvl="6" w:tplc="04090001" w:tentative="1">
+      <w:start w:val="1"/>
+      <w:numFmt w:val="bullet"/>
+      <w:lvlText w:val=""/>
+      <w:lvlJc w:val="left"/>
+      <w:pPr>
+        <w:ind w:left="3360" w:hanging="480"/>
+      </w:pPr>
+      <w:rPr>
+        <w:rFonts w:ascii="Wingdings" w:hAnsi="Wingdings" w:hint="default"/>
+      </w:rPr>
+    </w:lvl>
+    <w:lvl w:ilvl="7" w:tplc="04090003" w:tentative="1">
+      <w:start w:val="1"/>
+      <w:numFmt w:val="bullet"/>
+      <w:lvlText w:val=""/>
+      <w:lvlJc w:val="left"/>
+      <w:pPr>
+        <w:ind w:left="3840" w:hanging="480"/>
+      </w:pPr>
+      <w:rPr>
+        <w:rFonts w:ascii="Wingdings" w:hAnsi="Wingdings" w:hint="default"/>
+      </w:rPr>
+    </w:lvl>
+    <w:lvl w:ilvl="8" w:tplc="04090005" w:tentative="1">
+      <w:start w:val="1"/>
+      <w:numFmt w:val="bullet"/>
+      <w:lvlText w:val=""/>
+      <w:lvlJc w:val="left"/>
+      <w:pPr>
+        <w:ind w:left="4320" w:hanging="480"/>
+      </w:pPr>
+      <w:rPr>
+        <w:rFonts w:ascii="Wingdings" w:hAnsi="Wingdings" w:hint="default"/>
+      </w:rPr>
+    </w:lvl>
+  </w:abstractNum>
+  <w:abstractNum w:abstractNumId="1">
     <w:nsid w:val="4EE85336"/>
     <w:multiLevelType w:val="multilevel"/>
     <w:tmpl w:val="FBAC9C8A"/>
@@ -3952,7 +7921,7 @@
       </w:rPr>
     </w:lvl>
   </w:abstractNum>
-  <w:abstractNum w:abstractNumId="1">
+  <w:abstractNum w:abstractNumId="2">
     <w:nsid w:val="5EF234E4"/>
     <w:multiLevelType w:val="hybridMultilevel"/>
     <w:tmpl w:val="8A52F06E"/>
@@ -4065,7 +8034,7 @@
       </w:rPr>
     </w:lvl>
   </w:abstractNum>
-  <w:abstractNum w:abstractNumId="2">
+  <w:abstractNum w:abstractNumId="3">
     <w:nsid w:val="746515E3"/>
     <w:multiLevelType w:val="multilevel"/>
     <w:tmpl w:val="CAD4C7DC"/>
@@ -4215,13 +8184,16 @@
     </w:lvl>
   </w:abstractNum>
   <w:num w:numId="1">
-    <w:abstractNumId w:val="0"/>
+    <w:abstractNumId w:val="1"/>
   </w:num>
   <w:num w:numId="2">
+    <w:abstractNumId w:val="3"/>
+  </w:num>
+  <w:num w:numId="3">
     <w:abstractNumId w:val="2"/>
   </w:num>
-  <w:num w:numId="3">
-    <w:abstractNumId w:val="1"/>
+  <w:num w:numId="4">
+    <w:abstractNumId w:val="0"/>
   </w:num>
 </w:numbering>
 </file>
@@ -5239,7 +9211,7 @@
 </file>
 
 <file path=customXml/itemProps1.xml><?xml version="1.0" encoding="utf-8"?>
-<ds:datastoreItem xmlns:ds="http://schemas.openxmlformats.org/officeDocument/2006/customXml" ds:itemID="{C49BBE1C-F98F-FA4A-BEFE-825EA08117D8}">
+<ds:datastoreItem xmlns:ds="http://schemas.openxmlformats.org/officeDocument/2006/customXml" ds:itemID="{648BCB8C-5A96-0342-95AD-5F6AA6FDB263}">
   <ds:schemaRefs>
     <ds:schemaRef ds:uri="http://schemas.openxmlformats.org/officeDocument/2006/bibliography"/>
   </ds:schemaRefs>

</xml_diff>